<commit_message>
update metadata_delta_finder_gen + doc
</commit_message>
<xml_diff>
--- a/docs/metadata_delta_finder_gen.docx
+++ b/docs/metadata_delta_finder_gen.docx
@@ -4,6 +4,7 @@
   <w:body>
     <w:p>
       <w:pPr>
+        <w:ind w:firstLine="360"/>
         <w:rPr>
           <w:b/>
           <w:bCs/>
@@ -31,34 +32,33 @@
     </w:p>
     <w:p>
       <w:pPr>
-        <w:rPr>
-          <w:lang w:val="fr-CA"/>
-        </w:rPr>
-      </w:pPr>
-      <w:r>
-        <w:rPr>
-          <w:lang w:val="fr-CA"/>
-        </w:rPr>
-        <w:t>-1 custom transformer (</w:t>
-      </w:r>
-      <w:proofErr w:type="spellStart"/>
-      <w:r>
-        <w:rPr>
-          <w:lang w:val="fr-CA"/>
-        </w:rPr>
-        <w:t>metadata_delta_finder_</w:t>
-      </w:r>
-      <w:r>
-        <w:rPr>
-          <w:lang w:val="fr-CA"/>
-        </w:rPr>
-        <w:t>GEN.fw</w:t>
-      </w:r>
-      <w:r>
-        <w:rPr>
-          <w:lang w:val="fr-CA"/>
-        </w:rPr>
-        <w:t>x</w:t>
+        <w:pStyle w:val="Paragraphedeliste"/>
+        <w:numPr>
+          <w:ilvl w:val="0"/>
+          <w:numId w:val="1"/>
+        </w:numPr>
+        <w:rPr>
+          <w:lang w:val="fr-CA"/>
+        </w:rPr>
+      </w:pPr>
+      <w:r>
+        <w:rPr>
+          <w:lang w:val="fr-CA"/>
+        </w:rPr>
+        <w:t>1 custom transformer (</w:t>
+      </w:r>
+      <w:r>
+        <w:t>METADATA_DEL</w:t>
+      </w:r>
+      <w:r>
+        <w:t>TA_FINDER_</w:t>
+      </w:r>
+      <w:proofErr w:type="spellStart"/>
+      <w:r>
+        <w:rPr>
+          <w:lang w:val="fr-CA"/>
+        </w:rPr>
+        <w:t>GEN.fwx</w:t>
       </w:r>
       <w:proofErr w:type="spellEnd"/>
       <w:r>
@@ -67,6 +67,350 @@
         </w:rPr>
         <w:t>) et 1 script python appelé par le pythonCaller_7 (</w:t>
       </w:r>
+      <w:r>
+        <w:t>METADATA_DEL</w:t>
+      </w:r>
+      <w:r>
+        <w:t>TA_FINDER_</w:t>
+      </w:r>
+      <w:r>
+        <w:rPr>
+          <w:lang w:val="fr-CA"/>
+        </w:rPr>
+        <w:t>GEN.py)</w:t>
+      </w:r>
+    </w:p>
+    <w:p>
+      <w:pPr>
+        <w:pStyle w:val="Paragraphedeliste"/>
+        <w:rPr>
+          <w:lang w:val="fr-CA"/>
+        </w:rPr>
+      </w:pPr>
+    </w:p>
+    <w:p>
+      <w:pPr>
+        <w:pStyle w:val="Paragraphedeliste"/>
+        <w:numPr>
+          <w:ilvl w:val="0"/>
+          <w:numId w:val="1"/>
+        </w:numPr>
+        <w:rPr>
+          <w:lang w:val="fr-CA"/>
+        </w:rPr>
+      </w:pPr>
+      <w:r>
+        <w:rPr>
+          <w:lang w:val="fr-CA"/>
+        </w:rPr>
+        <w:t>Le custom transformer</w:t>
+      </w:r>
+      <w:r>
+        <w:rPr>
+          <w:lang w:val="fr-CA"/>
+        </w:rPr>
+        <w:t xml:space="preserve"> (CT)</w:t>
+      </w:r>
+      <w:r>
+        <w:rPr>
+          <w:lang w:val="fr-CA"/>
+        </w:rPr>
+        <w:t xml:space="preserve"> </w:t>
+      </w:r>
+      <w:proofErr w:type="spellStart"/>
+      <w:r>
+        <w:rPr>
+          <w:lang w:val="fr-CA"/>
+        </w:rPr>
+        <w:t>METADATA_DELTA_FINDER_NG.fwx</w:t>
+      </w:r>
+      <w:proofErr w:type="spellEnd"/>
+      <w:r>
+        <w:rPr>
+          <w:lang w:val="fr-CA"/>
+        </w:rPr>
+        <w:t xml:space="preserve"> comparait les</w:t>
+      </w:r>
+      <w:r>
+        <w:rPr>
+          <w:lang w:val="fr-CA"/>
+        </w:rPr>
+        <w:t xml:space="preserve"> valeurs de certains attributs (</w:t>
+      </w:r>
+      <w:proofErr w:type="spellStart"/>
+      <w:proofErr w:type="gramStart"/>
+      <w:r>
+        <w:rPr>
+          <w:lang w:val="fr-CA"/>
+        </w:rPr>
+        <w:t>id,record</w:t>
+      </w:r>
+      <w:proofErr w:type="gramEnd"/>
+      <w:r>
+        <w:rPr>
+          <w:lang w:val="fr-CA"/>
+        </w:rPr>
+        <w:t>_last_modified,resources</w:t>
+      </w:r>
+      <w:proofErr w:type="spellEnd"/>
+      <w:r>
+        <w:rPr>
+          <w:lang w:val="fr-CA"/>
+        </w:rPr>
+        <w:t>{}.</w:t>
+      </w:r>
+      <w:proofErr w:type="spellStart"/>
+      <w:r>
+        <w:rPr>
+          <w:lang w:val="fr-CA"/>
+        </w:rPr>
+        <w:t>url,title,notes</w:t>
+      </w:r>
+      <w:proofErr w:type="spellEnd"/>
+      <w:r>
+        <w:rPr>
+          <w:lang w:val="fr-CA"/>
+        </w:rPr>
+        <w:t>,</w:t>
+      </w:r>
+      <w:r>
+        <w:rPr>
+          <w:lang w:val="fr-CA"/>
+        </w:rPr>
+        <w:t xml:space="preserve"> </w:t>
+      </w:r>
+      <w:proofErr w:type="spellStart"/>
+      <w:r>
+        <w:rPr>
+          <w:lang w:val="fr-CA"/>
+        </w:rPr>
+        <w:t>resources</w:t>
+      </w:r>
+      <w:proofErr w:type="spellEnd"/>
+      <w:r>
+        <w:rPr>
+          <w:lang w:val="fr-CA"/>
+        </w:rPr>
+        <w:t>{}.</w:t>
+      </w:r>
+      <w:proofErr w:type="spellStart"/>
+      <w:r>
+        <w:rPr>
+          <w:lang w:val="fr-CA"/>
+        </w:rPr>
+        <w:t>name</w:t>
+      </w:r>
+      <w:proofErr w:type="spellEnd"/>
+      <w:r>
+        <w:rPr>
+          <w:lang w:val="fr-CA"/>
+        </w:rPr>
+        <w:t xml:space="preserve">) entre les attribut dans le </w:t>
+      </w:r>
+      <w:proofErr w:type="spellStart"/>
+      <w:r>
+        <w:rPr>
+          <w:lang w:val="fr-CA"/>
+        </w:rPr>
+        <w:t>pycsw</w:t>
+      </w:r>
+      <w:proofErr w:type="spellEnd"/>
+      <w:r>
+        <w:rPr>
+          <w:lang w:val="fr-CA"/>
+        </w:rPr>
+        <w:t xml:space="preserve"> ou local vs les nouvelles valeurs des api des provinces; afin d’évaluer si les métadonnées étaient inchangées, modifiées, insérées ou supprimées. </w:t>
+      </w:r>
+      <w:proofErr w:type="gramStart"/>
+      <w:r>
+        <w:rPr>
+          <w:lang w:val="fr-CA"/>
+        </w:rPr>
+        <w:t>Ce</w:t>
+      </w:r>
+      <w:proofErr w:type="gramEnd"/>
+      <w:r>
+        <w:rPr>
+          <w:lang w:val="fr-CA"/>
+        </w:rPr>
+        <w:t xml:space="preserve"> transformer se basait sur le fait que si le </w:t>
+      </w:r>
+      <w:proofErr w:type="spellStart"/>
+      <w:r>
+        <w:rPr>
+          <w:lang w:val="fr-CA"/>
+        </w:rPr>
+        <w:t>record_last_modified</w:t>
+      </w:r>
+      <w:proofErr w:type="spellEnd"/>
+      <w:r>
+        <w:rPr>
+          <w:lang w:val="fr-CA"/>
+        </w:rPr>
+        <w:t xml:space="preserve"> des provinces était modifié les métadonnées étaient modifiées. </w:t>
+      </w:r>
+      <w:proofErr w:type="gramStart"/>
+      <w:r>
+        <w:rPr>
+          <w:lang w:val="fr-CA"/>
+        </w:rPr>
+        <w:t>Par contre</w:t>
+      </w:r>
+      <w:proofErr w:type="gramEnd"/>
+      <w:r>
+        <w:rPr>
+          <w:lang w:val="fr-CA"/>
+        </w:rPr>
+        <w:t xml:space="preserve">, pour certaines provinces cet attribut était un timestamp lorsqu’on appelait l’api; et pour d’autres il n’y avait pas d’attributs lié aux modifications de métadonnées (on prenait donc les attributs liés aux modifications des données). </w:t>
+      </w:r>
+    </w:p>
+    <w:p>
+      <w:pPr>
+        <w:pStyle w:val="Paragraphedeliste"/>
+        <w:rPr>
+          <w:lang w:val="fr-CA"/>
+        </w:rPr>
+      </w:pPr>
+    </w:p>
+    <w:p>
+      <w:pPr>
+        <w:pStyle w:val="Paragraphedeliste"/>
+        <w:numPr>
+          <w:ilvl w:val="0"/>
+          <w:numId w:val="1"/>
+        </w:numPr>
+        <w:rPr>
+          <w:lang w:val="fr-CA"/>
+        </w:rPr>
+      </w:pPr>
+      <w:r>
+        <w:rPr>
+          <w:lang w:val="fr-CA"/>
+        </w:rPr>
+        <w:t xml:space="preserve">On a donc </w:t>
+      </w:r>
+      <w:r>
+        <w:rPr>
+          <w:lang w:val="fr-CA"/>
+        </w:rPr>
+        <w:t xml:space="preserve">décidé de modifier ce CT </w:t>
+      </w:r>
+      <w:r>
+        <w:rPr>
+          <w:lang w:val="fr-CA"/>
+        </w:rPr>
+        <w:t xml:space="preserve">afin de comparer tous les attributs obligatoires du HNAP (pour </w:t>
+      </w:r>
+      <w:proofErr w:type="gramStart"/>
+      <w:r>
+        <w:rPr>
+          <w:lang w:val="fr-CA"/>
+        </w:rPr>
+        <w:t>le géo</w:t>
+      </w:r>
+      <w:proofErr w:type="gramEnd"/>
+      <w:r>
+        <w:rPr>
+          <w:lang w:val="fr-CA"/>
+        </w:rPr>
+        <w:t>) et CKAN (pour le non-géo) sauf le ‘</w:t>
+      </w:r>
+      <w:proofErr w:type="spellStart"/>
+      <w:r>
+        <w:rPr>
+          <w:lang w:val="fr-CA"/>
+        </w:rPr>
+        <w:t>record_last_modified</w:t>
+      </w:r>
+      <w:proofErr w:type="spellEnd"/>
+      <w:r>
+        <w:rPr>
+          <w:lang w:val="fr-CA"/>
+        </w:rPr>
+        <w:t>’.</w:t>
+      </w:r>
+    </w:p>
+    <w:p>
+      <w:pPr>
+        <w:pStyle w:val="Paragraphedeliste"/>
+        <w:rPr>
+          <w:lang w:val="fr-CA"/>
+        </w:rPr>
+      </w:pPr>
+    </w:p>
+    <w:p>
+      <w:pPr>
+        <w:pStyle w:val="Paragraphedeliste"/>
+        <w:numPr>
+          <w:ilvl w:val="0"/>
+          <w:numId w:val="1"/>
+        </w:numPr>
+        <w:rPr>
+          <w:lang w:val="fr-CA"/>
+        </w:rPr>
+      </w:pPr>
+      <w:r>
+        <w:rPr>
+          <w:lang w:val="fr-CA"/>
+        </w:rPr>
+        <w:t xml:space="preserve">1 fichier </w:t>
+      </w:r>
+      <w:proofErr w:type="spellStart"/>
+      <w:r>
+        <w:rPr>
+          <w:lang w:val="fr-CA"/>
+        </w:rPr>
+        <w:t>yaml</w:t>
+      </w:r>
+      <w:proofErr w:type="spellEnd"/>
+      <w:r>
+        <w:rPr>
+          <w:lang w:val="fr-CA"/>
+        </w:rPr>
+        <w:t xml:space="preserve"> par province (1 pour </w:t>
+      </w:r>
+      <w:proofErr w:type="gramStart"/>
+      <w:r>
+        <w:rPr>
+          <w:lang w:val="fr-CA"/>
+        </w:rPr>
+        <w:t>le géo</w:t>
+      </w:r>
+      <w:proofErr w:type="gramEnd"/>
+      <w:r>
+        <w:rPr>
+          <w:lang w:val="fr-CA"/>
+        </w:rPr>
+        <w:t xml:space="preserve"> et 1 pour le non-géo) contient la liste des attributs de référence (</w:t>
+      </w:r>
+      <w:proofErr w:type="spellStart"/>
+      <w:r>
+        <w:rPr>
+          <w:lang w:val="fr-CA"/>
+        </w:rPr>
+        <w:t>pycsw</w:t>
+      </w:r>
+      <w:proofErr w:type="spellEnd"/>
+      <w:r>
+        <w:rPr>
+          <w:lang w:val="fr-CA"/>
+        </w:rPr>
+        <w:t xml:space="preserve"> ou JSON/XML locaux) et ceux de l’api de la province (nom des attributs des </w:t>
+      </w:r>
+      <w:proofErr w:type="spellStart"/>
+      <w:r>
+        <w:rPr>
+          <w:lang w:val="fr-CA"/>
+        </w:rPr>
+        <w:t>workspaces</w:t>
+      </w:r>
+      <w:proofErr w:type="spellEnd"/>
+      <w:r>
+        <w:rPr>
+          <w:lang w:val="fr-CA"/>
+        </w:rPr>
+        <w:t xml:space="preserve"> des provinces avant le CT </w:t>
+      </w:r>
       <w:proofErr w:type="spellStart"/>
       <w:r>
         <w:rPr>
@@ -79,48 +423,721 @@
         <w:rPr>
           <w:lang w:val="fr-CA"/>
         </w:rPr>
-        <w:t>_</w:t>
-      </w:r>
-      <w:r>
-        <w:rPr>
+        <w:t>); selon :</w:t>
+      </w:r>
+    </w:p>
+    <w:p>
+      <w:pPr>
+        <w:pStyle w:val="Paragraphedeliste"/>
+        <w:rPr>
+          <w:lang w:val="fr-CA"/>
+        </w:rPr>
+      </w:pPr>
+    </w:p>
+    <w:p>
+      <w:pPr>
+        <w:pStyle w:val="Paragraphedeliste"/>
+        <w:pBdr>
+          <w:top w:val="single" w:sz="4" w:space="1" w:color="auto"/>
+          <w:left w:val="single" w:sz="4" w:space="4" w:color="auto"/>
+          <w:bottom w:val="single" w:sz="4" w:space="1" w:color="auto"/>
+          <w:right w:val="single" w:sz="4" w:space="4" w:color="auto"/>
+        </w:pBdr>
+      </w:pPr>
+      <w:r>
+        <w:t>attr_1:</w:t>
+      </w:r>
+    </w:p>
+    <w:p>
+      <w:pPr>
+        <w:pStyle w:val="Paragraphedeliste"/>
+        <w:pBdr>
+          <w:top w:val="single" w:sz="4" w:space="1" w:color="auto"/>
+          <w:left w:val="single" w:sz="4" w:space="4" w:color="auto"/>
+          <w:bottom w:val="single" w:sz="4" w:space="1" w:color="auto"/>
+          <w:right w:val="single" w:sz="4" w:space="4" w:color="auto"/>
+        </w:pBdr>
+      </w:pPr>
+      <w:r>
+        <w:t xml:space="preserve">    </w:t>
+      </w:r>
+      <w:proofErr w:type="spellStart"/>
+      <w:r>
+        <w:t>attr_name</w:t>
+      </w:r>
+      <w:proofErr w:type="spellEnd"/>
+      <w:r>
+        <w:t>: title</w:t>
+      </w:r>
+    </w:p>
+    <w:p>
+      <w:pPr>
+        <w:pStyle w:val="Paragraphedeliste"/>
+        <w:pBdr>
+          <w:top w:val="single" w:sz="4" w:space="1" w:color="auto"/>
+          <w:left w:val="single" w:sz="4" w:space="4" w:color="auto"/>
+          <w:bottom w:val="single" w:sz="4" w:space="1" w:color="auto"/>
+          <w:right w:val="single" w:sz="4" w:space="4" w:color="auto"/>
+        </w:pBdr>
+      </w:pPr>
+      <w:r>
+        <w:t xml:space="preserve">    </w:t>
+      </w:r>
+      <w:proofErr w:type="spellStart"/>
+      <w:r>
+        <w:t>attr_ref</w:t>
+      </w:r>
+      <w:proofErr w:type="spellEnd"/>
+      <w:r>
+        <w:t xml:space="preserve">: </w:t>
+      </w:r>
+      <w:r>
+        <w:rPr>
+          <w:sz w:val="18"/>
+          <w:szCs w:val="18"/>
+        </w:rPr>
+        <w:t>MD_Metadata.identificationInfo.MD_DataIdentification.citation.CI_</w:t>
+      </w:r>
+      <w:proofErr w:type="gramStart"/>
+      <w:r>
+        <w:rPr>
+          <w:sz w:val="18"/>
+          <w:szCs w:val="18"/>
+        </w:rPr>
+        <w:t>Citation.title.CharacterString</w:t>
+      </w:r>
+      <w:proofErr w:type="gramEnd"/>
+    </w:p>
+    <w:p>
+      <w:pPr>
+        <w:pStyle w:val="Paragraphedeliste"/>
+        <w:pBdr>
+          <w:top w:val="single" w:sz="4" w:space="1" w:color="auto"/>
+          <w:left w:val="single" w:sz="4" w:space="4" w:color="auto"/>
+          <w:bottom w:val="single" w:sz="4" w:space="1" w:color="auto"/>
+          <w:right w:val="single" w:sz="4" w:space="4" w:color="auto"/>
+        </w:pBdr>
+        <w:rPr>
+          <w:lang w:val="fr-CA"/>
+        </w:rPr>
+      </w:pPr>
+      <w:r>
+        <w:t xml:space="preserve">    </w:t>
+      </w:r>
+      <w:proofErr w:type="spellStart"/>
+      <w:proofErr w:type="gramStart"/>
+      <w:r>
+        <w:rPr>
+          <w:lang w:val="fr-CA"/>
+        </w:rPr>
+        <w:t>attr</w:t>
+      </w:r>
+      <w:proofErr w:type="gramEnd"/>
+      <w:r>
+        <w:rPr>
+          <w:lang w:val="fr-CA"/>
+        </w:rPr>
+        <w:t>_new</w:t>
+      </w:r>
+      <w:proofErr w:type="spellEnd"/>
+      <w:r>
+        <w:rPr>
+          <w:lang w:val="fr-CA"/>
+        </w:rPr>
+        <w:t xml:space="preserve">: </w:t>
+      </w:r>
+      <w:proofErr w:type="spellStart"/>
+      <w:r>
+        <w:rPr>
+          <w:sz w:val="18"/>
+          <w:szCs w:val="18"/>
+          <w:lang w:val="fr-CA"/>
+        </w:rPr>
+        <w:t>title</w:t>
+      </w:r>
+      <w:proofErr w:type="spellEnd"/>
+    </w:p>
+    <w:p>
+      <w:pPr>
+        <w:pStyle w:val="Paragraphedeliste"/>
+        <w:rPr>
+          <w:lang w:val="fr-CA"/>
+        </w:rPr>
+      </w:pPr>
+    </w:p>
+    <w:p>
+      <w:pPr>
+        <w:pStyle w:val="Paragraphedeliste"/>
+        <w:rPr>
+          <w:lang w:val="fr-CA"/>
+        </w:rPr>
+      </w:pPr>
+      <w:proofErr w:type="gramStart"/>
+      <w:r>
+        <w:rPr>
+          <w:lang w:val="fr-CA"/>
+        </w:rPr>
+        <w:t>ou</w:t>
+      </w:r>
+      <w:proofErr w:type="gramEnd"/>
+      <w:r>
+        <w:rPr>
+          <w:lang w:val="fr-CA"/>
+        </w:rPr>
+        <w:t xml:space="preserve"> : attr_1 n’est que l’attribut 1 (seul l’attribut ‘id’ doit se nomme id puisqu’on l’utilise dans le script python, pour les autres on peut les appeler n’importe comment); </w:t>
+      </w:r>
+      <w:proofErr w:type="spellStart"/>
+      <w:r>
+        <w:rPr>
+          <w:lang w:val="fr-CA"/>
+        </w:rPr>
+        <w:t>attr_name</w:t>
+      </w:r>
+      <w:proofErr w:type="spellEnd"/>
+      <w:r>
+        <w:rPr>
+          <w:lang w:val="fr-CA"/>
+        </w:rPr>
+        <w:t xml:space="preserve"> est le nom qu’on veut donner à l’attribut (on peut mettre n’importe quel nom, ce n’est que pour les identifier en cas de différence ou d’erreurs); et </w:t>
+      </w:r>
+      <w:proofErr w:type="spellStart"/>
+      <w:r>
+        <w:rPr>
+          <w:lang w:val="fr-CA"/>
+        </w:rPr>
+        <w:t>attr_ref</w:t>
+      </w:r>
+      <w:proofErr w:type="spellEnd"/>
+      <w:r>
+        <w:rPr>
+          <w:lang w:val="fr-CA"/>
+        </w:rPr>
+        <w:t xml:space="preserve"> et </w:t>
+      </w:r>
+      <w:proofErr w:type="spellStart"/>
+      <w:r>
+        <w:rPr>
+          <w:lang w:val="fr-CA"/>
+        </w:rPr>
+        <w:t>attr_new</w:t>
+      </w:r>
+      <w:proofErr w:type="spellEnd"/>
+      <w:r>
+        <w:rPr>
+          <w:lang w:val="fr-CA"/>
+        </w:rPr>
+        <w:t xml:space="preserve"> correspondent aux noms des attributs de référence vs des provinces.</w:t>
+      </w:r>
+    </w:p>
+    <w:p>
+      <w:pPr>
+        <w:pStyle w:val="Paragraphedeliste"/>
+        <w:rPr>
+          <w:i/>
+          <w:iCs/>
+          <w:u w:val="single"/>
+          <w:lang w:val="fr-CA"/>
+        </w:rPr>
+      </w:pPr>
+      <w:r>
+        <w:rPr>
+          <w:i/>
+          <w:iCs/>
+          <w:u w:val="single"/>
+          <w:lang w:val="fr-CA"/>
+        </w:rPr>
+        <w:t xml:space="preserve">Pour l’instant, le </w:t>
+      </w:r>
+      <w:proofErr w:type="spellStart"/>
+      <w:r>
+        <w:rPr>
+          <w:i/>
+          <w:iCs/>
+          <w:u w:val="single"/>
+          <w:lang w:val="fr-CA"/>
+        </w:rPr>
+        <w:t>yaml</w:t>
+      </w:r>
+      <w:proofErr w:type="spellEnd"/>
+      <w:r>
+        <w:rPr>
+          <w:i/>
+          <w:iCs/>
+          <w:u w:val="single"/>
+          <w:lang w:val="fr-CA"/>
+        </w:rPr>
+        <w:t xml:space="preserve"> doit être inséré comme paramètre du CT; </w:t>
+      </w:r>
+      <w:proofErr w:type="gramStart"/>
+      <w:r>
+        <w:rPr>
+          <w:i/>
+          <w:iCs/>
+          <w:u w:val="single"/>
+          <w:lang w:val="fr-CA"/>
+        </w:rPr>
+        <w:t>par contre</w:t>
+      </w:r>
+      <w:proofErr w:type="gramEnd"/>
+      <w:r>
+        <w:rPr>
+          <w:i/>
+          <w:iCs/>
+          <w:u w:val="single"/>
+          <w:lang w:val="fr-CA"/>
+        </w:rPr>
+        <w:t xml:space="preserve"> on devrait améliorer pour qu’il puisse lire directement le fichier </w:t>
+      </w:r>
+      <w:proofErr w:type="spellStart"/>
+      <w:r>
+        <w:rPr>
+          <w:i/>
+          <w:iCs/>
+          <w:u w:val="single"/>
+          <w:lang w:val="fr-CA"/>
+        </w:rPr>
+        <w:t>yaml</w:t>
+      </w:r>
+      <w:proofErr w:type="spellEnd"/>
+      <w:r>
+        <w:rPr>
+          <w:i/>
+          <w:iCs/>
+          <w:u w:val="single"/>
+          <w:lang w:val="fr-CA"/>
+        </w:rPr>
+        <w:t xml:space="preserve"> dans les </w:t>
+      </w:r>
+      <w:proofErr w:type="spellStart"/>
+      <w:r>
+        <w:rPr>
+          <w:i/>
+          <w:iCs/>
+          <w:u w:val="single"/>
+          <w:lang w:val="fr-CA"/>
+        </w:rPr>
+        <w:t>lookuptable</w:t>
+      </w:r>
+      <w:proofErr w:type="spellEnd"/>
+      <w:r>
+        <w:rPr>
+          <w:i/>
+          <w:iCs/>
+          <w:u w:val="single"/>
+          <w:lang w:val="fr-CA"/>
+        </w:rPr>
+        <w:t xml:space="preserve"> de chaque province.</w:t>
+      </w:r>
+    </w:p>
+    <w:p>
+      <w:pPr>
+        <w:pStyle w:val="Paragraphedeliste"/>
+        <w:rPr>
+          <w:lang w:val="fr-CA"/>
+        </w:rPr>
+      </w:pPr>
+    </w:p>
+    <w:p>
+      <w:pPr>
+        <w:pStyle w:val="Paragraphedeliste"/>
+        <w:rPr>
+          <w:lang w:val="fr-CA"/>
+        </w:rPr>
+      </w:pPr>
+    </w:p>
+    <w:p>
+      <w:pPr>
+        <w:pStyle w:val="Paragraphedeliste"/>
+        <w:numPr>
+          <w:ilvl w:val="0"/>
+          <w:numId w:val="1"/>
+        </w:numPr>
+        <w:rPr>
+          <w:lang w:val="fr-CA"/>
+        </w:rPr>
+      </w:pPr>
+      <w:r>
+        <w:rPr>
+          <w:lang w:val="fr-CA"/>
+        </w:rPr>
+        <w:t xml:space="preserve">Si un attribut n’a que des valeurs nulles; il ne faut pas l’inclure puisqu’il n’apparait pas dans la liste des noms d’attributs (voir pythonCaller_2 et pythonCaller_3 du CT). </w:t>
+      </w:r>
+      <w:r>
+        <w:rPr>
+          <w:lang w:val="fr-CA"/>
+        </w:rPr>
+        <w:t xml:space="preserve">Ces listes sont utilisées pour voir si les attributs new et </w:t>
+      </w:r>
+      <w:proofErr w:type="spellStart"/>
+      <w:r>
+        <w:rPr>
+          <w:lang w:val="fr-CA"/>
+        </w:rPr>
+        <w:t>ref</w:t>
+      </w:r>
+      <w:proofErr w:type="spellEnd"/>
+      <w:r>
+        <w:rPr>
+          <w:lang w:val="fr-CA"/>
+        </w:rPr>
+        <w:t xml:space="preserve"> nommés dans le </w:t>
+      </w:r>
+      <w:proofErr w:type="spellStart"/>
+      <w:r>
+        <w:rPr>
+          <w:lang w:val="fr-CA"/>
+        </w:rPr>
+        <w:t>yaml</w:t>
+      </w:r>
+      <w:proofErr w:type="spellEnd"/>
+      <w:r>
+        <w:rPr>
+          <w:lang w:val="fr-CA"/>
+        </w:rPr>
+        <w:t xml:space="preserve"> (</w:t>
+      </w:r>
+      <w:proofErr w:type="spellStart"/>
+      <w:r>
+        <w:rPr>
+          <w:lang w:val="fr-CA"/>
+        </w:rPr>
+        <w:t>attr_ref</w:t>
+      </w:r>
+      <w:proofErr w:type="spellEnd"/>
+      <w:r>
+        <w:rPr>
+          <w:lang w:val="fr-CA"/>
+        </w:rPr>
+        <w:t xml:space="preserve"> et </w:t>
+      </w:r>
+      <w:proofErr w:type="spellStart"/>
+      <w:r>
+        <w:rPr>
+          <w:lang w:val="fr-CA"/>
+        </w:rPr>
+        <w:t>attr_new</w:t>
+      </w:r>
+      <w:proofErr w:type="spellEnd"/>
+      <w:r>
+        <w:rPr>
+          <w:lang w:val="fr-CA"/>
+        </w:rPr>
+        <w:t>) existent ou non. Sinon le CT plante et log l’erreur. Si certaines valeurs sont nulles parmi toutes les métadonnées ce n’est pas un problème</w:t>
+      </w:r>
+      <w:r>
+        <w:rPr>
+          <w:lang w:val="fr-CA"/>
+        </w:rPr>
+        <w:t xml:space="preserve"> (</w:t>
+      </w:r>
+      <w:r>
+        <w:rPr>
+          <w:lang w:val="fr-CA"/>
+        </w:rPr>
+        <w:t>elles vont juste être changées pour ‘NULL’</w:t>
+      </w:r>
+      <w:r>
+        <w:rPr>
+          <w:lang w:val="fr-CA"/>
+        </w:rPr>
+        <w:t xml:space="preserve"> dans le script python)</w:t>
+      </w:r>
+      <w:r>
+        <w:rPr>
+          <w:lang w:val="fr-CA"/>
+        </w:rPr>
+        <w:t>.</w:t>
+      </w:r>
+    </w:p>
+    <w:p>
+      <w:pPr>
+        <w:pStyle w:val="Paragraphedeliste"/>
+        <w:rPr>
+          <w:i/>
+          <w:iCs/>
+          <w:u w:val="single"/>
+          <w:lang w:val="fr-CA"/>
+        </w:rPr>
+      </w:pPr>
+      <w:r>
+        <w:rPr>
+          <w:i/>
+          <w:iCs/>
+          <w:u w:val="single"/>
+          <w:lang w:val="fr-CA"/>
+        </w:rPr>
+        <w:t>Une amélioration au CT serait de trouver comment faire pour pouvoir inclure les attributs n’ayant que des valeurs nulles.</w:t>
+      </w:r>
+    </w:p>
+    <w:p>
+      <w:pPr>
+        <w:pStyle w:val="Paragraphedeliste"/>
+        <w:rPr>
+          <w:i/>
+          <w:iCs/>
+          <w:u w:val="single"/>
+          <w:lang w:val="fr-CA"/>
+        </w:rPr>
+      </w:pPr>
+    </w:p>
+    <w:p>
+      <w:pPr>
+        <w:pStyle w:val="Paragraphedeliste"/>
+        <w:numPr>
+          <w:ilvl w:val="0"/>
+          <w:numId w:val="1"/>
+        </w:numPr>
+        <w:rPr>
+          <w:lang w:val="fr-CA"/>
+        </w:rPr>
+      </w:pPr>
+      <w:r>
+        <w:rPr>
+          <w:lang w:val="fr-CA"/>
+        </w:rPr>
+        <w:t>Les</w:t>
+      </w:r>
+      <w:r>
+        <w:rPr>
+          <w:lang w:val="fr-CA"/>
+        </w:rPr>
+        <w:t xml:space="preserve"> attributs et les listes peuvent être traitées par ce CT; </w:t>
+      </w:r>
+      <w:proofErr w:type="gramStart"/>
+      <w:r>
+        <w:rPr>
+          <w:lang w:val="fr-CA"/>
+        </w:rPr>
+        <w:t>par contre</w:t>
+      </w:r>
+      <w:proofErr w:type="gramEnd"/>
+      <w:r>
+        <w:rPr>
+          <w:lang w:val="fr-CA"/>
+        </w:rPr>
+        <w:t xml:space="preserve"> pour les listes tous les éléments de la liste vont être triés puis joints pour en faire 1 attribut</w:t>
+      </w:r>
+      <w:r>
+        <w:rPr>
+          <w:lang w:val="fr-CA"/>
+        </w:rPr>
+        <w:t>.</w:t>
+      </w:r>
+    </w:p>
+    <w:p>
+      <w:pPr>
+        <w:pStyle w:val="Paragraphedeliste"/>
+        <w:numPr>
+          <w:ilvl w:val="0"/>
+          <w:numId w:val="1"/>
+        </w:numPr>
+        <w:rPr>
+          <w:lang w:val="fr-CA"/>
+        </w:rPr>
+      </w:pPr>
+      <w:r>
+        <w:rPr>
+          <w:lang w:val="fr-CA"/>
+        </w:rPr>
+        <w:lastRenderedPageBreak/>
+        <w:t>Si</w:t>
+      </w:r>
+      <w:r>
+        <w:rPr>
+          <w:lang w:val="fr-CA"/>
+        </w:rPr>
+        <w:t xml:space="preserve"> le nom des attributs </w:t>
+      </w:r>
+      <w:proofErr w:type="gramStart"/>
+      <w:r>
+        <w:rPr>
+          <w:lang w:val="fr-CA"/>
+        </w:rPr>
+        <w:t>contiennent</w:t>
+      </w:r>
+      <w:proofErr w:type="gramEnd"/>
+      <w:r>
+        <w:rPr>
+          <w:lang w:val="fr-CA"/>
+        </w:rPr>
+        <w:t xml:space="preserve"> des nombres, il faut les renommer pour enlever ces nombre (voir le pythonCaller_2 et le pythonCaller_3). </w:t>
+      </w:r>
+      <w:proofErr w:type="gramStart"/>
+      <w:r>
+        <w:rPr>
+          <w:lang w:val="fr-CA"/>
+        </w:rPr>
+        <w:t>Par contre</w:t>
+      </w:r>
+      <w:proofErr w:type="gramEnd"/>
+      <w:r>
+        <w:rPr>
+          <w:lang w:val="fr-CA"/>
+        </w:rPr>
+        <w:t>, si on veut prendre uniquement l’index 0 d’une liste, comme on ne peut pas mettre le ‘0’ on peut juste mettre la liste si les autres éléments sont nuls; le CT ne va traiter que l’élément non-</w:t>
+      </w:r>
+      <w:proofErr w:type="spellStart"/>
+      <w:r>
+        <w:rPr>
+          <w:lang w:val="fr-CA"/>
+        </w:rPr>
+        <w:t>null</w:t>
+      </w:r>
+      <w:proofErr w:type="spellEnd"/>
+      <w:r>
+        <w:rPr>
+          <w:lang w:val="fr-CA"/>
+        </w:rPr>
+        <w:t xml:space="preserve"> (mais attention s’il y a des valeurs dans les autres index; mieux vaut renommer l’attribut)</w:t>
+      </w:r>
+      <w:r>
+        <w:rPr>
+          <w:lang w:val="fr-CA"/>
+        </w:rPr>
+        <w:t>.</w:t>
+      </w:r>
+    </w:p>
+    <w:p>
+      <w:pPr>
+        <w:pStyle w:val="Paragraphedeliste"/>
+        <w:rPr>
+          <w:lang w:val="fr-CA"/>
+        </w:rPr>
+      </w:pPr>
+    </w:p>
+    <w:p>
+      <w:pPr>
+        <w:pStyle w:val="Paragraphedeliste"/>
+        <w:numPr>
+          <w:ilvl w:val="0"/>
+          <w:numId w:val="1"/>
+        </w:numPr>
+        <w:rPr>
+          <w:lang w:val="fr-CA"/>
+        </w:rPr>
+      </w:pPr>
+      <w:proofErr w:type="gramStart"/>
+      <w:r>
+        <w:rPr>
+          <w:lang w:val="fr-CA"/>
+        </w:rPr>
+        <w:t>exemple</w:t>
+      </w:r>
+      <w:proofErr w:type="gramEnd"/>
+      <w:r>
+        <w:rPr>
+          <w:lang w:val="fr-CA"/>
+        </w:rPr>
+        <w:t xml:space="preserve"> d’erreur et pistes de solution :</w:t>
+      </w:r>
+    </w:p>
+    <w:p>
+      <w:pPr>
+        <w:pStyle w:val="Paragraphedeliste"/>
+        <w:rPr>
+          <w:i/>
+          <w:iCs/>
+          <w:lang w:val="fr-CA"/>
+        </w:rPr>
+      </w:pPr>
+      <w:r>
+        <w:rPr>
+          <w:i/>
+          <w:iCs/>
+        </w:rPr>
+        <w:t>ERROR: attribute: MD_Metadata.contact.CI_ResponsibleParty.role.CI_RoleCode.codeListValue (</w:t>
+      </w:r>
+      <w:proofErr w:type="spellStart"/>
+      <w:r>
+        <w:rPr>
+          <w:i/>
+          <w:iCs/>
+        </w:rPr>
+        <w:t>yaml_name</w:t>
+      </w:r>
+      <w:proofErr w:type="spellEnd"/>
+      <w:r>
+        <w:rPr>
+          <w:i/>
+          <w:iCs/>
+        </w:rPr>
+        <w:t xml:space="preserve">: </w:t>
+      </w:r>
+      <w:proofErr w:type="spellStart"/>
+      <w:r>
+        <w:rPr>
+          <w:i/>
+          <w:iCs/>
+        </w:rPr>
+        <w:t>contact_role</w:t>
+      </w:r>
+      <w:proofErr w:type="spellEnd"/>
+      <w:r>
+        <w:rPr>
+          <w:i/>
+          <w:iCs/>
+        </w:rPr>
+        <w:t xml:space="preserve">) does not exists. </w:t>
+      </w:r>
+      <w:proofErr w:type="spellStart"/>
+      <w:r>
+        <w:rPr>
+          <w:i/>
+          <w:iCs/>
+          <w:lang w:val="fr-CA"/>
+        </w:rPr>
+        <w:t>Revise</w:t>
+      </w:r>
+      <w:proofErr w:type="spellEnd"/>
+      <w:r>
+        <w:rPr>
+          <w:i/>
+          <w:iCs/>
           <w:lang w:val="fr-CA"/>
         </w:rPr>
         <w:t xml:space="preserve"> </w:t>
       </w:r>
-      <w:r>
-        <w:rPr>
-          <w:lang w:val="fr-CA"/>
-        </w:rPr>
-        <w:t>GEN</w:t>
-      </w:r>
-      <w:r>
-        <w:rPr>
-          <w:lang w:val="fr-CA"/>
-        </w:rPr>
-        <w:t>.py</w:t>
-      </w:r>
-      <w:r>
-        <w:rPr>
-          <w:lang w:val="fr-CA"/>
-        </w:rPr>
-        <w:t>)</w:t>
-      </w:r>
-    </w:p>
-    <w:p>
-      <w:pPr>
-        <w:rPr>
-          <w:lang w:val="fr-CA"/>
-        </w:rPr>
-      </w:pPr>
-      <w:r>
-        <w:rPr>
-          <w:lang w:val="fr-CA"/>
-        </w:rPr>
-        <w:t xml:space="preserve">-1 fichier </w:t>
-      </w:r>
-      <w:proofErr w:type="spellStart"/>
-      <w:r>
-        <w:rPr>
+      <w:proofErr w:type="spellStart"/>
+      <w:r>
+        <w:rPr>
+          <w:i/>
+          <w:iCs/>
+          <w:lang w:val="fr-CA"/>
+        </w:rPr>
+        <w:t>attribute</w:t>
+      </w:r>
+      <w:proofErr w:type="spellEnd"/>
+      <w:r>
+        <w:rPr>
+          <w:i/>
+          <w:iCs/>
+          <w:lang w:val="fr-CA"/>
+        </w:rPr>
+        <w:t xml:space="preserve"> </w:t>
+      </w:r>
+      <w:proofErr w:type="spellStart"/>
+      <w:r>
+        <w:rPr>
+          <w:i/>
+          <w:iCs/>
+          <w:lang w:val="fr-CA"/>
+        </w:rPr>
+        <w:t>name</w:t>
+      </w:r>
+      <w:proofErr w:type="spellEnd"/>
+      <w:r>
+        <w:rPr>
+          <w:i/>
+          <w:iCs/>
+          <w:lang w:val="fr-CA"/>
+        </w:rPr>
+        <w:t xml:space="preserve"> in the </w:t>
+      </w:r>
+      <w:proofErr w:type="spellStart"/>
+      <w:r>
+        <w:rPr>
+          <w:i/>
+          <w:iCs/>
           <w:lang w:val="fr-CA"/>
         </w:rPr>
         <w:t>yaml</w:t>
@@ -128,319 +1145,122 @@
       <w:proofErr w:type="spellEnd"/>
       <w:r>
         <w:rPr>
-          <w:lang w:val="fr-CA"/>
-        </w:rPr>
-        <w:t xml:space="preserve"> par province regroupe le nom des attributs qu’on veut comparer; soit ceux pour lesquels on veut évaluer si leur valeur à été modifiée ou non (on compare les valeurs des attributs de référence (XML ou JSON ou provenant du </w:t>
-      </w:r>
-      <w:proofErr w:type="spellStart"/>
-      <w:r>
-        <w:rPr>
-          <w:lang w:val="fr-CA"/>
-        </w:rPr>
-        <w:t>pycsw</w:t>
-      </w:r>
-      <w:proofErr w:type="spellEnd"/>
-      <w:r>
-        <w:rPr>
-          <w:lang w:val="fr-CA"/>
-        </w:rPr>
-        <w:t xml:space="preserve">)) aux nouvelles valeurs (celles provenant </w:t>
+          <w:i/>
+          <w:iCs/>
+          <w:lang w:val="fr-CA"/>
+        </w:rPr>
+        <w:t xml:space="preserve"> file</w:t>
+      </w:r>
+    </w:p>
+    <w:p>
+      <w:pPr>
+        <w:pStyle w:val="Paragraphedeliste"/>
+        <w:rPr>
+          <w:i/>
+          <w:iCs/>
+          <w:lang w:val="fr-CA"/>
+        </w:rPr>
+      </w:pPr>
+    </w:p>
+    <w:p>
+      <w:pPr>
+        <w:pStyle w:val="Paragraphedeliste"/>
+        <w:rPr>
+          <w:lang w:val="fr-CA"/>
+        </w:rPr>
+      </w:pPr>
+      <w:r>
+        <w:rPr>
+          <w:lang w:val="fr-CA"/>
+        </w:rPr>
+        <w:t>Soit l’attribut MD_Metadata.contact.CI_ResponsibleParty.role.CI_RoleCode.codeListValue n’existe pas (pas le bon nom d’attribut), soit toutes ces valeurs sont vides. Parfois il existe pour certaines métadonnées mais pas d’autres, alors il faut renommer le bon attribut (</w:t>
+      </w:r>
+      <w:r>
+        <w:rPr>
+          <w:lang w:val="fr-CA"/>
+        </w:rPr>
+        <w:t xml:space="preserve">les attributs </w:t>
+      </w:r>
+      <w:proofErr w:type="spellStart"/>
+      <w:r>
+        <w:rPr>
+          <w:lang w:val="fr-CA"/>
+        </w:rPr>
+        <w:t>ref</w:t>
+      </w:r>
+      <w:proofErr w:type="spellEnd"/>
+      <w:r>
+        <w:rPr>
+          <w:lang w:val="fr-CA"/>
+        </w:rPr>
+        <w:t xml:space="preserve"> </w:t>
+      </w:r>
+      <w:r>
+        <w:rPr>
+          <w:lang w:val="fr-CA"/>
+        </w:rPr>
+        <w:t>ont</w:t>
+      </w:r>
+      <w:r>
+        <w:rPr>
+          <w:lang w:val="fr-CA"/>
+        </w:rPr>
+        <w:t xml:space="preserve"> souvent </w:t>
+      </w:r>
+      <w:r>
+        <w:rPr>
+          <w:lang w:val="fr-CA"/>
+        </w:rPr>
+        <w:t>ce genre de</w:t>
+      </w:r>
+      <w:r>
+        <w:rPr>
+          <w:lang w:val="fr-CA"/>
+        </w:rPr>
+        <w:t xml:space="preserve"> problèmes puisqu’il ajoute des {} lorsqu’il y a plusieurs </w:t>
+      </w:r>
+      <w:r>
+        <w:rPr>
+          <w:lang w:val="fr-CA"/>
+        </w:rPr>
+        <w:t>index</w:t>
+      </w:r>
+      <w:r>
+        <w:rPr>
+          <w:lang w:val="fr-CA"/>
+        </w:rPr>
+        <w:t xml:space="preserve"> mais pas lorsqu’il n’y en a </w:t>
       </w:r>
       <w:proofErr w:type="gramStart"/>
       <w:r>
         <w:rPr>
           <w:lang w:val="fr-CA"/>
         </w:rPr>
-        <w:t>des call</w:t>
+        <w:t>qu’un seule</w:t>
       </w:r>
       <w:proofErr w:type="gramEnd"/>
       <w:r>
         <w:rPr>
           <w:lang w:val="fr-CA"/>
         </w:rPr>
-        <w:t xml:space="preserve"> aux api des provinces)</w:t>
-      </w:r>
-    </w:p>
-    <w:p>
-      <w:pPr>
-        <w:rPr>
-          <w:lang w:val="fr-CA"/>
-        </w:rPr>
-      </w:pPr>
-      <w:r>
-        <w:rPr>
-          <w:lang w:val="fr-CA"/>
-        </w:rPr>
-        <w:t xml:space="preserve">- </w:t>
-      </w:r>
-      <w:r>
-        <w:rPr>
-          <w:lang w:val="fr-CA"/>
-        </w:rPr>
-        <w:t xml:space="preserve">les attributs ajoutés dans </w:t>
-      </w:r>
-      <w:proofErr w:type="gramStart"/>
-      <w:r>
-        <w:rPr>
-          <w:lang w:val="fr-CA"/>
-        </w:rPr>
-        <w:t>ce fichiers</w:t>
-      </w:r>
-      <w:proofErr w:type="gramEnd"/>
-      <w:r>
-        <w:rPr>
-          <w:lang w:val="fr-CA"/>
-        </w:rPr>
-        <w:t xml:space="preserve"> sont les attributs obligatoires (moins l</w:t>
-      </w:r>
-      <w:r>
-        <w:rPr>
-          <w:lang w:val="fr-CA"/>
-        </w:rPr>
-        <w:t>’attribut ‘</w:t>
-      </w:r>
-      <w:proofErr w:type="spellStart"/>
-      <w:r>
-        <w:rPr>
-          <w:lang w:val="fr-CA"/>
-        </w:rPr>
-        <w:t>record_last_modified</w:t>
-      </w:r>
-      <w:proofErr w:type="spellEnd"/>
-      <w:r>
-        <w:rPr>
-          <w:lang w:val="fr-CA"/>
-        </w:rPr>
-        <w:t>’ puisqu’il était modifié à chaque jour</w:t>
-      </w:r>
-      <w:r>
-        <w:rPr>
-          <w:lang w:val="fr-CA"/>
-        </w:rPr>
-        <w:t xml:space="preserve"> (=timestamp même si la métadonnée ne changeait pas)</w:t>
-      </w:r>
-      <w:r>
-        <w:rPr>
-          <w:lang w:val="fr-CA"/>
-        </w:rPr>
-        <w:t xml:space="preserve"> pour quelques provinces; ou les attributs ayant juste des valeurs nulles</w:t>
-      </w:r>
-      <w:r>
-        <w:rPr>
-          <w:lang w:val="fr-CA"/>
-        </w:rPr>
-        <w:t>)</w:t>
-      </w:r>
-      <w:r>
-        <w:rPr>
-          <w:lang w:val="fr-CA"/>
-        </w:rPr>
-        <w:t xml:space="preserve">. </w:t>
-      </w:r>
-    </w:p>
-    <w:p>
-      <w:pPr>
-        <w:rPr>
-          <w:lang w:val="fr-CA"/>
-        </w:rPr>
-      </w:pPr>
-      <w:r>
-        <w:rPr>
-          <w:lang w:val="fr-CA"/>
-        </w:rPr>
-        <w:t xml:space="preserve">-les </w:t>
-      </w:r>
-      <w:r>
-        <w:rPr>
-          <w:lang w:val="fr-CA"/>
-        </w:rPr>
-        <w:t xml:space="preserve">attributs et les listes peuvent être traitées par ce CT; </w:t>
-      </w:r>
-      <w:proofErr w:type="gramStart"/>
-      <w:r>
-        <w:rPr>
-          <w:lang w:val="fr-CA"/>
-        </w:rPr>
-        <w:t>par contre</w:t>
-      </w:r>
-      <w:proofErr w:type="gramEnd"/>
-      <w:r>
-        <w:rPr>
-          <w:lang w:val="fr-CA"/>
-        </w:rPr>
-        <w:t xml:space="preserve"> pour les listes tous les éléments de la liste vont être triés puis </w:t>
-      </w:r>
-      <w:r>
-        <w:rPr>
-          <w:lang w:val="fr-CA"/>
-        </w:rPr>
-        <w:t>joints pour en faire 1 attribut</w:t>
-      </w:r>
-    </w:p>
-    <w:p>
-      <w:pPr>
-        <w:rPr>
-          <w:lang w:val="fr-CA"/>
-        </w:rPr>
-      </w:pPr>
-      <w:r>
-        <w:rPr>
-          <w:lang w:val="fr-CA"/>
-        </w:rPr>
-        <w:t xml:space="preserve">-si le nom des attributs </w:t>
-      </w:r>
-      <w:proofErr w:type="gramStart"/>
-      <w:r>
-        <w:rPr>
-          <w:lang w:val="fr-CA"/>
-        </w:rPr>
-        <w:t>contiennent</w:t>
-      </w:r>
-      <w:proofErr w:type="gramEnd"/>
-      <w:r>
-        <w:rPr>
-          <w:lang w:val="fr-CA"/>
-        </w:rPr>
-        <w:t xml:space="preserve"> des nombres, il faut les renommer pour </w:t>
-      </w:r>
-      <w:r>
-        <w:rPr>
-          <w:lang w:val="fr-CA"/>
-        </w:rPr>
-        <w:t>enlever ces nombre</w:t>
-      </w:r>
-      <w:r>
-        <w:rPr>
-          <w:lang w:val="fr-CA"/>
-        </w:rPr>
-        <w:t xml:space="preserve"> (</w:t>
-      </w:r>
-      <w:r>
-        <w:rPr>
-          <w:lang w:val="fr-CA"/>
-        </w:rPr>
-        <w:t>voir le pythonCaller_2 et le pythonCaller_3</w:t>
-      </w:r>
-      <w:r>
-        <w:rPr>
-          <w:lang w:val="fr-CA"/>
-        </w:rPr>
-        <w:t>)</w:t>
-      </w:r>
-    </w:p>
-    <w:p>
-      <w:pPr>
-        <w:rPr>
-          <w:lang w:val="fr-CA"/>
-        </w:rPr>
-      </w:pPr>
-      <w:r>
-        <w:rPr>
-          <w:lang w:val="fr-CA"/>
-        </w:rPr>
-        <w:t>-certaines valeurs peuvent être nulles</w:t>
-      </w:r>
-      <w:r>
-        <w:rPr>
-          <w:lang w:val="fr-CA"/>
-        </w:rPr>
-        <w:t xml:space="preserve">; elles vont juste être changées pour ‘NULL’. </w:t>
-      </w:r>
-      <w:proofErr w:type="gramStart"/>
-      <w:r>
-        <w:rPr>
-          <w:lang w:val="fr-CA"/>
-        </w:rPr>
-        <w:t>Par contre</w:t>
-      </w:r>
-      <w:proofErr w:type="gramEnd"/>
-      <w:r>
-        <w:rPr>
-          <w:lang w:val="fr-CA"/>
-        </w:rPr>
-        <w:t xml:space="preserve"> si toutes les valeurs sont nulles </w:t>
-      </w:r>
-      <w:r>
-        <w:rPr>
-          <w:lang w:val="fr-CA"/>
-        </w:rPr>
-        <w:t xml:space="preserve">le nom de l’attribut ne peut pas être lu par le script python; il est donc préférable </w:t>
-      </w:r>
-      <w:r>
-        <w:rPr>
-          <w:lang w:val="fr-CA"/>
-        </w:rPr>
-        <w:t xml:space="preserve">de ne pas inclure cet attribut dans la liste </w:t>
-      </w:r>
-      <w:proofErr w:type="spellStart"/>
-      <w:r>
-        <w:rPr>
-          <w:lang w:val="fr-CA"/>
-        </w:rPr>
-        <w:t>yaml</w:t>
-      </w:r>
-      <w:proofErr w:type="spellEnd"/>
-    </w:p>
-    <w:p>
-      <w:pPr>
-        <w:rPr>
-          <w:lang w:val="fr-CA"/>
-        </w:rPr>
-      </w:pPr>
-    </w:p>
-    <w:p>
-      <w:pPr>
-        <w:rPr>
-          <w:lang w:val="fr-CA"/>
-        </w:rPr>
-      </w:pPr>
-      <w:r>
-        <w:rPr>
-          <w:lang w:val="fr-CA"/>
-        </w:rPr>
-        <w:t>CT : prépare la liste des attributs à évaluer (</w:t>
-      </w:r>
-      <w:proofErr w:type="spellStart"/>
-      <w:r>
-        <w:rPr>
-          <w:lang w:val="fr-CA"/>
-        </w:rPr>
-        <w:t>ref</w:t>
-      </w:r>
-      <w:proofErr w:type="spellEnd"/>
-      <w:r>
-        <w:rPr>
-          <w:lang w:val="fr-CA"/>
-        </w:rPr>
-        <w:t xml:space="preserve"> : attributs locaux ou du </w:t>
-      </w:r>
-      <w:proofErr w:type="spellStart"/>
-      <w:r>
-        <w:rPr>
-          <w:lang w:val="fr-CA"/>
-        </w:rPr>
-        <w:t>pycsw</w:t>
-      </w:r>
-      <w:proofErr w:type="spellEnd"/>
-      <w:r>
-        <w:rPr>
-          <w:lang w:val="fr-CA"/>
-        </w:rPr>
-        <w:t xml:space="preserve"> et new : nouveaux attributs provenant du call à l’api de la province) </w:t>
-      </w:r>
-    </w:p>
-    <w:p>
-      <w:pPr>
-        <w:rPr>
-          <w:lang w:val="fr-CA"/>
-        </w:rPr>
-      </w:pPr>
-    </w:p>
-    <w:p>
-      <w:pPr>
+        <w:t xml:space="preserve">. Il faut donc ajouter {0} lorsqu’il n’y a qu’une seule valeur dans la ‘liste’ : voir attributeRenamer_3 dans le CT). </w:t>
+      </w:r>
+    </w:p>
+    <w:p>
+      <w:pPr>
+        <w:pStyle w:val="Paragraphedeliste"/>
+        <w:rPr>
+          <w:lang w:val="fr-CA"/>
+        </w:rPr>
+      </w:pPr>
+    </w:p>
+    <w:p>
+      <w:pPr>
+        <w:pStyle w:val="Paragraphedeliste"/>
         <w:rPr>
           <w:b/>
           <w:bCs/>
+          <w:u w:val="single"/>
           <w:lang w:val="fr-CA"/>
         </w:rPr>
       </w:pPr>
@@ -448,224 +1268,745 @@
         <w:rPr>
           <w:b/>
           <w:bCs/>
-          <w:lang w:val="fr-CA"/>
-        </w:rPr>
-        <w:t xml:space="preserve">Pour valider que tout est correct : regarder la liste des attributs différents (soit dans le translation log ou comme attribut après le pythonCaller_7 : </w:t>
-      </w:r>
-      <w:proofErr w:type="spellStart"/>
-      <w:r>
+          <w:u w:val="single"/>
+          <w:lang w:val="fr-CA"/>
+        </w:rPr>
+        <w:t>À faire pour terminer :</w:t>
+      </w:r>
+    </w:p>
+    <w:p>
+      <w:pPr>
+        <w:pStyle w:val="Paragraphedeliste"/>
         <w:rPr>
           <w:b/>
           <w:bCs/>
+          <w:u w:val="single"/>
+          <w:lang w:val="fr-CA"/>
+        </w:rPr>
+      </w:pPr>
+    </w:p>
+    <w:p>
+      <w:pPr>
+        <w:pStyle w:val="Paragraphedeliste"/>
+        <w:numPr>
+          <w:ilvl w:val="0"/>
+          <w:numId w:val="1"/>
+        </w:numPr>
+        <w:rPr>
+          <w:lang w:val="fr-CA"/>
+        </w:rPr>
+      </w:pPr>
+      <w:r>
+        <w:rPr>
+          <w:lang w:val="fr-CA"/>
+        </w:rPr>
+        <w:t xml:space="preserve">Les </w:t>
+      </w:r>
+      <w:proofErr w:type="spellStart"/>
+      <w:r>
+        <w:rPr>
+          <w:lang w:val="fr-CA"/>
+        </w:rPr>
+        <w:t>yaml</w:t>
+      </w:r>
+      <w:proofErr w:type="spellEnd"/>
+      <w:r>
+        <w:rPr>
+          <w:lang w:val="fr-CA"/>
+        </w:rPr>
+        <w:t xml:space="preserve"> pour </w:t>
+      </w:r>
+      <w:proofErr w:type="gramStart"/>
+      <w:r>
+        <w:rPr>
+          <w:lang w:val="fr-CA"/>
+        </w:rPr>
+        <w:t>le géo</w:t>
+      </w:r>
+      <w:proofErr w:type="gramEnd"/>
+      <w:r>
+        <w:rPr>
+          <w:lang w:val="fr-CA"/>
+        </w:rPr>
+        <w:t xml:space="preserve"> des provinces sont fait (ils sont dans les </w:t>
+      </w:r>
+      <w:proofErr w:type="spellStart"/>
+      <w:r>
+        <w:rPr>
+          <w:lang w:val="fr-CA"/>
+        </w:rPr>
+        <w:t>lookuptable</w:t>
+      </w:r>
+      <w:proofErr w:type="spellEnd"/>
+      <w:r>
+        <w:rPr>
+          <w:lang w:val="fr-CA"/>
+        </w:rPr>
+        <w:t xml:space="preserve"> de chaque province); par contre après en avoir valider </w:t>
+      </w:r>
+      <w:proofErr w:type="spellStart"/>
+      <w:r>
+        <w:rPr>
+          <w:lang w:val="fr-CA"/>
+        </w:rPr>
+        <w:t>quelques uns</w:t>
+      </w:r>
+      <w:proofErr w:type="spellEnd"/>
+      <w:r>
+        <w:rPr>
+          <w:lang w:val="fr-CA"/>
+        </w:rPr>
+        <w:t xml:space="preserve"> il y a encore beaucoup d’erreurs donc ils doivent tous être validé.</w:t>
+      </w:r>
+    </w:p>
+    <w:p>
+      <w:pPr>
+        <w:pStyle w:val="Paragraphedeliste"/>
+        <w:numPr>
+          <w:ilvl w:val="0"/>
+          <w:numId w:val="1"/>
+        </w:numPr>
+        <w:rPr>
+          <w:lang w:val="fr-CA"/>
+        </w:rPr>
+      </w:pPr>
+      <w:r>
+        <w:rPr>
+          <w:lang w:val="fr-CA"/>
+        </w:rPr>
+        <w:t xml:space="preserve">Les </w:t>
+      </w:r>
+      <w:proofErr w:type="spellStart"/>
+      <w:r>
+        <w:rPr>
+          <w:lang w:val="fr-CA"/>
+        </w:rPr>
+        <w:t>yaml</w:t>
+      </w:r>
+      <w:proofErr w:type="spellEnd"/>
+      <w:r>
+        <w:rPr>
+          <w:lang w:val="fr-CA"/>
+        </w:rPr>
+        <w:t xml:space="preserve"> pour le non-géo n’ont pas encore été créés. Il faut d’abord faire la liste des attributs obligatoires et créer les </w:t>
+      </w:r>
+      <w:proofErr w:type="spellStart"/>
+      <w:r>
+        <w:rPr>
+          <w:lang w:val="fr-CA"/>
+        </w:rPr>
+        <w:t>yaml</w:t>
+      </w:r>
+      <w:proofErr w:type="spellEnd"/>
+      <w:r>
+        <w:rPr>
+          <w:lang w:val="fr-CA"/>
+        </w:rPr>
+        <w:t xml:space="preserve"> selon la structure </w:t>
+      </w:r>
+      <w:proofErr w:type="gramStart"/>
+      <w:r>
+        <w:rPr>
+          <w:lang w:val="fr-CA"/>
+        </w:rPr>
+        <w:t>du géo</w:t>
+      </w:r>
+      <w:proofErr w:type="gramEnd"/>
+      <w:r>
+        <w:rPr>
+          <w:lang w:val="fr-CA"/>
+        </w:rPr>
+        <w:t xml:space="preserve">. </w:t>
+      </w:r>
+    </w:p>
+    <w:p>
+      <w:pPr>
+        <w:pStyle w:val="Paragraphedeliste"/>
+        <w:rPr>
+          <w:lang w:val="fr-CA"/>
+        </w:rPr>
+      </w:pPr>
+    </w:p>
+    <w:p>
+      <w:pPr>
+        <w:pStyle w:val="Paragraphedeliste"/>
+        <w:numPr>
+          <w:ilvl w:val="0"/>
+          <w:numId w:val="1"/>
+        </w:numPr>
+        <w:rPr>
+          <w:u w:val="single"/>
+          <w:lang w:val="fr-CA"/>
+        </w:rPr>
+      </w:pPr>
+      <w:r>
+        <w:rPr>
+          <w:u w:val="single"/>
+          <w:lang w:val="fr-CA"/>
+        </w:rPr>
+        <w:t xml:space="preserve">Pour valider que tout est correct : regarder la liste des attributs différents (soit dans le translation log ou l’attribut </w:t>
+      </w:r>
+      <w:proofErr w:type="spellStart"/>
+      <w:r>
+        <w:rPr>
+          <w:u w:val="single"/>
           <w:lang w:val="fr-CA"/>
         </w:rPr>
         <w:t>delta_</w:t>
       </w:r>
       <w:proofErr w:type="gramStart"/>
       <w:r>
+        <w:rPr>
+          <w:u w:val="single"/>
+          <w:lang w:val="fr-CA"/>
+        </w:rPr>
+        <w:t>attr</w:t>
+      </w:r>
+      <w:proofErr w:type="spellEnd"/>
+      <w:r>
+        <w:rPr>
+          <w:u w:val="single"/>
+          <w:lang w:val="fr-CA"/>
+        </w:rPr>
+        <w:t>{</w:t>
+      </w:r>
+      <w:proofErr w:type="gramEnd"/>
+      <w:r>
+        <w:rPr>
+          <w:u w:val="single"/>
+          <w:lang w:val="fr-CA"/>
+        </w:rPr>
+        <w:t>} après le pythonCaller_7 du CT</w:t>
+      </w:r>
+    </w:p>
+    <w:p>
+      <w:pPr>
+        <w:pStyle w:val="Paragraphedeliste"/>
+        <w:rPr>
+          <w:lang w:val="fr-CA"/>
+        </w:rPr>
+      </w:pPr>
+    </w:p>
+    <w:p>
+      <w:pPr>
+        <w:pStyle w:val="Paragraphedeliste"/>
+        <w:numPr>
+          <w:ilvl w:val="0"/>
+          <w:numId w:val="1"/>
+        </w:numPr>
         <w:rPr>
           <w:b/>
           <w:bCs/>
           <w:lang w:val="fr-CA"/>
         </w:rPr>
-        <w:t>attr</w:t>
-      </w:r>
-      <w:proofErr w:type="spellEnd"/>
+      </w:pPr>
+      <w:r>
+        <w:rPr>
+          <w:lang w:val="fr-CA"/>
+        </w:rPr>
+        <w:t>AttributeExposer_6 :</w:t>
+      </w:r>
       <w:r>
         <w:rPr>
           <w:b/>
           <w:bCs/>
           <w:lang w:val="fr-CA"/>
         </w:rPr>
-        <w:t>{</w:t>
+        <w:t xml:space="preserve"> </w:t>
+      </w:r>
+      <w:r>
+        <w:rPr>
+          <w:rFonts w:cstheme="minorHAnsi"/>
+          <w:lang w:val="fr-CA"/>
+        </w:rPr>
+        <w:t xml:space="preserve">enlever </w:t>
+      </w:r>
+      <w:proofErr w:type="spellStart"/>
+      <w:r>
+        <w:rPr>
+          <w:rFonts w:cstheme="minorHAnsi"/>
+          <w:lang w:val="fr-CA"/>
+        </w:rPr>
+        <w:t>record_last_modified</w:t>
+      </w:r>
+      <w:proofErr w:type="spellEnd"/>
+      <w:r>
+        <w:rPr>
+          <w:rFonts w:cstheme="minorHAnsi"/>
+          <w:lang w:val="fr-CA"/>
+        </w:rPr>
+        <w:t xml:space="preserve">. </w:t>
+      </w:r>
+      <w:proofErr w:type="gramStart"/>
+      <w:r>
+        <w:rPr>
+          <w:rFonts w:cstheme="minorHAnsi"/>
+          <w:lang w:val="fr-CA"/>
+        </w:rPr>
+        <w:t>le</w:t>
       </w:r>
       <w:proofErr w:type="gramEnd"/>
       <w:r>
+        <w:rPr>
+          <w:rFonts w:cstheme="minorHAnsi"/>
+          <w:lang w:val="fr-CA"/>
+        </w:rPr>
+        <w:t xml:space="preserve"> remplacer par le paramètre </w:t>
+      </w:r>
+      <w:proofErr w:type="spellStart"/>
+      <w:r>
+        <w:rPr>
+          <w:rFonts w:cstheme="minorHAnsi"/>
+          <w:lang w:val="fr-CA"/>
+        </w:rPr>
+        <w:t>date_modified</w:t>
+      </w:r>
+      <w:proofErr w:type="spellEnd"/>
+      <w:r>
+        <w:rPr>
+          <w:rFonts w:cstheme="minorHAnsi"/>
+          <w:lang w:val="fr-CA"/>
+        </w:rPr>
+        <w:t xml:space="preserve"> puisqu'il peut s'appeler </w:t>
+      </w:r>
+      <w:proofErr w:type="spellStart"/>
+      <w:r>
+        <w:rPr>
+          <w:rFonts w:cstheme="minorHAnsi"/>
+          <w:lang w:val="fr-CA"/>
+        </w:rPr>
+        <w:t>différement</w:t>
+      </w:r>
+      <w:proofErr w:type="spellEnd"/>
+      <w:r>
+        <w:rPr>
+          <w:rFonts w:cstheme="minorHAnsi"/>
+          <w:lang w:val="fr-CA"/>
+        </w:rPr>
+        <w:t xml:space="preserve"> d'une province à l'autre</w:t>
+      </w:r>
+    </w:p>
+    <w:p>
+      <w:pPr>
+        <w:pStyle w:val="Paragraphedeliste"/>
         <w:rPr>
           <w:b/>
           <w:bCs/>
           <w:lang w:val="fr-CA"/>
         </w:rPr>
-        <w:t>})</w:t>
-      </w:r>
-    </w:p>
-    <w:p>
-      <w:pPr>
-        <w:rPr>
-          <w:lang w:val="fr-CA"/>
-        </w:rPr>
-      </w:pPr>
-    </w:p>
-    <w:p>
-      <w:pPr>
-        <w:rPr>
-          <w:lang w:val="fr-CA"/>
-        </w:rPr>
-      </w:pPr>
-      <w:r>
-        <w:rPr>
-          <w:lang w:val="fr-CA"/>
-        </w:rPr>
-        <w:t xml:space="preserve">-exemple d’erreur </w:t>
-      </w:r>
-      <w:r>
-        <w:rPr>
-          <w:lang w:val="fr-CA"/>
-        </w:rPr>
-        <w:t>et pistes de solution :</w:t>
-      </w:r>
-    </w:p>
-    <w:p>
-      <w:r>
-        <w:t>ERROR: attribute: MD_Metadata.contact.CI_ResponsibleParty.role.CI_RoleCode.codeListValue (</w:t>
-      </w:r>
-      <w:proofErr w:type="spellStart"/>
-      <w:r>
-        <w:t>yaml_name</w:t>
-      </w:r>
-      <w:proofErr w:type="spellEnd"/>
-      <w:r>
-        <w:t xml:space="preserve">: </w:t>
-      </w:r>
-      <w:proofErr w:type="spellStart"/>
-      <w:r>
-        <w:t>contact_role</w:t>
-      </w:r>
-      <w:proofErr w:type="spellEnd"/>
-      <w:r>
-        <w:t xml:space="preserve">) does not exists. Revise attribute name in the </w:t>
-      </w:r>
-      <w:proofErr w:type="spellStart"/>
-      <w:r>
-        <w:t>yaml</w:t>
-      </w:r>
-      <w:proofErr w:type="spellEnd"/>
-      <w:r>
-        <w:t xml:space="preserve"> file</w:t>
-      </w:r>
-    </w:p>
-    <w:p>
-      <w:pPr>
-        <w:rPr>
-          <w:lang w:val="fr-CA"/>
-        </w:rPr>
-      </w:pPr>
-      <w:r>
-        <w:rPr>
-          <w:lang w:val="fr-CA"/>
-        </w:rPr>
-        <w:t xml:space="preserve">Soit l’attribut </w:t>
-      </w:r>
-      <w:r>
-        <w:rPr>
-          <w:lang w:val="fr-CA"/>
-        </w:rPr>
-        <w:t>MD_Metadata.contact.CI_ResponsibleParty.role.CI_RoleCode.codeListValue</w:t>
-      </w:r>
-      <w:r>
-        <w:rPr>
-          <w:lang w:val="fr-CA"/>
-        </w:rPr>
-        <w:t xml:space="preserve"> n’existe pas</w:t>
-      </w:r>
-      <w:r>
-        <w:rPr>
-          <w:lang w:val="fr-CA"/>
-        </w:rPr>
-        <w:t xml:space="preserve"> (pas le bon nom d’attribut)</w:t>
-      </w:r>
-      <w:r>
-        <w:rPr>
-          <w:lang w:val="fr-CA"/>
-        </w:rPr>
-        <w:t xml:space="preserve">, soit </w:t>
-      </w:r>
-      <w:r>
-        <w:rPr>
-          <w:lang w:val="fr-CA"/>
-        </w:rPr>
-        <w:t xml:space="preserve">toutes ces valeurs sont vides. Parfois il existe pour certaines métadonnées mais pas d’autres, </w:t>
-      </w:r>
-      <w:r>
-        <w:rPr>
-          <w:lang w:val="fr-CA"/>
-        </w:rPr>
-        <w:t>alors il faut renommer le bon attribut (</w:t>
-      </w:r>
-      <w:proofErr w:type="spellStart"/>
-      <w:r>
-        <w:rPr>
-          <w:lang w:val="fr-CA"/>
-        </w:rPr>
-        <w:t>pycsw</w:t>
-      </w:r>
-      <w:proofErr w:type="spellEnd"/>
-      <w:r>
-        <w:rPr>
-          <w:lang w:val="fr-CA"/>
-        </w:rPr>
-        <w:t xml:space="preserve"> a souvent des problèmes puisqu’il ajoute des {}</w:t>
-      </w:r>
-      <w:r>
-        <w:rPr>
-          <w:lang w:val="fr-CA"/>
-        </w:rPr>
-        <w:t xml:space="preserve"> lorsqu’il y a plusieurs valeurs mais pas lorsqu’il n’y en a qu’une seule</w:t>
-      </w:r>
-      <w:r>
-        <w:rPr>
-          <w:lang w:val="fr-CA"/>
-        </w:rPr>
-        <w:t xml:space="preserve">. Il faut donc ajouter </w:t>
-      </w:r>
-      <w:r>
-        <w:rPr>
-          <w:lang w:val="fr-CA"/>
-        </w:rPr>
-        <w:t>{</w:t>
-      </w:r>
-      <w:r>
-        <w:rPr>
-          <w:lang w:val="fr-CA"/>
-        </w:rPr>
-        <w:t>0</w:t>
-      </w:r>
-      <w:r>
-        <w:rPr>
-          <w:lang w:val="fr-CA"/>
-        </w:rPr>
-        <w:t>}</w:t>
-      </w:r>
-      <w:r>
-        <w:rPr>
-          <w:lang w:val="fr-CA"/>
-        </w:rPr>
-        <w:t xml:space="preserve"> lorsqu’il n’y a qu’une seule valeur dans la ‘liste’</w:t>
-      </w:r>
-      <w:r>
-        <w:rPr>
-          <w:lang w:val="fr-CA"/>
-        </w:rPr>
-        <w:t> : voir attributeRenamer_3 dans le CT</w:t>
-      </w:r>
-      <w:r>
-        <w:rPr>
-          <w:lang w:val="fr-CA"/>
-        </w:rPr>
-        <w:t>)</w:t>
-      </w:r>
-      <w:r>
-        <w:rPr>
-          <w:lang w:val="fr-CA"/>
-        </w:rPr>
-        <w:t xml:space="preserve">. </w:t>
-      </w:r>
-    </w:p>
-    <w:p/>
+      </w:pPr>
+    </w:p>
+    <w:p>
+      <w:pPr>
+        <w:pStyle w:val="Paragraphedeliste"/>
+        <w:numPr>
+          <w:ilvl w:val="0"/>
+          <w:numId w:val="1"/>
+        </w:numPr>
+        <w:rPr>
+          <w:lang w:val="fr-CA"/>
+        </w:rPr>
+      </w:pPr>
+      <w:r>
+        <w:rPr>
+          <w:lang w:val="fr-CA"/>
+        </w:rPr>
+        <w:t>Dans</w:t>
+      </w:r>
+      <w:r>
+        <w:rPr>
+          <w:lang w:val="fr-CA"/>
+        </w:rPr>
+        <w:t xml:space="preserve"> le script python (</w:t>
+      </w:r>
+      <w:r>
+        <w:rPr>
+          <w:lang w:val="fr-CA"/>
+        </w:rPr>
+        <w:t>METADATA_DELTA_FINDER_</w:t>
+      </w:r>
+      <w:r>
+        <w:rPr>
+          <w:lang w:val="fr-CA"/>
+        </w:rPr>
+        <w:t>GEN.py</w:t>
+      </w:r>
+      <w:r>
+        <w:rPr>
+          <w:lang w:val="fr-CA"/>
+        </w:rPr>
+        <w:t>) à la ligne 70 : identifie les coordonnées par ‘</w:t>
+      </w:r>
+      <w:proofErr w:type="spellStart"/>
+      <w:r>
+        <w:rPr>
+          <w:lang w:val="fr-CA"/>
+        </w:rPr>
+        <w:t>bound_</w:t>
+      </w:r>
+      <w:proofErr w:type="gramStart"/>
+      <w:r>
+        <w:rPr>
+          <w:lang w:val="fr-CA"/>
+        </w:rPr>
+        <w:t>l</w:t>
+      </w:r>
+      <w:proofErr w:type="spellEnd"/>
+      <w:r>
+        <w:rPr>
+          <w:lang w:val="fr-CA"/>
+        </w:rPr>
+        <w:t>’ :</w:t>
+      </w:r>
+      <w:proofErr w:type="gramEnd"/>
+      <w:r>
+        <w:rPr>
+          <w:lang w:val="fr-CA"/>
+        </w:rPr>
+        <w:t xml:space="preserve"> trouver une autre manière d’identifier les coordonnées (peuvent être appelées différemment d’une province à l’autre)</w:t>
+      </w:r>
+    </w:p>
+    <w:p>
+      <w:pPr>
+        <w:pStyle w:val="Paragraphedeliste"/>
+        <w:rPr>
+          <w:lang w:val="fr-CA"/>
+        </w:rPr>
+      </w:pPr>
+    </w:p>
+    <w:p>
+      <w:pPr>
+        <w:pStyle w:val="Paragraphedeliste"/>
+        <w:numPr>
+          <w:ilvl w:val="0"/>
+          <w:numId w:val="1"/>
+        </w:numPr>
+        <w:rPr>
+          <w:lang w:val="fr-CA"/>
+        </w:rPr>
+      </w:pPr>
+      <w:r>
+        <w:rPr>
+          <w:lang w:val="fr-CA"/>
+        </w:rPr>
+        <w:t>Dans</w:t>
+      </w:r>
+      <w:r>
+        <w:rPr>
+          <w:lang w:val="fr-CA"/>
+        </w:rPr>
+        <w:t xml:space="preserve"> le script python (</w:t>
+      </w:r>
+      <w:r>
+        <w:rPr>
+          <w:lang w:val="fr-CA"/>
+        </w:rPr>
+        <w:t>METADATA_DELTA_FINDER_</w:t>
+      </w:r>
+      <w:r>
+        <w:rPr>
+          <w:lang w:val="fr-CA"/>
+        </w:rPr>
+        <w:t>GEN.py</w:t>
+      </w:r>
+      <w:r>
+        <w:rPr>
+          <w:lang w:val="fr-CA"/>
+        </w:rPr>
+        <w:t>) à la ligne 7</w:t>
+      </w:r>
+      <w:r>
+        <w:rPr>
+          <w:lang w:val="fr-CA"/>
+        </w:rPr>
+        <w:t>3</w:t>
+      </w:r>
+      <w:r>
+        <w:rPr>
+          <w:lang w:val="fr-CA"/>
+        </w:rPr>
+        <w:t> :</w:t>
+      </w:r>
+      <w:r>
+        <w:rPr>
+          <w:lang w:val="fr-CA"/>
+        </w:rPr>
+        <w:t xml:space="preserve"> renommer </w:t>
+      </w:r>
+      <w:r>
+        <w:rPr>
+          <w:lang w:val="fr-CA"/>
+        </w:rPr>
+        <w:t>attr_update2 et attr_update3</w:t>
+      </w:r>
+      <w:r>
+        <w:rPr>
+          <w:lang w:val="fr-CA"/>
+        </w:rPr>
+        <w:t xml:space="preserve"> pour que ce soit plus compréhensible</w:t>
+      </w:r>
+    </w:p>
+    <w:p>
+      <w:pPr>
+        <w:pStyle w:val="Paragraphedeliste"/>
+        <w:rPr>
+          <w:lang w:val="fr-CA"/>
+        </w:rPr>
+      </w:pPr>
+    </w:p>
+    <w:p>
+      <w:pPr>
+        <w:pStyle w:val="Paragraphedeliste"/>
+        <w:numPr>
+          <w:ilvl w:val="0"/>
+          <w:numId w:val="1"/>
+        </w:numPr>
+        <w:rPr>
+          <w:lang w:val="fr-CA"/>
+        </w:rPr>
+      </w:pPr>
+      <w:r>
+        <w:rPr>
+          <w:lang w:val="fr-CA"/>
+        </w:rPr>
+        <w:t xml:space="preserve">Finalement, modifier les </w:t>
+      </w:r>
+      <w:proofErr w:type="spellStart"/>
+      <w:r>
+        <w:rPr>
+          <w:lang w:val="fr-CA"/>
+        </w:rPr>
+        <w:t>workspaces</w:t>
+      </w:r>
+      <w:proofErr w:type="spellEnd"/>
+      <w:r>
+        <w:rPr>
+          <w:lang w:val="fr-CA"/>
+        </w:rPr>
+        <w:t xml:space="preserve"> de chaque province pour remplacer le </w:t>
+      </w:r>
+      <w:proofErr w:type="spellStart"/>
+      <w:r>
+        <w:rPr>
+          <w:lang w:val="fr-CA"/>
+        </w:rPr>
+        <w:t>METADATA_DELTA_FINDER_NG.fwx</w:t>
+      </w:r>
+      <w:proofErr w:type="spellEnd"/>
+      <w:r>
+        <w:rPr>
+          <w:lang w:val="fr-CA"/>
+        </w:rPr>
+        <w:t xml:space="preserve"> par le nouveau </w:t>
+      </w:r>
+      <w:proofErr w:type="spellStart"/>
+      <w:r>
+        <w:rPr>
+          <w:lang w:val="fr-CA"/>
+        </w:rPr>
+        <w:t>METADATA_DELTA_FINDER_</w:t>
+      </w:r>
+      <w:r>
+        <w:rPr>
+          <w:lang w:val="fr-CA"/>
+        </w:rPr>
+        <w:t>GEN.fwx</w:t>
+      </w:r>
+      <w:proofErr w:type="spellEnd"/>
+      <w:r>
+        <w:rPr>
+          <w:lang w:val="fr-CA"/>
+        </w:rPr>
+        <w:t>.</w:t>
+      </w:r>
+    </w:p>
+    <w:p>
+      <w:pPr>
+        <w:pStyle w:val="Paragraphedeliste"/>
+        <w:rPr>
+          <w:b/>
+          <w:bCs/>
+          <w:lang w:val="fr-CA"/>
+        </w:rPr>
+      </w:pPr>
+    </w:p>
+    <w:p>
+      <w:pPr>
+        <w:rPr>
+          <w:b/>
+          <w:bCs/>
+          <w:lang w:val="fr-CA"/>
+        </w:rPr>
+      </w:pPr>
+    </w:p>
+    <w:p>
+      <w:pPr>
+        <w:rPr>
+          <w:b/>
+          <w:bCs/>
+          <w:lang w:val="fr-CA"/>
+        </w:rPr>
+      </w:pPr>
+    </w:p>
+    <w:p>
+      <w:pPr>
+        <w:rPr>
+          <w:b/>
+          <w:bCs/>
+          <w:lang w:val="fr-CA"/>
+        </w:rPr>
+      </w:pPr>
+    </w:p>
+    <w:p>
+      <w:pPr>
+        <w:rPr>
+          <w:b/>
+          <w:bCs/>
+          <w:lang w:val="fr-CA"/>
+        </w:rPr>
+      </w:pPr>
+    </w:p>
+    <w:p>
+      <w:pPr>
+        <w:rPr>
+          <w:b/>
+          <w:bCs/>
+          <w:lang w:val="fr-CA"/>
+        </w:rPr>
+      </w:pPr>
+    </w:p>
+    <w:p>
+      <w:pPr>
+        <w:rPr>
+          <w:b/>
+          <w:bCs/>
+          <w:lang w:val="fr-CA"/>
+        </w:rPr>
+      </w:pPr>
+    </w:p>
+    <w:p>
+      <w:pPr>
+        <w:rPr>
+          <w:b/>
+          <w:bCs/>
+          <w:lang w:val="fr-CA"/>
+        </w:rPr>
+      </w:pPr>
+    </w:p>
+    <w:p>
+      <w:pPr>
+        <w:rPr>
+          <w:b/>
+          <w:bCs/>
+          <w:lang w:val="fr-CA"/>
+        </w:rPr>
+      </w:pPr>
+      <w:r>
+        <w:rPr>
+          <w:b/>
+          <w:bCs/>
+        </w:rPr>
+        <w:drawing>
+          <wp:inline distT="0" distB="0" distL="0" distR="0" wp14:anchorId="5111FC57" wp14:editId="414B6495">
+            <wp:extent cx="4768947" cy="5486400"/>
+            <wp:effectExtent l="0" t="0" r="0" b="0"/>
+            <wp:docPr id="6" name="Image 5">
+              <a:extLst xmlns:a="http://schemas.openxmlformats.org/drawingml/2006/main">
+                <a:ext uri="{FF2B5EF4-FFF2-40B4-BE49-F238E27FC236}">
+                  <a16:creationId xmlns:a16="http://schemas.microsoft.com/office/drawing/2014/main" id="{9BE13D73-7CCF-5640-73D3-05048EE4F074}"/>
+                </a:ext>
+              </a:extLst>
+            </wp:docPr>
+            <wp:cNvGraphicFramePr>
+              <a:graphicFrameLocks xmlns:a="http://schemas.openxmlformats.org/drawingml/2006/main" noChangeAspect="1"/>
+            </wp:cNvGraphicFramePr>
+            <a:graphic xmlns:a="http://schemas.openxmlformats.org/drawingml/2006/main">
+              <a:graphicData uri="http://schemas.openxmlformats.org/drawingml/2006/picture">
+                <pic:pic xmlns:pic="http://schemas.openxmlformats.org/drawingml/2006/picture">
+                  <pic:nvPicPr>
+                    <pic:cNvPr id="6" name="Image 5">
+                      <a:extLst>
+                        <a:ext uri="{FF2B5EF4-FFF2-40B4-BE49-F238E27FC236}">
+                          <a16:creationId xmlns:a16="http://schemas.microsoft.com/office/drawing/2014/main" id="{9BE13D73-7CCF-5640-73D3-05048EE4F074}"/>
+                        </a:ext>
+                      </a:extLst>
+                    </pic:cNvPr>
+                    <pic:cNvPicPr>
+                      <a:picLocks noChangeAspect="1"/>
+                    </pic:cNvPicPr>
+                  </pic:nvPicPr>
+                  <pic:blipFill rotWithShape="1">
+                    <a:blip r:embed="rId7"/>
+                    <a:srcRect l="67969" t="17219" r="18828" b="38694"/>
+                    <a:stretch/>
+                  </pic:blipFill>
+                  <pic:spPr>
+                    <a:xfrm>
+                      <a:off x="0" y="0"/>
+                      <a:ext cx="4772782" cy="5490812"/>
+                    </a:xfrm>
+                    <a:prstGeom prst="rect">
+                      <a:avLst/>
+                    </a:prstGeom>
+                  </pic:spPr>
+                </pic:pic>
+              </a:graphicData>
+            </a:graphic>
+          </wp:inline>
+        </w:drawing>
+      </w:r>
+    </w:p>
+    <w:p>
+      <w:pPr>
+        <w:pStyle w:val="Paragraphedeliste"/>
+        <w:rPr>
+          <w:lang w:val="fr-CA"/>
+        </w:rPr>
+      </w:pPr>
+    </w:p>
+    <w:p>
+      <w:pPr>
+        <w:pStyle w:val="Paragraphedeliste"/>
+        <w:rPr>
+          <w:lang w:val="fr-CA"/>
+        </w:rPr>
+      </w:pPr>
+    </w:p>
+    <w:p>
+      <w:pPr>
+        <w:pStyle w:val="Paragraphedeliste"/>
+        <w:rPr>
+          <w:lang w:val="fr-CA"/>
+        </w:rPr>
+      </w:pPr>
+    </w:p>
+    <w:p>
+      <w:pPr>
+        <w:pStyle w:val="Paragraphedeliste"/>
+        <w:rPr>
+          <w:lang w:val="fr-CA"/>
+        </w:rPr>
+      </w:pPr>
+    </w:p>
+    <w:p>
+      <w:pPr>
+        <w:pStyle w:val="Paragraphedeliste"/>
+        <w:rPr>
+          <w:lang w:val="fr-CA"/>
+        </w:rPr>
+      </w:pPr>
+    </w:p>
+    <w:p>
+      <w:pPr>
+        <w:rPr>
+          <w:lang w:val="fr-CA"/>
+        </w:rPr>
+      </w:pPr>
+    </w:p>
     <w:sectPr>
-      <w:headerReference w:type="even" r:id="rId6"/>
-      <w:headerReference w:type="default" r:id="rId7"/>
-      <w:headerReference w:type="first" r:id="rId8"/>
+      <w:headerReference w:type="even" r:id="rId8"/>
+      <w:headerReference w:type="default" r:id="rId9"/>
+      <w:headerReference w:type="first" r:id="rId10"/>
       <w:pgSz w:w="12240" w:h="15840"/>
       <w:pgMar w:top="1440" w:right="1440" w:bottom="1440" w:left="1440" w:header="708" w:footer="708" w:gutter="0"/>
       <w:cols w:space="708"/>
@@ -818,8 +2159,7 @@
               <v:stroke joinstyle="miter"/>
               <v:path gradientshapeok="t" o:connecttype="rect"/>
             </v:shapetype>
-            <v:shape id="Zone de texte 2" o:spid="_x0000_s1026" type="#_x0000_t202" alt="UNCLASSIFIED - NON CLASSIFIÉ" style="position:absolute;margin-left:-16.25pt;margin-top:0;width:34.95pt;height:34.95pt;z-index:251659264;visibility:visible;mso-wrap-style:none;mso-wrap-distance-left:0;mso-wrap-distance-top:0;mso-wrap-distance-right:0;mso-wrap-distance-bottom:0;mso-position-horizontal:right;mso-position-horizontal-relative:page;mso-position-vertical:top;mso-position-vertical-relative:page;v-text-anchor:top" o:gfxdata="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" filled="f" stroked="f">
-              <v:fill o:detectmouseclick="t"/>
+            <v:shape id="Zone de texte 2" o:spid="_x0000_s1026" type="#_x0000_t202" alt="UNCLASSIFIED - NON CLASSIFIÉ" style="position:absolute;margin-left:-16.25pt;margin-top:0;width:34.95pt;height:34.95pt;z-index:251659264;visibility:visible;mso-wrap-style:none;mso-wrap-distance-left:0;mso-wrap-distance-top:0;mso-wrap-distance-right:0;mso-wrap-distance-bottom:0;mso-position-horizontal:right;mso-position-horizontal-relative:page;mso-position-vertical:top;mso-position-vertical-relative:page;v-text-anchor:top" o:gfxdata="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" filled="f" stroked="f">
               <v:textbox style="mso-fit-shape-to-text:t" inset="0,15pt,20pt,0">
                 <w:txbxContent>
                   <w:p>
@@ -949,8 +2289,7 @@
               <v:stroke joinstyle="miter"/>
               <v:path gradientshapeok="t" o:connecttype="rect"/>
             </v:shapetype>
-            <v:shape id="Zone de texte 3" o:spid="_x0000_s1027" type="#_x0000_t202" alt="UNCLASSIFIED - NON CLASSIFIÉ" style="position:absolute;margin-left:-16.25pt;margin-top:0;width:34.95pt;height:34.95pt;z-index:251660288;visibility:visible;mso-wrap-style:none;mso-wrap-distance-left:0;mso-wrap-distance-top:0;mso-wrap-distance-right:0;mso-wrap-distance-bottom:0;mso-position-horizontal:right;mso-position-horizontal-relative:page;mso-position-vertical:top;mso-position-vertical-relative:page;v-text-anchor:top" o:gfxdata="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" filled="f" stroked="f">
-              <v:fill o:detectmouseclick="t"/>
+            <v:shape id="Zone de texte 3" o:spid="_x0000_s1027" type="#_x0000_t202" alt="UNCLASSIFIED - NON CLASSIFIÉ" style="position:absolute;margin-left:-16.25pt;margin-top:0;width:34.95pt;height:34.95pt;z-index:251660288;visibility:visible;mso-wrap-style:none;mso-wrap-distance-left:0;mso-wrap-distance-top:0;mso-wrap-distance-right:0;mso-wrap-distance-bottom:0;mso-position-horizontal:right;mso-position-horizontal-relative:page;mso-position-vertical:top;mso-position-vertical-relative:page;v-text-anchor:top" o:gfxdata="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" filled="f" stroked="f">
               <v:textbox style="mso-fit-shape-to-text:t" inset="0,15pt,20pt,0">
                 <w:txbxContent>
                   <w:p>
@@ -1080,8 +2419,7 @@
               <v:stroke joinstyle="miter"/>
               <v:path gradientshapeok="t" o:connecttype="rect"/>
             </v:shapetype>
-            <v:shape id="Zone de texte 1" o:spid="_x0000_s1028" type="#_x0000_t202" alt="UNCLASSIFIED - NON CLASSIFIÉ" style="position:absolute;margin-left:-16.25pt;margin-top:0;width:34.95pt;height:34.95pt;z-index:251658240;visibility:visible;mso-wrap-style:none;mso-wrap-distance-left:0;mso-wrap-distance-top:0;mso-wrap-distance-right:0;mso-wrap-distance-bottom:0;mso-position-horizontal:right;mso-position-horizontal-relative:page;mso-position-vertical:top;mso-position-vertical-relative:page;v-text-anchor:top" o:gfxdata="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" filled="f" stroked="f">
-              <v:fill o:detectmouseclick="t"/>
+            <v:shape id="Zone de texte 1" o:spid="_x0000_s1028" type="#_x0000_t202" alt="UNCLASSIFIED - NON CLASSIFIÉ" style="position:absolute;margin-left:-16.25pt;margin-top:0;width:34.95pt;height:34.95pt;z-index:251658240;visibility:visible;mso-wrap-style:none;mso-wrap-distance-left:0;mso-wrap-distance-top:0;mso-wrap-distance-right:0;mso-wrap-distance-bottom:0;mso-position-horizontal:right;mso-position-horizontal-relative:page;mso-position-vertical:top;mso-position-vertical-relative:page;v-text-anchor:top" o:gfxdata="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" filled="f" stroked="f">
               <v:textbox style="mso-fit-shape-to-text:t" inset="0,15pt,20pt,0">
                 <w:txbxContent>
                   <w:p>
@@ -1116,6 +2454,127 @@
     </w:r>
   </w:p>
 </w:hdr>
+</file>
+
+<file path=word/numbering.xml><?xml version="1.0" encoding="utf-8"?>
+<w:numbering xmlns:wpc="http://schemas.microsoft.com/office/word/2010/wordprocessingCanvas" xmlns:cx="http://schemas.microsoft.com/office/drawing/2014/chartex" xmlns:cx1="http://schemas.microsoft.com/office/drawing/2015/9/8/chartex" xmlns:cx2="http://schemas.microsoft.com/office/drawing/2015/10/21/chartex" xmlns:cx3="http://schemas.microsoft.com/office/drawing/2016/5/9/chartex" xmlns:cx4="http://schemas.microsoft.com/office/drawing/2016/5/10/chartex" xmlns:cx5="http://schemas.microsoft.com/office/drawing/2016/5/11/chartex" xmlns:cx6="http://schemas.microsoft.com/office/drawing/2016/5/12/chartex" xmlns:cx7="http://schemas.microsoft.com/office/drawing/2016/5/13/chartex" xmlns:cx8="http://schemas.microsoft.com/office/drawing/2016/5/14/chartex" xmlns:mc="http://schemas.openxmlformats.org/markup-compatibility/2006" xmlns:aink="http://schemas.microsoft.com/office/drawing/2016/ink" xmlns:am3d="http://schemas.microsoft.com/office/drawing/2017/model3d" xmlns:o="urn:schemas-microsoft-com:office:office" xmlns:oel="http://schemas.microsoft.com/office/2019/extlst" xmlns:r="http://schemas.openxmlformats.org/officeDocument/2006/relationships" xmlns:m="http://schemas.openxmlformats.org/officeDocument/2006/math" xmlns:v="urn:schemas-microsoft-com:vml" xmlns:wp14="http://schemas.microsoft.com/office/word/2010/wordprocessingDrawing" xmlns:wp="http://schemas.openxmlformats.org/drawingml/2006/wordprocessingDrawing" xmlns:w10="urn:schemas-microsoft-com:office:word" xmlns:w="http://schemas.openxmlformats.org/wordprocessingml/2006/main" xmlns:w14="http://schemas.microsoft.com/office/word/2010/wordml" xmlns:w15="http://schemas.microsoft.com/office/word/2012/wordml" xmlns:w16cex="http://schemas.microsoft.com/office/word/2018/wordml/cex" xmlns:w16cid="http://schemas.microsoft.com/office/word/2016/wordml/cid" xmlns:w16="http://schemas.microsoft.com/office/word/2018/wordml" xmlns:w16sdtdh="http://schemas.microsoft.com/office/word/2020/wordml/sdtdatahash" xmlns:w16se="http://schemas.microsoft.com/office/word/2015/wordml/symex" xmlns:wpg="http://schemas.microsoft.com/office/word/2010/wordprocessingGroup" xmlns:wpi="http://schemas.microsoft.com/office/word/2010/wordprocessingInk" xmlns:wne="http://schemas.microsoft.com/office/word/2006/wordml" xmlns:wps="http://schemas.microsoft.com/office/word/2010/wordprocessingShape" mc:Ignorable="w14 w15 w16se w16cid w16 w16cex w16sdtdh wp14">
+  <w:abstractNum w:abstractNumId="0" w15:restartNumberingAfterBreak="0">
+    <w:nsid w:val="0B491BCC"/>
+    <w:multiLevelType w:val="hybridMultilevel"/>
+    <w:tmpl w:val="25F45070"/>
+    <w:lvl w:ilvl="0" w:tplc="10090005">
+      <w:start w:val="1"/>
+      <w:numFmt w:val="bullet"/>
+      <w:lvlText w:val=""/>
+      <w:lvlJc w:val="left"/>
+      <w:pPr>
+        <w:ind w:left="720" w:hanging="360"/>
+      </w:pPr>
+      <w:rPr>
+        <w:rFonts w:ascii="Wingdings" w:hAnsi="Wingdings" w:hint="default"/>
+      </w:rPr>
+    </w:lvl>
+    <w:lvl w:ilvl="1" w:tplc="10090003" w:tentative="1">
+      <w:start w:val="1"/>
+      <w:numFmt w:val="bullet"/>
+      <w:lvlText w:val="o"/>
+      <w:lvlJc w:val="left"/>
+      <w:pPr>
+        <w:ind w:left="1440" w:hanging="360"/>
+      </w:pPr>
+      <w:rPr>
+        <w:rFonts w:ascii="Courier New" w:hAnsi="Courier New" w:cs="Courier New" w:hint="default"/>
+      </w:rPr>
+    </w:lvl>
+    <w:lvl w:ilvl="2" w:tplc="10090005" w:tentative="1">
+      <w:start w:val="1"/>
+      <w:numFmt w:val="bullet"/>
+      <w:lvlText w:val=""/>
+      <w:lvlJc w:val="left"/>
+      <w:pPr>
+        <w:ind w:left="2160" w:hanging="360"/>
+      </w:pPr>
+      <w:rPr>
+        <w:rFonts w:ascii="Wingdings" w:hAnsi="Wingdings" w:hint="default"/>
+      </w:rPr>
+    </w:lvl>
+    <w:lvl w:ilvl="3" w:tplc="10090001" w:tentative="1">
+      <w:start w:val="1"/>
+      <w:numFmt w:val="bullet"/>
+      <w:lvlText w:val=""/>
+      <w:lvlJc w:val="left"/>
+      <w:pPr>
+        <w:ind w:left="2880" w:hanging="360"/>
+      </w:pPr>
+      <w:rPr>
+        <w:rFonts w:ascii="Symbol" w:hAnsi="Symbol" w:hint="default"/>
+      </w:rPr>
+    </w:lvl>
+    <w:lvl w:ilvl="4" w:tplc="10090003" w:tentative="1">
+      <w:start w:val="1"/>
+      <w:numFmt w:val="bullet"/>
+      <w:lvlText w:val="o"/>
+      <w:lvlJc w:val="left"/>
+      <w:pPr>
+        <w:ind w:left="3600" w:hanging="360"/>
+      </w:pPr>
+      <w:rPr>
+        <w:rFonts w:ascii="Courier New" w:hAnsi="Courier New" w:cs="Courier New" w:hint="default"/>
+      </w:rPr>
+    </w:lvl>
+    <w:lvl w:ilvl="5" w:tplc="10090005" w:tentative="1">
+      <w:start w:val="1"/>
+      <w:numFmt w:val="bullet"/>
+      <w:lvlText w:val=""/>
+      <w:lvlJc w:val="left"/>
+      <w:pPr>
+        <w:ind w:left="4320" w:hanging="360"/>
+      </w:pPr>
+      <w:rPr>
+        <w:rFonts w:ascii="Wingdings" w:hAnsi="Wingdings" w:hint="default"/>
+      </w:rPr>
+    </w:lvl>
+    <w:lvl w:ilvl="6" w:tplc="10090001" w:tentative="1">
+      <w:start w:val="1"/>
+      <w:numFmt w:val="bullet"/>
+      <w:lvlText w:val=""/>
+      <w:lvlJc w:val="left"/>
+      <w:pPr>
+        <w:ind w:left="5040" w:hanging="360"/>
+      </w:pPr>
+      <w:rPr>
+        <w:rFonts w:ascii="Symbol" w:hAnsi="Symbol" w:hint="default"/>
+      </w:rPr>
+    </w:lvl>
+    <w:lvl w:ilvl="7" w:tplc="10090003" w:tentative="1">
+      <w:start w:val="1"/>
+      <w:numFmt w:val="bullet"/>
+      <w:lvlText w:val="o"/>
+      <w:lvlJc w:val="left"/>
+      <w:pPr>
+        <w:ind w:left="5760" w:hanging="360"/>
+      </w:pPr>
+      <w:rPr>
+        <w:rFonts w:ascii="Courier New" w:hAnsi="Courier New" w:cs="Courier New" w:hint="default"/>
+      </w:rPr>
+    </w:lvl>
+    <w:lvl w:ilvl="8" w:tplc="10090005" w:tentative="1">
+      <w:start w:val="1"/>
+      <w:numFmt w:val="bullet"/>
+      <w:lvlText w:val=""/>
+      <w:lvlJc w:val="left"/>
+      <w:pPr>
+        <w:ind w:left="6480" w:hanging="360"/>
+      </w:pPr>
+      <w:rPr>
+        <w:rFonts w:ascii="Wingdings" w:hAnsi="Wingdings" w:hint="default"/>
+      </w:rPr>
+    </w:lvl>
+  </w:abstractNum>
+  <w:num w:numId="1" w16cid:durableId="650909597">
+    <w:abstractNumId w:val="0"/>
+  </w:num>
+</w:numbering>
 </file>
 
 <file path=word/styles.xml><?xml version="1.0" encoding="utf-8"?>
@@ -1522,7 +2981,6 @@
   <w:style w:type="character" w:default="1" w:styleId="Policepardfaut">
     <w:name w:val="Default Paragraph Font"/>
     <w:uiPriority w:val="1"/>
-    <w:semiHidden/>
     <w:unhideWhenUsed/>
   </w:style>
   <w:style w:type="table" w:default="1" w:styleId="TableauNormal">
@@ -1567,6 +3025,17 @@
     <w:link w:val="En-tte"/>
     <w:uiPriority w:val="99"/>
     <w:rsid w:val="00236969"/>
+  </w:style>
+  <w:style w:type="paragraph" w:styleId="Paragraphedeliste">
+    <w:name w:val="List Paragraph"/>
+    <w:basedOn w:val="Normal"/>
+    <w:uiPriority w:val="34"/>
+    <w:qFormat/>
+    <w:rsid w:val="00AD3727"/>
+    <w:pPr>
+      <w:ind w:left="720"/>
+      <w:contextualSpacing/>
+    </w:pPr>
   </w:style>
 </w:styles>
 </file>

</xml_diff>

<commit_message>
update yaml non géo metadata delta finder gen
</commit_message>
<xml_diff>
--- a/docs/metadata_delta_finder_gen.docx
+++ b/docs/metadata_delta_finder_gen.docx
@@ -617,12 +617,17 @@
         <w:rPr>
           <w:lang w:val="fr-CA"/>
         </w:rPr>
-        <w:t>ont été commencés (juste NT/NB), les autres doivent être créés.</w:t>
-      </w:r>
-    </w:p>
-    <w:p>
-      <w:pPr>
-        <w:pStyle w:val="Paragraphedeliste"/>
+        <w:t>ont été c</w:t>
+      </w:r>
+      <w:r>
+        <w:rPr>
+          <w:lang w:val="fr-CA"/>
+        </w:rPr>
+        <w:t>réés à partir des fichiers JSON_Config (et parfois une validation avec les attributs des workspaces mais pas dans la majorité des cas). Ils devront donc tous être validés et c’est possible que plusieurs attributs soient mal nommés.</w:t>
+      </w:r>
+    </w:p>
+    <w:p>
+      <w:pPr>
         <w:rPr>
           <w:lang w:val="fr-CA"/>
         </w:rPr>
@@ -762,6 +767,7 @@
         <w:rPr>
           <w:lang w:val="fr-CA"/>
         </w:rPr>
+        <w:lastRenderedPageBreak/>
         <w:t>feature.getAllAttributeNames()</w:t>
       </w:r>
       <w:r>
@@ -792,14 +798,7 @@
         <w:rPr>
           <w:lang w:val="fr-CA"/>
         </w:rPr>
-        <w:t xml:space="preserve">De plus, il </w:t>
-      </w:r>
-      <w:r>
-        <w:rPr>
-          <w:lang w:val="fr-CA"/>
-        </w:rPr>
-        <w:lastRenderedPageBreak/>
-        <w:t>serait préférable de ne pas avoir à enlever les chiffres du nom de tous les attributs, juste trouver comment enlever les index des listes</w:t>
+        <w:t>De plus, il serait préférable de ne pas avoir à enlever les chiffres du nom de tous les attributs, juste trouver comment enlever les index des listes</w:t>
       </w:r>
       <w:r>
         <w:rPr>
@@ -1159,23 +1158,7 @@
           <w:lang w:val="fr-CA"/>
         </w:rPr>
         <w:lastRenderedPageBreak/>
-        <w:t xml:space="preserve">Paramètres metadata_delta_finder_gen </w:t>
-      </w:r>
-      <w:r>
-        <w:rPr>
-          <w:b/>
-          <w:bCs/>
-          <w:lang w:val="fr-CA"/>
-        </w:rPr>
-        <w:t>non-</w:t>
-      </w:r>
-      <w:r>
-        <w:rPr>
-          <w:b/>
-          <w:bCs/>
-          <w:lang w:val="fr-CA"/>
-        </w:rPr>
-        <w:t>géo:</w:t>
+        <w:t>Paramètres metadata_delta_finder_gen non-géo:</w:t>
       </w:r>
     </w:p>
     <w:p>

</xml_diff>

<commit_message>
Mise à jour  du nouveau CT MetadataDeltaFinder Gen
Ajustement du code pour rendre le tout plus simple
</commit_message>
<xml_diff>
--- a/docs/metadata_delta_finder_gen.docx
+++ b/docs/metadata_delta_finder_gen.docx
@@ -17,8 +17,18 @@
           <w:bCs/>
           <w:lang w:val="fr-CA"/>
         </w:rPr>
-        <w:t>Nouveau metadata_delta_finder</w:t>
-      </w:r>
+        <w:t xml:space="preserve">Nouveau </w:t>
+      </w:r>
+      <w:proofErr w:type="spellStart"/>
+      <w:r>
+        <w:rPr>
+          <w:b/>
+          <w:bCs/>
+          <w:lang w:val="fr-CA"/>
+        </w:rPr>
+        <w:t>metadata_delta_finder</w:t>
+      </w:r>
+      <w:proofErr w:type="spellEnd"/>
     </w:p>
     <w:p>
       <w:pPr>
@@ -43,11 +53,19 @@
       <w:r>
         <w:t>TA_FINDER_</w:t>
       </w:r>
-      <w:r>
-        <w:rPr>
-          <w:lang w:val="fr-CA"/>
-        </w:rPr>
-        <w:t>GEN.fwx) et 1 script python appelé par le pythonCaller_7 (</w:t>
+      <w:proofErr w:type="spellStart"/>
+      <w:r>
+        <w:rPr>
+          <w:lang w:val="fr-CA"/>
+        </w:rPr>
+        <w:t>GEN.fwx</w:t>
+      </w:r>
+      <w:proofErr w:type="spellEnd"/>
+      <w:r>
+        <w:rPr>
+          <w:lang w:val="fr-CA"/>
+        </w:rPr>
+        <w:t>) et 1 script python appelé par le pythonCaller_7 (</w:t>
       </w:r>
       <w:r>
         <w:t>METADATA_DEL</w:t>
@@ -97,25 +115,153 @@
         <w:rPr>
           <w:lang w:val="fr-CA"/>
         </w:rPr>
-        <w:t xml:space="preserve"> METADATA_DELTA_FINDER_NG.fwx comparait les</w:t>
-      </w:r>
-      <w:r>
-        <w:rPr>
-          <w:lang w:val="fr-CA"/>
-        </w:rPr>
-        <w:t xml:space="preserve"> valeurs de certains attributs (id,record_last_modified,resources{}.url,title,notes,</w:t>
-      </w:r>
-      <w:r>
-        <w:rPr>
-          <w:lang w:val="fr-CA"/>
-        </w:rPr>
         <w:t xml:space="preserve"> </w:t>
       </w:r>
-      <w:r>
-        <w:rPr>
-          <w:lang w:val="fr-CA"/>
-        </w:rPr>
-        <w:t xml:space="preserve">resources{}.name) entre les attribut dans le pycsw ou local vs les nouvelles valeurs des api des provinces; afin d’évaluer si les métadonnées étaient inchangées, modifiées, insérées ou supprimées. Ce transformer se basait sur le fait que si le record_last_modified des provinces était modifié les métadonnées étaient modifiées. Par contre, pour certaines provinces cet attribut était un timestamp lorsqu’on appelait l’api; et pour d’autres il n’y avait pas d’attributs lié aux modifications de métadonnées (on prenait donc les attributs liés aux modifications des données). </w:t>
+      <w:proofErr w:type="spellStart"/>
+      <w:r>
+        <w:rPr>
+          <w:lang w:val="fr-CA"/>
+        </w:rPr>
+        <w:t>METADATA_DELTA_FINDER_NG.fwx</w:t>
+      </w:r>
+      <w:proofErr w:type="spellEnd"/>
+      <w:r>
+        <w:rPr>
+          <w:lang w:val="fr-CA"/>
+        </w:rPr>
+        <w:t xml:space="preserve"> comparait les</w:t>
+      </w:r>
+      <w:r>
+        <w:rPr>
+          <w:lang w:val="fr-CA"/>
+        </w:rPr>
+        <w:t xml:space="preserve"> valeurs de certains attributs (</w:t>
+      </w:r>
+      <w:proofErr w:type="spellStart"/>
+      <w:proofErr w:type="gramStart"/>
+      <w:r>
+        <w:rPr>
+          <w:lang w:val="fr-CA"/>
+        </w:rPr>
+        <w:t>id,record</w:t>
+      </w:r>
+      <w:proofErr w:type="gramEnd"/>
+      <w:r>
+        <w:rPr>
+          <w:lang w:val="fr-CA"/>
+        </w:rPr>
+        <w:t>_last_modified,resources</w:t>
+      </w:r>
+      <w:proofErr w:type="spellEnd"/>
+      <w:r>
+        <w:rPr>
+          <w:lang w:val="fr-CA"/>
+        </w:rPr>
+        <w:t>{}.</w:t>
+      </w:r>
+      <w:proofErr w:type="spellStart"/>
+      <w:r>
+        <w:rPr>
+          <w:lang w:val="fr-CA"/>
+        </w:rPr>
+        <w:t>url,title,notes</w:t>
+      </w:r>
+      <w:proofErr w:type="spellEnd"/>
+      <w:r>
+        <w:rPr>
+          <w:lang w:val="fr-CA"/>
+        </w:rPr>
+        <w:t>,</w:t>
+      </w:r>
+      <w:r>
+        <w:rPr>
+          <w:lang w:val="fr-CA"/>
+        </w:rPr>
+        <w:t xml:space="preserve"> </w:t>
+      </w:r>
+      <w:proofErr w:type="spellStart"/>
+      <w:r>
+        <w:rPr>
+          <w:lang w:val="fr-CA"/>
+        </w:rPr>
+        <w:t>resources</w:t>
+      </w:r>
+      <w:proofErr w:type="spellEnd"/>
+      <w:r>
+        <w:rPr>
+          <w:lang w:val="fr-CA"/>
+        </w:rPr>
+        <w:t>{}.</w:t>
+      </w:r>
+      <w:proofErr w:type="spellStart"/>
+      <w:r>
+        <w:rPr>
+          <w:lang w:val="fr-CA"/>
+        </w:rPr>
+        <w:t>name</w:t>
+      </w:r>
+      <w:proofErr w:type="spellEnd"/>
+      <w:r>
+        <w:rPr>
+          <w:lang w:val="fr-CA"/>
+        </w:rPr>
+        <w:t xml:space="preserve">) entre les attribut dans le </w:t>
+      </w:r>
+      <w:proofErr w:type="spellStart"/>
+      <w:r>
+        <w:rPr>
+          <w:lang w:val="fr-CA"/>
+        </w:rPr>
+        <w:t>pycsw</w:t>
+      </w:r>
+      <w:proofErr w:type="spellEnd"/>
+      <w:r>
+        <w:rPr>
+          <w:lang w:val="fr-CA"/>
+        </w:rPr>
+        <w:t xml:space="preserve"> ou local vs les nouvelles valeurs des api des provinces; afin d’évaluer si les métadonnées étaient inchangées, modifiées, insérées ou supprimées. </w:t>
+      </w:r>
+      <w:proofErr w:type="gramStart"/>
+      <w:r>
+        <w:rPr>
+          <w:lang w:val="fr-CA"/>
+        </w:rPr>
+        <w:t>Ce</w:t>
+      </w:r>
+      <w:proofErr w:type="gramEnd"/>
+      <w:r>
+        <w:rPr>
+          <w:lang w:val="fr-CA"/>
+        </w:rPr>
+        <w:t xml:space="preserve"> transformer se basait sur le fait que si le </w:t>
+      </w:r>
+      <w:proofErr w:type="spellStart"/>
+      <w:r>
+        <w:rPr>
+          <w:lang w:val="fr-CA"/>
+        </w:rPr>
+        <w:t>record_last_modified</w:t>
+      </w:r>
+      <w:proofErr w:type="spellEnd"/>
+      <w:r>
+        <w:rPr>
+          <w:lang w:val="fr-CA"/>
+        </w:rPr>
+        <w:t xml:space="preserve"> des provinces était modifié les métadonnées étaient modifiées. </w:t>
+      </w:r>
+      <w:proofErr w:type="gramStart"/>
+      <w:r>
+        <w:rPr>
+          <w:lang w:val="fr-CA"/>
+        </w:rPr>
+        <w:t>Par contre</w:t>
+      </w:r>
+      <w:proofErr w:type="gramEnd"/>
+      <w:r>
+        <w:rPr>
+          <w:lang w:val="fr-CA"/>
+        </w:rPr>
+        <w:t xml:space="preserve">, pour certaines provinces cet attribut était un timestamp lorsqu’on appelait l’api; et pour d’autres il n’y avait pas d’attributs lié aux modifications de métadonnées (on prenait donc les attributs liés aux modifications des données). </w:t>
       </w:r>
     </w:p>
     <w:p>
@@ -153,7 +299,35 @@
         <w:rPr>
           <w:lang w:val="fr-CA"/>
         </w:rPr>
-        <w:t>afin de comparer tous les attributs obligatoires du HNAP (pour le géo) et CKAN (pour le non-géo) sauf le ‘record_last_modified’.</w:t>
+        <w:t xml:space="preserve">afin de comparer tous les attributs obligatoires du HNAP (pour </w:t>
+      </w:r>
+      <w:proofErr w:type="gramStart"/>
+      <w:r>
+        <w:rPr>
+          <w:lang w:val="fr-CA"/>
+        </w:rPr>
+        <w:t>le géo</w:t>
+      </w:r>
+      <w:proofErr w:type="gramEnd"/>
+      <w:r>
+        <w:rPr>
+          <w:lang w:val="fr-CA"/>
+        </w:rPr>
+        <w:t>) et CKAN (pour le non-géo) sauf le ‘</w:t>
+      </w:r>
+      <w:proofErr w:type="spellStart"/>
+      <w:r>
+        <w:rPr>
+          <w:lang w:val="fr-CA"/>
+        </w:rPr>
+        <w:t>record_last_modified</w:t>
+      </w:r>
+      <w:proofErr w:type="spellEnd"/>
+      <w:r>
+        <w:rPr>
+          <w:lang w:val="fr-CA"/>
+        </w:rPr>
+        <w:t>’.</w:t>
       </w:r>
     </w:p>
     <w:p>
@@ -179,7 +353,77 @@
         <w:rPr>
           <w:lang w:val="fr-CA"/>
         </w:rPr>
-        <w:t>1 fichier yaml par province (1 pour le géo et 1 pour le non-géo) contient la liste des attributs de référence (pycsw ou JSON/XML locaux) et ceux de l’api de la province (nom des attributs des workspaces des provinces avant le CT metadata_delta_finder); selon :</w:t>
+        <w:t xml:space="preserve">1 fichier </w:t>
+      </w:r>
+      <w:proofErr w:type="spellStart"/>
+      <w:r>
+        <w:rPr>
+          <w:lang w:val="fr-CA"/>
+        </w:rPr>
+        <w:t>yaml</w:t>
+      </w:r>
+      <w:proofErr w:type="spellEnd"/>
+      <w:r>
+        <w:rPr>
+          <w:lang w:val="fr-CA"/>
+        </w:rPr>
+        <w:t xml:space="preserve"> par province (1 pour </w:t>
+      </w:r>
+      <w:proofErr w:type="gramStart"/>
+      <w:r>
+        <w:rPr>
+          <w:lang w:val="fr-CA"/>
+        </w:rPr>
+        <w:t>le géo</w:t>
+      </w:r>
+      <w:proofErr w:type="gramEnd"/>
+      <w:r>
+        <w:rPr>
+          <w:lang w:val="fr-CA"/>
+        </w:rPr>
+        <w:t xml:space="preserve"> et 1 pour le non-géo) contient la liste des attributs de référence (</w:t>
+      </w:r>
+      <w:proofErr w:type="spellStart"/>
+      <w:r>
+        <w:rPr>
+          <w:lang w:val="fr-CA"/>
+        </w:rPr>
+        <w:t>pycsw</w:t>
+      </w:r>
+      <w:proofErr w:type="spellEnd"/>
+      <w:r>
+        <w:rPr>
+          <w:lang w:val="fr-CA"/>
+        </w:rPr>
+        <w:t xml:space="preserve"> ou JSON/XML locaux) et ceux de l’api de la province (nom des attributs des </w:t>
+      </w:r>
+      <w:proofErr w:type="spellStart"/>
+      <w:r>
+        <w:rPr>
+          <w:lang w:val="fr-CA"/>
+        </w:rPr>
+        <w:t>workspaces</w:t>
+      </w:r>
+      <w:proofErr w:type="spellEnd"/>
+      <w:r>
+        <w:rPr>
+          <w:lang w:val="fr-CA"/>
+        </w:rPr>
+        <w:t xml:space="preserve"> des provinces avant le CT </w:t>
+      </w:r>
+      <w:proofErr w:type="spellStart"/>
+      <w:r>
+        <w:rPr>
+          <w:lang w:val="fr-CA"/>
+        </w:rPr>
+        <w:t>metadata_delta_finder</w:t>
+      </w:r>
+      <w:proofErr w:type="spellEnd"/>
+      <w:r>
+        <w:rPr>
+          <w:lang w:val="fr-CA"/>
+        </w:rPr>
+        <w:t>); selon :</w:t>
       </w:r>
     </w:p>
     <w:p>
@@ -215,7 +459,15 @@
         </w:pBdr>
       </w:pPr>
       <w:r>
-        <w:t xml:space="preserve">    attr_name: title</w:t>
+        <w:t xml:space="preserve">    </w:t>
+      </w:r>
+      <w:proofErr w:type="spellStart"/>
+      <w:r>
+        <w:t>attr_name</w:t>
+      </w:r>
+      <w:proofErr w:type="spellEnd"/>
+      <w:r>
+        <w:t>: title</w:t>
       </w:r>
     </w:p>
     <w:p>
@@ -229,15 +481,32 @@
         </w:pBdr>
       </w:pPr>
       <w:r>
-        <w:t xml:space="preserve">    attr_ref: </w:t>
-      </w:r>
-      <w:r>
-        <w:rPr>
-          <w:sz w:val="18"/>
-          <w:szCs w:val="18"/>
-        </w:rPr>
-        <w:t>MD_Metadata.identificationInfo.MD_DataIdentification.citation.CI_Citation.title.CharacterString</w:t>
-      </w:r>
+        <w:t xml:space="preserve">    </w:t>
+      </w:r>
+      <w:proofErr w:type="spellStart"/>
+      <w:r>
+        <w:t>attr_ref</w:t>
+      </w:r>
+      <w:proofErr w:type="spellEnd"/>
+      <w:r>
+        <w:t xml:space="preserve">: </w:t>
+      </w:r>
+      <w:r>
+        <w:rPr>
+          <w:sz w:val="18"/>
+          <w:szCs w:val="18"/>
+        </w:rPr>
+        <w:t>MD_Metadata.identificationInfo.MD_DataIdentification.citation.CI_</w:t>
+      </w:r>
+      <w:proofErr w:type="gramStart"/>
+      <w:r>
+        <w:rPr>
+          <w:sz w:val="18"/>
+          <w:szCs w:val="18"/>
+        </w:rPr>
+        <w:t>Citation.title.CharacterString</w:t>
+      </w:r>
+      <w:proofErr w:type="gramEnd"/>
     </w:p>
     <w:p>
       <w:pPr>
@@ -255,12 +524,29 @@
       <w:r>
         <w:t xml:space="preserve">    </w:t>
       </w:r>
-      <w:r>
-        <w:rPr>
-          <w:lang w:val="fr-CA"/>
-        </w:rPr>
-        <w:t xml:space="preserve">attr_new: </w:t>
-      </w:r>
+      <w:proofErr w:type="spellStart"/>
+      <w:proofErr w:type="gramStart"/>
+      <w:r>
+        <w:rPr>
+          <w:lang w:val="fr-CA"/>
+        </w:rPr>
+        <w:t>attr</w:t>
+      </w:r>
+      <w:proofErr w:type="gramEnd"/>
+      <w:r>
+        <w:rPr>
+          <w:lang w:val="fr-CA"/>
+        </w:rPr>
+        <w:t>_new</w:t>
+      </w:r>
+      <w:proofErr w:type="spellEnd"/>
+      <w:r>
+        <w:rPr>
+          <w:lang w:val="fr-CA"/>
+        </w:rPr>
+        <w:t xml:space="preserve">: </w:t>
+      </w:r>
+      <w:proofErr w:type="spellStart"/>
       <w:r>
         <w:rPr>
           <w:sz w:val="18"/>
@@ -269,6 +555,7 @@
         </w:rPr>
         <w:t>title</w:t>
       </w:r>
+      <w:proofErr w:type="spellEnd"/>
     </w:p>
     <w:p>
       <w:pPr>
@@ -285,11 +572,61 @@
           <w:lang w:val="fr-CA"/>
         </w:rPr>
       </w:pPr>
-      <w:r>
-        <w:rPr>
-          <w:lang w:val="fr-CA"/>
-        </w:rPr>
-        <w:t>ou : attr_1 n’est que l’attribut 1 (seul l’attribut ‘id’ doit se nomme id puisqu’on l’utilise dans le script python, pour les autres on peut les appeler n’importe comment); attr_name est le nom qu’on veut donner à l’attribut (on peut mettre n’importe quel nom, ce n’est que pour les identifier en cas de différence ou d’erreurs); et attr_ref et attr_new correspondent aux noms des attributs de référence vs des provinces.</w:t>
+      <w:proofErr w:type="gramStart"/>
+      <w:r>
+        <w:rPr>
+          <w:lang w:val="fr-CA"/>
+        </w:rPr>
+        <w:t>ou</w:t>
+      </w:r>
+      <w:proofErr w:type="gramEnd"/>
+      <w:r>
+        <w:rPr>
+          <w:lang w:val="fr-CA"/>
+        </w:rPr>
+        <w:t xml:space="preserve"> : attr_1 n’est que l’attribut 1 (seul l’attribut ‘id’ doit se nomme id puisqu’on l’utilise dans le script python, pour les autres on peut les appeler n’importe comment); </w:t>
+      </w:r>
+      <w:proofErr w:type="spellStart"/>
+      <w:r>
+        <w:rPr>
+          <w:lang w:val="fr-CA"/>
+        </w:rPr>
+        <w:t>attr_name</w:t>
+      </w:r>
+      <w:proofErr w:type="spellEnd"/>
+      <w:r>
+        <w:rPr>
+          <w:lang w:val="fr-CA"/>
+        </w:rPr>
+        <w:t xml:space="preserve"> est le nom qu’on veut donner à l’attribut (on peut mettre n’importe quel nom, ce n’est que pour les identifier en cas de différence ou d’erreurs); et </w:t>
+      </w:r>
+      <w:proofErr w:type="spellStart"/>
+      <w:r>
+        <w:rPr>
+          <w:lang w:val="fr-CA"/>
+        </w:rPr>
+        <w:t>attr_ref</w:t>
+      </w:r>
+      <w:proofErr w:type="spellEnd"/>
+      <w:r>
+        <w:rPr>
+          <w:lang w:val="fr-CA"/>
+        </w:rPr>
+        <w:t xml:space="preserve"> et </w:t>
+      </w:r>
+      <w:proofErr w:type="spellStart"/>
+      <w:r>
+        <w:rPr>
+          <w:lang w:val="fr-CA"/>
+        </w:rPr>
+        <w:t>attr_new</w:t>
+      </w:r>
+      <w:proofErr w:type="spellEnd"/>
+      <w:r>
+        <w:rPr>
+          <w:lang w:val="fr-CA"/>
+        </w:rPr>
+        <w:t xml:space="preserve"> correspondent aux noms des attributs de référence vs des provinces.</w:t>
       </w:r>
     </w:p>
     <w:p>
@@ -309,7 +646,87 @@
           <w:u w:val="single"/>
           <w:lang w:val="fr-CA"/>
         </w:rPr>
-        <w:t>Pour l’instant, le yaml doit être inséré comme paramètre du CT; par contre on devrait améliorer pour qu’il puisse lire directement le fichier yaml dans les lookuptable de chaque province.</w:t>
+        <w:t xml:space="preserve">Pour l’instant, le </w:t>
+      </w:r>
+      <w:proofErr w:type="spellStart"/>
+      <w:r>
+        <w:rPr>
+          <w:i/>
+          <w:iCs/>
+          <w:u w:val="single"/>
+          <w:lang w:val="fr-CA"/>
+        </w:rPr>
+        <w:t>yaml</w:t>
+      </w:r>
+      <w:proofErr w:type="spellEnd"/>
+      <w:r>
+        <w:rPr>
+          <w:i/>
+          <w:iCs/>
+          <w:u w:val="single"/>
+          <w:lang w:val="fr-CA"/>
+        </w:rPr>
+        <w:t xml:space="preserve"> doit être inséré comme paramètre du CT; </w:t>
+      </w:r>
+      <w:proofErr w:type="gramStart"/>
+      <w:r>
+        <w:rPr>
+          <w:i/>
+          <w:iCs/>
+          <w:u w:val="single"/>
+          <w:lang w:val="fr-CA"/>
+        </w:rPr>
+        <w:t>par contre</w:t>
+      </w:r>
+      <w:proofErr w:type="gramEnd"/>
+      <w:r>
+        <w:rPr>
+          <w:i/>
+          <w:iCs/>
+          <w:u w:val="single"/>
+          <w:lang w:val="fr-CA"/>
+        </w:rPr>
+        <w:t xml:space="preserve"> on devrait améliorer pour qu’il puisse lire directement le fichier </w:t>
+      </w:r>
+      <w:proofErr w:type="spellStart"/>
+      <w:r>
+        <w:rPr>
+          <w:i/>
+          <w:iCs/>
+          <w:u w:val="single"/>
+          <w:lang w:val="fr-CA"/>
+        </w:rPr>
+        <w:t>yaml</w:t>
+      </w:r>
+      <w:proofErr w:type="spellEnd"/>
+      <w:r>
+        <w:rPr>
+          <w:i/>
+          <w:iCs/>
+          <w:u w:val="single"/>
+          <w:lang w:val="fr-CA"/>
+        </w:rPr>
+        <w:t xml:space="preserve"> dans les </w:t>
+      </w:r>
+      <w:proofErr w:type="spellStart"/>
+      <w:r>
+        <w:rPr>
+          <w:i/>
+          <w:iCs/>
+          <w:u w:val="single"/>
+          <w:lang w:val="fr-CA"/>
+        </w:rPr>
+        <w:t>lookuptable</w:t>
+      </w:r>
+      <w:proofErr w:type="spellEnd"/>
+      <w:r>
+        <w:rPr>
+          <w:i/>
+          <w:iCs/>
+          <w:u w:val="single"/>
+          <w:lang w:val="fr-CA"/>
+        </w:rPr>
+        <w:t xml:space="preserve"> de chaque province.</w:t>
       </w:r>
     </w:p>
     <w:p>
@@ -336,29 +753,111 @@
           <w:numId w:val="1"/>
         </w:numPr>
         <w:rPr>
-          <w:lang w:val="fr-CA"/>
-        </w:rPr>
-      </w:pPr>
-      <w:r>
-        <w:rPr>
+          <w:strike/>
+          <w:color w:val="FF0000"/>
+          <w:lang w:val="fr-CA"/>
+        </w:rPr>
+      </w:pPr>
+      <w:r>
+        <w:rPr>
+          <w:strike/>
+          <w:color w:val="FF0000"/>
           <w:lang w:val="fr-CA"/>
         </w:rPr>
         <w:t xml:space="preserve">Si un attribut n’a que des valeurs nulles; il ne faut pas l’inclure puisqu’il n’apparait pas dans la liste des noms d’attributs (voir pythonCaller_2 et pythonCaller_3 du CT). </w:t>
       </w:r>
       <w:r>
         <w:rPr>
-          <w:lang w:val="fr-CA"/>
-        </w:rPr>
-        <w:t>Ces listes sont utilisées pour voir si les attributs new et ref nommés dans le yaml (attr_ref et attr_new) existent ou non. Sinon le CT plante et log l’erreur. Si certaines valeurs sont nulles parmi toutes les métadonnées ce n’est pas un problème</w:t>
-      </w:r>
-      <w:r>
-        <w:rPr>
+          <w:strike/>
+          <w:color w:val="FF0000"/>
+          <w:lang w:val="fr-CA"/>
+        </w:rPr>
+        <w:t xml:space="preserve">Ces listes sont utilisées pour voir si les attributs new et </w:t>
+      </w:r>
+      <w:proofErr w:type="spellStart"/>
+      <w:r>
+        <w:rPr>
+          <w:strike/>
+          <w:color w:val="FF0000"/>
+          <w:lang w:val="fr-CA"/>
+        </w:rPr>
+        <w:t>ref</w:t>
+      </w:r>
+      <w:proofErr w:type="spellEnd"/>
+      <w:r>
+        <w:rPr>
+          <w:strike/>
+          <w:color w:val="FF0000"/>
+          <w:lang w:val="fr-CA"/>
+        </w:rPr>
+        <w:t xml:space="preserve"> nommés dans le </w:t>
+      </w:r>
+      <w:proofErr w:type="spellStart"/>
+      <w:r>
+        <w:rPr>
+          <w:strike/>
+          <w:color w:val="FF0000"/>
+          <w:lang w:val="fr-CA"/>
+        </w:rPr>
+        <w:t>yaml</w:t>
+      </w:r>
+      <w:proofErr w:type="spellEnd"/>
+      <w:r>
+        <w:rPr>
+          <w:strike/>
+          <w:color w:val="FF0000"/>
+          <w:lang w:val="fr-CA"/>
+        </w:rPr>
+        <w:t xml:space="preserve"> (</w:t>
+      </w:r>
+      <w:proofErr w:type="spellStart"/>
+      <w:r>
+        <w:rPr>
+          <w:strike/>
+          <w:color w:val="FF0000"/>
+          <w:lang w:val="fr-CA"/>
+        </w:rPr>
+        <w:t>attr_ref</w:t>
+      </w:r>
+      <w:proofErr w:type="spellEnd"/>
+      <w:r>
+        <w:rPr>
+          <w:strike/>
+          <w:color w:val="FF0000"/>
+          <w:lang w:val="fr-CA"/>
+        </w:rPr>
+        <w:t xml:space="preserve"> et </w:t>
+      </w:r>
+      <w:proofErr w:type="spellStart"/>
+      <w:r>
+        <w:rPr>
+          <w:strike/>
+          <w:color w:val="FF0000"/>
+          <w:lang w:val="fr-CA"/>
+        </w:rPr>
+        <w:t>attr_new</w:t>
+      </w:r>
+      <w:proofErr w:type="spellEnd"/>
+      <w:r>
+        <w:rPr>
+          <w:strike/>
+          <w:color w:val="FF0000"/>
+          <w:lang w:val="fr-CA"/>
+        </w:rPr>
+        <w:t>) existent ou non. Sinon le CT plante et log l’erreur. Si certaines valeurs sont nulles parmi toutes les métadonnées ce n’est pas un problème</w:t>
+      </w:r>
+      <w:r>
+        <w:rPr>
+          <w:strike/>
+          <w:color w:val="FF0000"/>
           <w:lang w:val="fr-CA"/>
         </w:rPr>
         <w:t xml:space="preserve"> (elles vont juste être changées pour ‘NULL’ dans le script python)</w:t>
       </w:r>
       <w:r>
         <w:rPr>
+          <w:strike/>
+          <w:color w:val="FF0000"/>
           <w:lang w:val="fr-CA"/>
         </w:rPr>
         <w:t>.</w:t>
@@ -370,6 +869,8 @@
         <w:rPr>
           <w:i/>
           <w:iCs/>
+          <w:strike/>
+          <w:color w:val="FF0000"/>
           <w:u w:val="single"/>
           <w:lang w:val="fr-CA"/>
         </w:rPr>
@@ -378,6 +879,8 @@
         <w:rPr>
           <w:i/>
           <w:iCs/>
+          <w:strike/>
+          <w:color w:val="FF0000"/>
           <w:u w:val="single"/>
           <w:lang w:val="fr-CA"/>
         </w:rPr>
@@ -416,7 +919,21 @@
         <w:rPr>
           <w:lang w:val="fr-CA"/>
         </w:rPr>
-        <w:t xml:space="preserve"> attributs et les listes peuvent être traitées par ce CT; par contre pour les listes tous les éléments de la liste vont être triés puis joints pour en faire 1 attribut.</w:t>
+        <w:t xml:space="preserve"> attributs et les listes peuvent être traitées par ce CT; </w:t>
+      </w:r>
+      <w:proofErr w:type="gramStart"/>
+      <w:r>
+        <w:rPr>
+          <w:lang w:val="fr-CA"/>
+        </w:rPr>
+        <w:t>par contre</w:t>
+      </w:r>
+      <w:proofErr w:type="gramEnd"/>
+      <w:r>
+        <w:rPr>
+          <w:lang w:val="fr-CA"/>
+        </w:rPr>
+        <w:t xml:space="preserve"> pour les listes tous les éléments de la liste vont être triés puis joints pour en faire 1 attribut.</w:t>
       </w:r>
     </w:p>
     <w:p>
@@ -427,11 +944,15 @@
           <w:numId w:val="1"/>
         </w:numPr>
         <w:rPr>
-          <w:lang w:val="fr-CA"/>
-        </w:rPr>
-      </w:pPr>
-      <w:r>
-        <w:rPr>
+          <w:strike/>
+          <w:color w:val="FF0000"/>
+          <w:lang w:val="fr-CA"/>
+        </w:rPr>
+      </w:pPr>
+      <w:r>
+        <w:rPr>
+          <w:strike/>
+          <w:color w:val="FF0000"/>
           <w:lang w:val="fr-CA"/>
         </w:rPr>
         <w:lastRenderedPageBreak/>
@@ -439,36 +960,84 @@
       </w:r>
       <w:r>
         <w:rPr>
+          <w:strike/>
+          <w:color w:val="FF0000"/>
           <w:lang w:val="fr-CA"/>
         </w:rPr>
         <w:t xml:space="preserve"> le nom des attributs </w:t>
       </w:r>
       <w:r>
         <w:rPr>
+          <w:strike/>
+          <w:color w:val="FF0000"/>
           <w:lang w:val="fr-CA"/>
         </w:rPr>
         <w:t>contient</w:t>
       </w:r>
       <w:r>
         <w:rPr>
+          <w:strike/>
+          <w:color w:val="FF0000"/>
           <w:lang w:val="fr-CA"/>
         </w:rPr>
         <w:t xml:space="preserve"> des </w:t>
       </w:r>
       <w:r>
         <w:rPr>
+          <w:strike/>
+          <w:color w:val="FF0000"/>
           <w:lang w:val="fr-CA"/>
         </w:rPr>
         <w:t>chiffres</w:t>
       </w:r>
       <w:r>
         <w:rPr>
-          <w:lang w:val="fr-CA"/>
-        </w:rPr>
-        <w:t>, il faut les renommer pour enlever ces nombre (voir le pythonCaller_2 et le pythonCaller_3). Par contre, si on veut prendre uniquement l’index 0 d’une liste, comme on ne peut pas mettre le ‘0’ on peut juste mettre la liste si les autres éléments sont nuls; le CT ne va traiter que l’élément non-null (mais attention s’il y a des valeurs dans les autres index; mieux vaut renommer l’attribut).</w:t>
-      </w:r>
-      <w:r>
-        <w:rPr>
+          <w:strike/>
+          <w:color w:val="FF0000"/>
+          <w:lang w:val="fr-CA"/>
+        </w:rPr>
+        <w:t xml:space="preserve">, il faut les renommer pour enlever ces nombre (voir le pythonCaller_2 et le pythonCaller_3). </w:t>
+      </w:r>
+      <w:proofErr w:type="gramStart"/>
+      <w:r>
+        <w:rPr>
+          <w:strike/>
+          <w:color w:val="FF0000"/>
+          <w:lang w:val="fr-CA"/>
+        </w:rPr>
+        <w:t>Par contre</w:t>
+      </w:r>
+      <w:proofErr w:type="gramEnd"/>
+      <w:r>
+        <w:rPr>
+          <w:strike/>
+          <w:color w:val="FF0000"/>
+          <w:lang w:val="fr-CA"/>
+        </w:rPr>
+        <w:t>, si on veut prendre uniquement l’index 0 d’une liste, comme on ne peut pas mettre le ‘0’ on peut juste mettre la liste si les autres éléments sont nuls; le CT ne va traiter que l’élément non-</w:t>
+      </w:r>
+      <w:proofErr w:type="spellStart"/>
+      <w:r>
+        <w:rPr>
+          <w:strike/>
+          <w:color w:val="FF0000"/>
+          <w:lang w:val="fr-CA"/>
+        </w:rPr>
+        <w:t>null</w:t>
+      </w:r>
+      <w:proofErr w:type="spellEnd"/>
+      <w:r>
+        <w:rPr>
+          <w:strike/>
+          <w:color w:val="FF0000"/>
+          <w:lang w:val="fr-CA"/>
+        </w:rPr>
+        <w:t xml:space="preserve"> (mais attention s’il y a des valeurs dans les autres index; mieux vaut renommer l’attribut).</w:t>
+      </w:r>
+      <w:r>
+        <w:rPr>
+          <w:strike/>
+          <w:color w:val="FF0000"/>
           <w:lang w:val="fr-CA"/>
         </w:rPr>
         <w:t xml:space="preserve"> </w:t>
@@ -477,22 +1046,41 @@
         <w:rPr>
           <w:i/>
           <w:iCs/>
+          <w:strike/>
+          <w:color w:val="FF0000"/>
           <w:u w:val="single"/>
           <w:lang w:val="fr-CA"/>
         </w:rPr>
-        <w:t>Une autre amélioration serait de trouver comment inclure des noms d’attributs contenant des chiffres dans les fichiers yaml</w:t>
-      </w:r>
+        <w:t xml:space="preserve">Une autre amélioration serait de trouver comment inclure des noms d’attributs contenant des chiffres dans les fichiers </w:t>
+      </w:r>
+      <w:proofErr w:type="spellStart"/>
       <w:r>
         <w:rPr>
           <w:i/>
           <w:iCs/>
+          <w:strike/>
+          <w:color w:val="FF0000"/>
           <w:u w:val="single"/>
           <w:lang w:val="fr-CA"/>
         </w:rPr>
+        <w:t>yaml</w:t>
+      </w:r>
+      <w:proofErr w:type="spellEnd"/>
+      <w:r>
+        <w:rPr>
+          <w:i/>
+          <w:iCs/>
+          <w:strike/>
+          <w:color w:val="FF0000"/>
+          <w:u w:val="single"/>
+          <w:lang w:val="fr-CA"/>
+        </w:rPr>
         <w:t xml:space="preserve"> au lieu de devoir les renommer</w:t>
       </w:r>
       <w:r>
         <w:rPr>
+          <w:strike/>
+          <w:color w:val="FF0000"/>
           <w:lang w:val="fr-CA"/>
         </w:rPr>
         <w:t>.</w:t>
@@ -514,14 +1102,28 @@
           <w:numId w:val="1"/>
         </w:numPr>
         <w:rPr>
-          <w:lang w:val="fr-CA"/>
-        </w:rPr>
-      </w:pPr>
-      <w:r>
-        <w:rPr>
-          <w:lang w:val="fr-CA"/>
-        </w:rPr>
-        <w:t>exemple d’erreur et pistes de solution :</w:t>
+          <w:strike/>
+          <w:color w:val="FF0000"/>
+          <w:lang w:val="fr-CA"/>
+        </w:rPr>
+      </w:pPr>
+      <w:proofErr w:type="gramStart"/>
+      <w:r>
+        <w:rPr>
+          <w:strike/>
+          <w:color w:val="FF0000"/>
+          <w:lang w:val="fr-CA"/>
+        </w:rPr>
+        <w:t>exemple</w:t>
+      </w:r>
+      <w:proofErr w:type="gramEnd"/>
+      <w:r>
+        <w:rPr>
+          <w:strike/>
+          <w:color w:val="FF0000"/>
+          <w:lang w:val="fr-CA"/>
+        </w:rPr>
+        <w:t xml:space="preserve"> d’erreur et pistes de solution :</w:t>
       </w:r>
     </w:p>
     <w:p>
@@ -530,6 +1132,8 @@
         <w:rPr>
           <w:i/>
           <w:iCs/>
+          <w:strike/>
+          <w:color w:val="FF0000"/>
           <w:lang w:val="fr-CA"/>
         </w:rPr>
       </w:pPr>
@@ -537,30 +1141,174 @@
         <w:rPr>
           <w:i/>
           <w:iCs/>
-        </w:rPr>
-        <w:t xml:space="preserve">ERROR: attribute: MD_Metadata.contact.CI_ResponsibleParty.role.CI_RoleCode.codeListValue (yaml_name: contact_role) does not exists. </w:t>
-      </w:r>
+          <w:strike/>
+          <w:color w:val="FF0000"/>
+        </w:rPr>
+        <w:t>ERROR: attribute: MD_Metadata.contact.CI_ResponsibleParty.role.CI_RoleCode.codeListValue (</w:t>
+      </w:r>
+      <w:proofErr w:type="spellStart"/>
       <w:r>
         <w:rPr>
           <w:i/>
           <w:iCs/>
-          <w:lang w:val="fr-CA"/>
-        </w:rPr>
-        <w:t>Revise attribute name in the yaml file</w:t>
+          <w:strike/>
+          <w:color w:val="FF0000"/>
+        </w:rPr>
+        <w:t>yaml_name</w:t>
+      </w:r>
+      <w:proofErr w:type="spellEnd"/>
+      <w:r>
+        <w:rPr>
+          <w:i/>
+          <w:iCs/>
+          <w:strike/>
+          <w:color w:val="FF0000"/>
+        </w:rPr>
+        <w:t xml:space="preserve">: </w:t>
+      </w:r>
+      <w:proofErr w:type="spellStart"/>
+      <w:r>
+        <w:rPr>
+          <w:i/>
+          <w:iCs/>
+          <w:strike/>
+          <w:color w:val="FF0000"/>
+        </w:rPr>
+        <w:t>contact_role</w:t>
+      </w:r>
+      <w:proofErr w:type="spellEnd"/>
+      <w:r>
+        <w:rPr>
+          <w:i/>
+          <w:iCs/>
+          <w:strike/>
+          <w:color w:val="FF0000"/>
+        </w:rPr>
+        <w:t xml:space="preserve">) does not exists. </w:t>
+      </w:r>
+      <w:proofErr w:type="spellStart"/>
+      <w:r>
+        <w:rPr>
+          <w:i/>
+          <w:iCs/>
+          <w:strike/>
+          <w:color w:val="FF0000"/>
+          <w:lang w:val="fr-CA"/>
+        </w:rPr>
+        <w:t>Revise</w:t>
+      </w:r>
+      <w:proofErr w:type="spellEnd"/>
+      <w:r>
+        <w:rPr>
+          <w:i/>
+          <w:iCs/>
+          <w:strike/>
+          <w:color w:val="FF0000"/>
+          <w:lang w:val="fr-CA"/>
+        </w:rPr>
+        <w:t xml:space="preserve"> </w:t>
+      </w:r>
+      <w:proofErr w:type="spellStart"/>
+      <w:r>
+        <w:rPr>
+          <w:i/>
+          <w:iCs/>
+          <w:strike/>
+          <w:color w:val="FF0000"/>
+          <w:lang w:val="fr-CA"/>
+        </w:rPr>
+        <w:t>attribute</w:t>
+      </w:r>
+      <w:proofErr w:type="spellEnd"/>
+      <w:r>
+        <w:rPr>
+          <w:i/>
+          <w:iCs/>
+          <w:strike/>
+          <w:color w:val="FF0000"/>
+          <w:lang w:val="fr-CA"/>
+        </w:rPr>
+        <w:t xml:space="preserve"> </w:t>
+      </w:r>
+      <w:proofErr w:type="spellStart"/>
+      <w:r>
+        <w:rPr>
+          <w:i/>
+          <w:iCs/>
+          <w:strike/>
+          <w:color w:val="FF0000"/>
+          <w:lang w:val="fr-CA"/>
+        </w:rPr>
+        <w:t>name</w:t>
+      </w:r>
+      <w:proofErr w:type="spellEnd"/>
+      <w:r>
+        <w:rPr>
+          <w:i/>
+          <w:iCs/>
+          <w:strike/>
+          <w:color w:val="FF0000"/>
+          <w:lang w:val="fr-CA"/>
+        </w:rPr>
+        <w:t xml:space="preserve"> in the </w:t>
+      </w:r>
+      <w:proofErr w:type="spellStart"/>
+      <w:r>
+        <w:rPr>
+          <w:i/>
+          <w:iCs/>
+          <w:strike/>
+          <w:color w:val="FF0000"/>
+          <w:lang w:val="fr-CA"/>
+        </w:rPr>
+        <w:t>yaml</w:t>
+      </w:r>
+      <w:proofErr w:type="spellEnd"/>
+      <w:r>
+        <w:rPr>
+          <w:i/>
+          <w:iCs/>
+          <w:strike/>
+          <w:color w:val="FF0000"/>
+          <w:lang w:val="fr-CA"/>
+        </w:rPr>
+        <w:t xml:space="preserve"> file</w:t>
       </w:r>
     </w:p>
     <w:p>
       <w:pPr>
         <w:ind w:left="720"/>
         <w:rPr>
-          <w:lang w:val="fr-CA"/>
-        </w:rPr>
-      </w:pPr>
-      <w:r>
-        <w:rPr>
-          <w:lang w:val="fr-CA"/>
-        </w:rPr>
-        <w:t xml:space="preserve">Soit l’attribut MD_Metadata.contact.CI_ResponsibleParty.role.CI_RoleCode.codeListValue n’existe pas (pas le bon nom d’attribut), soit toutes ces valeurs sont vides. Parfois il existe pour certaines métadonnées mais pas d’autres, alors il faut renommer le bon attribut (les attributs ref ont souvent ce genre de problèmes puisqu’il ajoute des {} lorsqu’il y a plusieurs index mais pas lorsqu’il n’y en a qu’un seul. Il faut donc ajouter {0} lorsqu’il n’y a qu’une seule valeur dans la ‘liste’ : voir attributeRenamer_3 dans le CT). </w:t>
+          <w:strike/>
+          <w:color w:val="FF0000"/>
+          <w:lang w:val="fr-CA"/>
+        </w:rPr>
+      </w:pPr>
+      <w:r>
+        <w:rPr>
+          <w:strike/>
+          <w:color w:val="FF0000"/>
+          <w:lang w:val="fr-CA"/>
+        </w:rPr>
+        <w:t xml:space="preserve">Soit l’attribut MD_Metadata.contact.CI_ResponsibleParty.role.CI_RoleCode.codeListValue n’existe pas (pas le bon nom d’attribut), soit toutes ces valeurs sont vides. Parfois il existe pour certaines métadonnées mais pas d’autres, alors il faut renommer le bon attribut (les attributs </w:t>
+      </w:r>
+      <w:proofErr w:type="spellStart"/>
+      <w:r>
+        <w:rPr>
+          <w:strike/>
+          <w:color w:val="FF0000"/>
+          <w:lang w:val="fr-CA"/>
+        </w:rPr>
+        <w:t>ref</w:t>
+      </w:r>
+      <w:proofErr w:type="spellEnd"/>
+      <w:r>
+        <w:rPr>
+          <w:strike/>
+          <w:color w:val="FF0000"/>
+          <w:lang w:val="fr-CA"/>
+        </w:rPr>
+        <w:t xml:space="preserve"> ont souvent ce genre de problèmes puisqu’il ajoute des {} lorsqu’il y a plusieurs index mais pas lorsqu’il n’y en a qu’un seul. Il faut donc ajouter {0} lorsqu’il n’y a qu’une seule valeur dans la ‘liste’ : voir attributeRenamer_3 dans le CT). </w:t>
       </w:r>
     </w:p>
     <w:p>
@@ -617,14 +1365,64 @@
         <w:rPr>
           <w:lang w:val="fr-CA"/>
         </w:rPr>
-        <w:t xml:space="preserve">Les yaml pour le géo des provinces sont fait (ils sont dans les lookuptable de chaque province); </w:t>
-      </w:r>
-      <w:r>
-        <w:rPr>
-          <w:lang w:val="fr-CA"/>
-        </w:rPr>
-        <w:t>mais devraient tout de même être validés avant de modifier tous les workspaces</w:t>
-      </w:r>
+        <w:t xml:space="preserve">Les </w:t>
+      </w:r>
+      <w:proofErr w:type="spellStart"/>
+      <w:r>
+        <w:rPr>
+          <w:lang w:val="fr-CA"/>
+        </w:rPr>
+        <w:t>yaml</w:t>
+      </w:r>
+      <w:proofErr w:type="spellEnd"/>
+      <w:r>
+        <w:rPr>
+          <w:lang w:val="fr-CA"/>
+        </w:rPr>
+        <w:t xml:space="preserve"> pour </w:t>
+      </w:r>
+      <w:proofErr w:type="gramStart"/>
+      <w:r>
+        <w:rPr>
+          <w:lang w:val="fr-CA"/>
+        </w:rPr>
+        <w:t>le géo</w:t>
+      </w:r>
+      <w:proofErr w:type="gramEnd"/>
+      <w:r>
+        <w:rPr>
+          <w:lang w:val="fr-CA"/>
+        </w:rPr>
+        <w:t xml:space="preserve"> des provinces sont fait (ils sont dans les </w:t>
+      </w:r>
+      <w:proofErr w:type="spellStart"/>
+      <w:r>
+        <w:rPr>
+          <w:lang w:val="fr-CA"/>
+        </w:rPr>
+        <w:t>lookuptable</w:t>
+      </w:r>
+      <w:proofErr w:type="spellEnd"/>
+      <w:r>
+        <w:rPr>
+          <w:lang w:val="fr-CA"/>
+        </w:rPr>
+        <w:t xml:space="preserve"> de chaque province); </w:t>
+      </w:r>
+      <w:r>
+        <w:rPr>
+          <w:lang w:val="fr-CA"/>
+        </w:rPr>
+        <w:t xml:space="preserve">mais devraient tout de même être validés avant de modifier tous les </w:t>
+      </w:r>
+      <w:proofErr w:type="spellStart"/>
+      <w:r>
+        <w:rPr>
+          <w:lang w:val="fr-CA"/>
+        </w:rPr>
+        <w:t>workspaces</w:t>
+      </w:r>
+      <w:proofErr w:type="spellEnd"/>
       <w:r>
         <w:rPr>
           <w:lang w:val="fr-CA"/>
@@ -655,7 +1453,21 @@
         <w:rPr>
           <w:lang w:val="fr-CA"/>
         </w:rPr>
-        <w:t xml:space="preserve">Les yaml pour le non-géo </w:t>
+        <w:t xml:space="preserve">Les </w:t>
+      </w:r>
+      <w:proofErr w:type="spellStart"/>
+      <w:r>
+        <w:rPr>
+          <w:lang w:val="fr-CA"/>
+        </w:rPr>
+        <w:t>yaml</w:t>
+      </w:r>
+      <w:proofErr w:type="spellEnd"/>
+      <w:r>
+        <w:rPr>
+          <w:lang w:val="fr-CA"/>
+        </w:rPr>
+        <w:t xml:space="preserve"> pour le non-géo </w:t>
       </w:r>
       <w:r>
         <w:rPr>
@@ -667,7 +1479,35 @@
         <w:rPr>
           <w:lang w:val="fr-CA"/>
         </w:rPr>
-        <w:t>réés à partir des fichiers JSON_Config (et parfois une validation avec les attributs des workspaces mais pas dans la majorité des cas). Ils devront donc tous être validés et c’est possible que plusieurs attributs soient mal nommés.</w:t>
+        <w:t xml:space="preserve">réés à partir des fichiers </w:t>
+      </w:r>
+      <w:proofErr w:type="spellStart"/>
+      <w:r>
+        <w:rPr>
+          <w:lang w:val="fr-CA"/>
+        </w:rPr>
+        <w:t>JSON_Config</w:t>
+      </w:r>
+      <w:proofErr w:type="spellEnd"/>
+      <w:r>
+        <w:rPr>
+          <w:lang w:val="fr-CA"/>
+        </w:rPr>
+        <w:t xml:space="preserve"> (et parfois une validation avec les attributs des </w:t>
+      </w:r>
+      <w:proofErr w:type="spellStart"/>
+      <w:r>
+        <w:rPr>
+          <w:lang w:val="fr-CA"/>
+        </w:rPr>
+        <w:t>workspaces</w:t>
+      </w:r>
+      <w:proofErr w:type="spellEnd"/>
+      <w:r>
+        <w:rPr>
+          <w:lang w:val="fr-CA"/>
+        </w:rPr>
+        <w:t xml:space="preserve"> mais pas dans la majorité des cas). Ils devront donc tous être validés et c’est possible que plusieurs attributs soient mal nommés.</w:t>
       </w:r>
       <w:r>
         <w:rPr>
@@ -703,29 +1543,89 @@
         </w:rPr>
         <w:t xml:space="preserve">Pour les attributs new </w:t>
       </w:r>
+      <w:proofErr w:type="spellStart"/>
       <w:r>
         <w:rPr>
           <w:lang w:val="fr-CA"/>
         </w:rPr>
         <w:t>contact_name</w:t>
       </w:r>
+      <w:proofErr w:type="spellEnd"/>
       <w:r>
         <w:rPr>
           <w:lang w:val="fr-CA"/>
         </w:rPr>
         <w:t xml:space="preserve"> (email); comme on ne peut inclure qu’un contact pour CKAN la plupart des provinces ont pris le premier élément/index de la liste (</w:t>
       </w:r>
-      <w:r>
-        <w:rPr>
-          <w:lang w:val="fr-CA"/>
-        </w:rPr>
-        <w:t>contact_email</w:t>
-      </w:r>
-      <w:r>
-        <w:rPr>
-          <w:lang w:val="fr-CA"/>
-        </w:rPr>
-        <w:t xml:space="preserve">{0}). Comme pour l’instant on ne peut pas inclure de chiffre dans les noms des attributs, je n’ai pas inclus les attributs contact_name dans les yaml de ces provinces. Pour les ajouter, il va falloir soit trouver comment pouvoir inclure des chiffres, soit renommer ces attributs dans les workspaces. </w:t>
+      <w:proofErr w:type="spellStart"/>
+      <w:r>
+        <w:rPr>
+          <w:lang w:val="fr-CA"/>
+        </w:rPr>
+        <w:t>contact_</w:t>
+      </w:r>
+      <w:proofErr w:type="gramStart"/>
+      <w:r>
+        <w:rPr>
+          <w:lang w:val="fr-CA"/>
+        </w:rPr>
+        <w:t>email</w:t>
+      </w:r>
+      <w:proofErr w:type="spellEnd"/>
+      <w:r>
+        <w:rPr>
+          <w:lang w:val="fr-CA"/>
+        </w:rPr>
+        <w:t>{</w:t>
+      </w:r>
+      <w:proofErr w:type="gramEnd"/>
+      <w:r>
+        <w:rPr>
+          <w:lang w:val="fr-CA"/>
+        </w:rPr>
+        <w:t xml:space="preserve">0}). Comme pour l’instant on ne peut pas inclure de chiffre dans les noms des attributs, je n’ai pas inclus les attributs </w:t>
+      </w:r>
+      <w:proofErr w:type="spellStart"/>
+      <w:r>
+        <w:rPr>
+          <w:lang w:val="fr-CA"/>
+        </w:rPr>
+        <w:t>contact_name</w:t>
+      </w:r>
+      <w:proofErr w:type="spellEnd"/>
+      <w:r>
+        <w:rPr>
+          <w:lang w:val="fr-CA"/>
+        </w:rPr>
+        <w:t xml:space="preserve"> dans les </w:t>
+      </w:r>
+      <w:proofErr w:type="spellStart"/>
+      <w:r>
+        <w:rPr>
+          <w:lang w:val="fr-CA"/>
+        </w:rPr>
+        <w:t>yaml</w:t>
+      </w:r>
+      <w:proofErr w:type="spellEnd"/>
+      <w:r>
+        <w:rPr>
+          <w:lang w:val="fr-CA"/>
+        </w:rPr>
+        <w:t xml:space="preserve"> de ces provinces. Pour les ajouter, il va falloir soit trouver comment pouvoir inclure des chiffres, soit renommer ces attributs dans les </w:t>
+      </w:r>
+      <w:proofErr w:type="spellStart"/>
+      <w:r>
+        <w:rPr>
+          <w:lang w:val="fr-CA"/>
+        </w:rPr>
+        <w:t>workspaces</w:t>
+      </w:r>
+      <w:proofErr w:type="spellEnd"/>
+      <w:r>
+        <w:rPr>
+          <w:lang w:val="fr-CA"/>
+        </w:rPr>
+        <w:t xml:space="preserve">. </w:t>
       </w:r>
     </w:p>
     <w:p>
@@ -743,25 +1643,99 @@
         <w:rPr>
           <w:lang w:val="fr-CA"/>
         </w:rPr>
-        <w:t xml:space="preserve">Pour les attributs resources{}.language, lorsqu’il n’y a qu’une valeur par défaut l’attribut par défaut ‘souvent : </w:t>
-      </w:r>
+        <w:t xml:space="preserve">Pour les attributs </w:t>
+      </w:r>
+      <w:proofErr w:type="spellStart"/>
+      <w:proofErr w:type="gramStart"/>
+      <w:r>
+        <w:rPr>
+          <w:lang w:val="fr-CA"/>
+        </w:rPr>
+        <w:t>resources</w:t>
+      </w:r>
+      <w:proofErr w:type="spellEnd"/>
+      <w:r>
+        <w:rPr>
+          <w:lang w:val="fr-CA"/>
+        </w:rPr>
+        <w:t>{</w:t>
+      </w:r>
+      <w:proofErr w:type="gramEnd"/>
+      <w:r>
+        <w:rPr>
+          <w:lang w:val="fr-CA"/>
+        </w:rPr>
+        <w:t>}.</w:t>
+      </w:r>
+      <w:proofErr w:type="spellStart"/>
+      <w:r>
+        <w:rPr>
+          <w:lang w:val="fr-CA"/>
+        </w:rPr>
+        <w:t>language</w:t>
+      </w:r>
+      <w:proofErr w:type="spellEnd"/>
+      <w:r>
+        <w:rPr>
+          <w:lang w:val="fr-CA"/>
+        </w:rPr>
+        <w:t xml:space="preserve">, lorsqu’il n’y a qu’une valeur par défaut l’attribut par défaut ‘souvent : </w:t>
+      </w:r>
+      <w:proofErr w:type="spellStart"/>
       <w:r>
         <w:rPr>
           <w:lang w:val="fr-CA"/>
         </w:rPr>
         <w:t>tbs_resource_lang</w:t>
       </w:r>
-      <w:r>
-        <w:rPr>
-          <w:lang w:val="fr-CA"/>
-        </w:rPr>
-        <w:t>’ est utilisé dans les JSON_Config. Je n’ai donc pas inclus cet attribut dans ce cas. Afin de pouvoir comparer avec les listes des JSON locaux, il faudrait créer une liste dans les workspaces</w:t>
-      </w:r>
-      <w:r>
-        <w:rPr>
-          <w:lang w:val="fr-CA"/>
-        </w:rPr>
-        <w:t xml:space="preserve"> (ou simplement ne pas inclure cet attribut comme ce sont des valeurs par défaut; mais si éventuellement ça change il faudrait modifier les yaml pour inclure cet attribut)</w:t>
+      <w:proofErr w:type="spellEnd"/>
+      <w:r>
+        <w:rPr>
+          <w:lang w:val="fr-CA"/>
+        </w:rPr>
+        <w:t xml:space="preserve">’ est utilisé dans les </w:t>
+      </w:r>
+      <w:proofErr w:type="spellStart"/>
+      <w:r>
+        <w:rPr>
+          <w:lang w:val="fr-CA"/>
+        </w:rPr>
+        <w:t>JSON_Config</w:t>
+      </w:r>
+      <w:proofErr w:type="spellEnd"/>
+      <w:r>
+        <w:rPr>
+          <w:lang w:val="fr-CA"/>
+        </w:rPr>
+        <w:t xml:space="preserve">. Je n’ai donc pas inclus cet attribut dans ce cas. Afin de pouvoir comparer avec les listes des JSON locaux, il faudrait créer une liste dans les </w:t>
+      </w:r>
+      <w:proofErr w:type="spellStart"/>
+      <w:r>
+        <w:rPr>
+          <w:lang w:val="fr-CA"/>
+        </w:rPr>
+        <w:t>workspaces</w:t>
+      </w:r>
+      <w:proofErr w:type="spellEnd"/>
+      <w:r>
+        <w:rPr>
+          <w:lang w:val="fr-CA"/>
+        </w:rPr>
+        <w:t xml:space="preserve"> (ou simplement ne pas inclure cet attribut comme ce sont des valeurs par défaut; mais si éventuellement ça change il faudrait modifier les </w:t>
+      </w:r>
+      <w:proofErr w:type="spellStart"/>
+      <w:r>
+        <w:rPr>
+          <w:lang w:val="fr-CA"/>
+        </w:rPr>
+        <w:t>yaml</w:t>
+      </w:r>
+      <w:proofErr w:type="spellEnd"/>
+      <w:r>
+        <w:rPr>
+          <w:lang w:val="fr-CA"/>
+        </w:rPr>
+        <w:t xml:space="preserve"> pour inclure cet attribut)</w:t>
       </w:r>
       <w:r>
         <w:rPr>
@@ -795,7 +1769,39 @@
           <w:u w:val="single"/>
           <w:lang w:val="fr-CA"/>
         </w:rPr>
-        <w:t>Pour valider que tout est correct : regarder la liste des attributs différents (soit dans le translation log ou l’attribut delta_attr{} après le pythonCaller_7 du CT</w:t>
+        <w:t xml:space="preserve">Pour valider que tout est correct : regarder la liste des attributs différents (soit dans le translation log ou l’attribut </w:t>
+      </w:r>
+      <w:proofErr w:type="spellStart"/>
+      <w:r>
+        <w:rPr>
+          <w:u w:val="single"/>
+          <w:lang w:val="fr-CA"/>
+        </w:rPr>
+        <w:t>delta_</w:t>
+      </w:r>
+      <w:proofErr w:type="gramStart"/>
+      <w:r>
+        <w:rPr>
+          <w:u w:val="single"/>
+          <w:lang w:val="fr-CA"/>
+        </w:rPr>
+        <w:t>attr</w:t>
+      </w:r>
+      <w:proofErr w:type="spellEnd"/>
+      <w:r>
+        <w:rPr>
+          <w:u w:val="single"/>
+          <w:lang w:val="fr-CA"/>
+        </w:rPr>
+        <w:t>{</w:t>
+      </w:r>
+      <w:proofErr w:type="gramEnd"/>
+      <w:r>
+        <w:rPr>
+          <w:u w:val="single"/>
+          <w:lang w:val="fr-CA"/>
+        </w:rPr>
+        <w:t>} après le pythonCaller_7 du CT</w:t>
       </w:r>
       <w:r>
         <w:rPr>
@@ -835,14 +1841,80 @@
         <w:rPr>
           <w:lang w:val="fr-CA"/>
         </w:rPr>
-        <w:t xml:space="preserve"> attribut serait différent entre ref et new pour toutes les métadonnées est l’ajout d’un ‘list attribute’ sans index. Par exemple pour NL dans le Default_NL.csv il y avait ‘</w:t>
-      </w:r>
-      <w:r>
-        <w:rPr>
-          <w:lang w:val="fr-CA"/>
-        </w:rPr>
-        <w:t>resources{}.protocol,HTTPS</w:t>
-      </w:r>
+        <w:t xml:space="preserve"> attribut serait différent entre </w:t>
+      </w:r>
+      <w:proofErr w:type="spellStart"/>
+      <w:r>
+        <w:rPr>
+          <w:lang w:val="fr-CA"/>
+        </w:rPr>
+        <w:t>ref</w:t>
+      </w:r>
+      <w:proofErr w:type="spellEnd"/>
+      <w:r>
+        <w:rPr>
+          <w:lang w:val="fr-CA"/>
+        </w:rPr>
+        <w:t xml:space="preserve"> et new pour toutes les métadonnées est l’ajout d’un ‘</w:t>
+      </w:r>
+      <w:proofErr w:type="spellStart"/>
+      <w:r>
+        <w:rPr>
+          <w:lang w:val="fr-CA"/>
+        </w:rPr>
+        <w:t>list</w:t>
+      </w:r>
+      <w:proofErr w:type="spellEnd"/>
+      <w:r>
+        <w:rPr>
+          <w:lang w:val="fr-CA"/>
+        </w:rPr>
+        <w:t xml:space="preserve"> </w:t>
+      </w:r>
+      <w:proofErr w:type="spellStart"/>
+      <w:r>
+        <w:rPr>
+          <w:lang w:val="fr-CA"/>
+        </w:rPr>
+        <w:t>attribute</w:t>
+      </w:r>
+      <w:proofErr w:type="spellEnd"/>
+      <w:r>
+        <w:rPr>
+          <w:lang w:val="fr-CA"/>
+        </w:rPr>
+        <w:t>’ sans index. Par exemple pour NL dans le Default_NL.csv il y avait ‘</w:t>
+      </w:r>
+      <w:proofErr w:type="spellStart"/>
+      <w:proofErr w:type="gramStart"/>
+      <w:r>
+        <w:rPr>
+          <w:lang w:val="fr-CA"/>
+        </w:rPr>
+        <w:t>resources</w:t>
+      </w:r>
+      <w:proofErr w:type="spellEnd"/>
+      <w:r>
+        <w:rPr>
+          <w:lang w:val="fr-CA"/>
+        </w:rPr>
+        <w:t>{</w:t>
+      </w:r>
+      <w:proofErr w:type="gramEnd"/>
+      <w:r>
+        <w:rPr>
+          <w:lang w:val="fr-CA"/>
+        </w:rPr>
+        <w:t>}.</w:t>
+      </w:r>
+      <w:proofErr w:type="spellStart"/>
+      <w:r>
+        <w:rPr>
+          <w:lang w:val="fr-CA"/>
+        </w:rPr>
+        <w:t>protocol,HTTPS</w:t>
+      </w:r>
+      <w:proofErr w:type="spellEnd"/>
       <w:r>
         <w:rPr>
           <w:lang w:val="fr-CA"/>
@@ -853,6 +1925,14 @@
     <w:p>
       <w:pPr>
         <w:spacing w:after="0"/>
+        <w:rPr>
+          <w:lang w:val="fr-CA"/>
+        </w:rPr>
+      </w:pPr>
+    </w:p>
+    <w:p>
+      <w:pPr>
+        <w:pStyle w:val="Paragraphedeliste"/>
         <w:rPr>
           <w:lang w:val="fr-CA"/>
         </w:rPr>
@@ -866,20 +1946,254 @@
           <w:numId w:val="1"/>
         </w:numPr>
         <w:rPr>
-          <w:lang w:val="fr-CA"/>
-        </w:rPr>
-      </w:pPr>
-      <w:r>
-        <w:rPr>
-          <w:lang w:val="fr-CA"/>
-        </w:rPr>
-        <w:t>Lire les yaml directement dans les dossiers lookup table de chaque province</w:t>
-      </w:r>
-      <w:r>
-        <w:rPr>
-          <w:lang w:val="fr-CA"/>
-        </w:rPr>
-        <w:t>. Peut soit être fait dans le CT ou directement dans le script python.</w:t>
+          <w:b/>
+          <w:bCs/>
+          <w:strike/>
+          <w:color w:val="FF0000"/>
+          <w:lang w:val="fr-CA"/>
+        </w:rPr>
+      </w:pPr>
+      <w:r>
+        <w:rPr>
+          <w:strike/>
+          <w:color w:val="FF0000"/>
+          <w:lang w:val="fr-CA"/>
+        </w:rPr>
+        <w:t xml:space="preserve">Dans le CT, les PythonCaller_2 et PythonCaller_3 génèrent une liste du nom de tous les attributs (afin de s’assurer que les noms des attributs </w:t>
+      </w:r>
+      <w:proofErr w:type="spellStart"/>
+      <w:r>
+        <w:rPr>
+          <w:strike/>
+          <w:color w:val="FF0000"/>
+          <w:lang w:val="fr-CA"/>
+        </w:rPr>
+        <w:t>ref</w:t>
+      </w:r>
+      <w:proofErr w:type="spellEnd"/>
+      <w:r>
+        <w:rPr>
+          <w:strike/>
+          <w:color w:val="FF0000"/>
+          <w:lang w:val="fr-CA"/>
+        </w:rPr>
+        <w:t xml:space="preserve"> et new existent). Cette étape pourrait être effectuée directement dans le script python. Par contre il faut s’assurer que tous les </w:t>
+      </w:r>
+      <w:proofErr w:type="spellStart"/>
+      <w:r>
+        <w:rPr>
+          <w:strike/>
+          <w:color w:val="FF0000"/>
+          <w:lang w:val="fr-CA"/>
+        </w:rPr>
+        <w:t>features</w:t>
+      </w:r>
+      <w:proofErr w:type="spellEnd"/>
+      <w:r>
+        <w:rPr>
+          <w:strike/>
+          <w:color w:val="FF0000"/>
+          <w:lang w:val="fr-CA"/>
+        </w:rPr>
+        <w:t xml:space="preserve"> passent puisque les attributs ayant une valeur nulle ne sont pas inclues dans la liste de </w:t>
+      </w:r>
+      <w:proofErr w:type="spellStart"/>
+      <w:proofErr w:type="gramStart"/>
+      <w:r>
+        <w:rPr>
+          <w:strike/>
+          <w:color w:val="FF0000"/>
+          <w:lang w:val="fr-CA"/>
+        </w:rPr>
+        <w:t>feature.getAllAttributeNames</w:t>
+      </w:r>
+      <w:proofErr w:type="spellEnd"/>
+      <w:proofErr w:type="gramEnd"/>
+      <w:r>
+        <w:rPr>
+          <w:strike/>
+          <w:color w:val="FF0000"/>
+          <w:lang w:val="fr-CA"/>
+        </w:rPr>
+        <w:t>(). Pour ce faire, l</w:t>
+      </w:r>
+      <w:r>
+        <w:rPr>
+          <w:strike/>
+          <w:color w:val="FF0000"/>
+          <w:lang w:val="fr-CA"/>
+        </w:rPr>
+        <w:t>es sections ‘#</w:t>
+      </w:r>
+      <w:proofErr w:type="spellStart"/>
+      <w:r>
+        <w:rPr>
+          <w:strike/>
+          <w:color w:val="FF0000"/>
+          <w:lang w:val="fr-CA"/>
+        </w:rPr>
+        <w:t>apply</w:t>
+      </w:r>
+      <w:proofErr w:type="spellEnd"/>
+      <w:r>
+        <w:rPr>
+          <w:strike/>
+          <w:color w:val="FF0000"/>
+          <w:lang w:val="fr-CA"/>
+        </w:rPr>
+        <w:t xml:space="preserve"> </w:t>
+      </w:r>
+      <w:proofErr w:type="spellStart"/>
+      <w:r>
+        <w:rPr>
+          <w:strike/>
+          <w:color w:val="FF0000"/>
+          <w:lang w:val="fr-CA"/>
+        </w:rPr>
+        <w:t>create_hash_</w:t>
+      </w:r>
+      <w:proofErr w:type="gramStart"/>
+      <w:r>
+        <w:rPr>
+          <w:strike/>
+          <w:color w:val="FF0000"/>
+          <w:lang w:val="fr-CA"/>
+        </w:rPr>
+        <w:t>key</w:t>
+      </w:r>
+      <w:proofErr w:type="spellEnd"/>
+      <w:r>
+        <w:rPr>
+          <w:strike/>
+          <w:color w:val="FF0000"/>
+          <w:lang w:val="fr-CA"/>
+        </w:rPr>
+        <w:t>(</w:t>
+      </w:r>
+      <w:proofErr w:type="gramEnd"/>
+      <w:r>
+        <w:rPr>
+          <w:strike/>
+          <w:color w:val="FF0000"/>
+          <w:lang w:val="fr-CA"/>
+        </w:rPr>
+        <w:t xml:space="preserve">) for </w:t>
+      </w:r>
+      <w:proofErr w:type="spellStart"/>
+      <w:r>
+        <w:rPr>
+          <w:strike/>
+          <w:color w:val="FF0000"/>
+          <w:lang w:val="fr-CA"/>
+        </w:rPr>
+        <w:t>ref</w:t>
+      </w:r>
+      <w:proofErr w:type="spellEnd"/>
+      <w:r>
+        <w:rPr>
+          <w:strike/>
+          <w:color w:val="FF0000"/>
+          <w:lang w:val="fr-CA"/>
+        </w:rPr>
+        <w:t xml:space="preserve">/new </w:t>
+      </w:r>
+      <w:proofErr w:type="spellStart"/>
+      <w:r>
+        <w:rPr>
+          <w:strike/>
+          <w:color w:val="FF0000"/>
+          <w:lang w:val="fr-CA"/>
+        </w:rPr>
+        <w:t>attributes</w:t>
+      </w:r>
+      <w:proofErr w:type="spellEnd"/>
+      <w:r>
+        <w:rPr>
+          <w:strike/>
+          <w:color w:val="FF0000"/>
+          <w:lang w:val="fr-CA"/>
+        </w:rPr>
+        <w:t>’ (_</w:t>
+      </w:r>
+      <w:proofErr w:type="spellStart"/>
+      <w:r>
+        <w:rPr>
+          <w:strike/>
+          <w:color w:val="FF0000"/>
+          <w:lang w:val="fr-CA"/>
+        </w:rPr>
+        <w:t>order</w:t>
+      </w:r>
+      <w:proofErr w:type="spellEnd"/>
+      <w:r>
+        <w:rPr>
+          <w:strike/>
+          <w:color w:val="FF0000"/>
+          <w:lang w:val="fr-CA"/>
+        </w:rPr>
+        <w:t xml:space="preserve"> == 4 et _</w:t>
+      </w:r>
+      <w:proofErr w:type="spellStart"/>
+      <w:r>
+        <w:rPr>
+          <w:strike/>
+          <w:color w:val="FF0000"/>
+          <w:lang w:val="fr-CA"/>
+        </w:rPr>
+        <w:t>order</w:t>
+      </w:r>
+      <w:proofErr w:type="spellEnd"/>
+      <w:r>
+        <w:rPr>
+          <w:strike/>
+          <w:color w:val="FF0000"/>
+          <w:lang w:val="fr-CA"/>
+        </w:rPr>
+        <w:t xml:space="preserve"> == 5) devraient être effectuées dans le close(self). </w:t>
+      </w:r>
+      <w:r>
+        <w:rPr>
+          <w:strike/>
+          <w:color w:val="FF0000"/>
+          <w:lang w:val="fr-CA"/>
+        </w:rPr>
+        <w:t>De plus, il serait préférable de ne pas avoir à enlever les chiffres du nom de tous les attributs, juste trouver comment enlever les index des listes</w:t>
+      </w:r>
+      <w:r>
+        <w:rPr>
+          <w:strike/>
+          <w:color w:val="FF0000"/>
+          <w:lang w:val="fr-CA"/>
+        </w:rPr>
+        <w:t xml:space="preserve"> de la fonction </w:t>
+      </w:r>
+      <w:proofErr w:type="spellStart"/>
+      <w:proofErr w:type="gramStart"/>
+      <w:r>
+        <w:rPr>
+          <w:strike/>
+          <w:color w:val="FF0000"/>
+          <w:lang w:val="fr-CA"/>
+        </w:rPr>
+        <w:t>feature.getAllAttributeNames</w:t>
+      </w:r>
+      <w:proofErr w:type="spellEnd"/>
+      <w:proofErr w:type="gramEnd"/>
+      <w:r>
+        <w:rPr>
+          <w:strike/>
+          <w:color w:val="FF0000"/>
+          <w:lang w:val="fr-CA"/>
+        </w:rPr>
+        <w:t>()</w:t>
+      </w:r>
+      <w:r>
+        <w:rPr>
+          <w:strike/>
+          <w:color w:val="FF0000"/>
+          <w:lang w:val="fr-CA"/>
+        </w:rPr>
+        <w:t xml:space="preserve">. </w:t>
       </w:r>
     </w:p>
     <w:p>
@@ -898,70 +2212,54 @@
           <w:numId w:val="1"/>
         </w:numPr>
         <w:rPr>
-          <w:b/>
-          <w:bCs/>
-          <w:lang w:val="fr-CA"/>
-        </w:rPr>
-      </w:pPr>
-      <w:r>
-        <w:rPr>
-          <w:lang w:val="fr-CA"/>
-        </w:rPr>
-        <w:t xml:space="preserve">Dans le CT, les PythonCaller_2 et PythonCaller_3 génèrent une liste du nom de tous les attributs (afin de s’assurer que les noms des attributs ref et new existent). Cette étape pourrait être effectuée directement dans le script python. Par contre il faut s’assurer que tous les features passent puisque les attributs ayant une valeur nulle ne sont pas inclues dans la liste de </w:t>
-      </w:r>
-      <w:r>
-        <w:rPr>
-          <w:lang w:val="fr-CA"/>
-        </w:rPr>
-        <w:t>feature.getAllAttributeNames()</w:t>
-      </w:r>
-      <w:r>
-        <w:rPr>
-          <w:lang w:val="fr-CA"/>
-        </w:rPr>
-        <w:t xml:space="preserve">. </w:t>
-      </w:r>
-      <w:r>
-        <w:rPr>
-          <w:lang w:val="fr-CA"/>
-        </w:rPr>
-        <w:t>Pour ce faire, l</w:t>
-      </w:r>
-      <w:r>
-        <w:rPr>
-          <w:lang w:val="fr-CA"/>
-        </w:rPr>
-        <w:t>es sections ‘#apply create_hash_key() for ref/new attributes’ (_order == 4 et _order == 5) devraient être effectuées dans l</w:t>
-      </w:r>
-      <w:r>
-        <w:rPr>
-          <w:lang w:val="fr-CA"/>
-        </w:rPr>
-        <w:t xml:space="preserve">e close(self). </w:t>
-      </w:r>
-      <w:r>
-        <w:rPr>
-          <w:lang w:val="fr-CA"/>
-        </w:rPr>
-        <w:t>De plus, il serait préférable de ne pas avoir à enlever les chiffres du nom de tous les attributs, juste trouver comment enlever les index des listes</w:t>
-      </w:r>
-      <w:r>
-        <w:rPr>
-          <w:lang w:val="fr-CA"/>
-        </w:rPr>
-        <w:t xml:space="preserve"> de la fonction </w:t>
-      </w:r>
-      <w:r>
-        <w:rPr>
-          <w:lang w:val="fr-CA"/>
-        </w:rPr>
-        <w:t>feature.getAllAttributeNames()</w:t>
-      </w:r>
-      <w:r>
-        <w:rPr>
-          <w:lang w:val="fr-CA"/>
-        </w:rPr>
-        <w:t xml:space="preserve">. </w:t>
+          <w:strike/>
+          <w:color w:val="FF0000"/>
+          <w:lang w:val="fr-CA"/>
+        </w:rPr>
+      </w:pPr>
+      <w:r>
+        <w:rPr>
+          <w:strike/>
+          <w:color w:val="FF0000"/>
+          <w:lang w:val="fr-CA"/>
+        </w:rPr>
+        <w:t>Dans le script python (METADATA_DELTA_FINDER_GEN.py) à la ligne 70 : identifie les coordonnées par ‘</w:t>
+      </w:r>
+      <w:proofErr w:type="spellStart"/>
+      <w:r>
+        <w:rPr>
+          <w:strike/>
+          <w:color w:val="FF0000"/>
+          <w:lang w:val="fr-CA"/>
+        </w:rPr>
+        <w:t>bound_</w:t>
+      </w:r>
+      <w:proofErr w:type="gramStart"/>
+      <w:r>
+        <w:rPr>
+          <w:strike/>
+          <w:color w:val="FF0000"/>
+          <w:lang w:val="fr-CA"/>
+        </w:rPr>
+        <w:t>l</w:t>
+      </w:r>
+      <w:proofErr w:type="spellEnd"/>
+      <w:r>
+        <w:rPr>
+          <w:strike/>
+          <w:color w:val="FF0000"/>
+          <w:lang w:val="fr-CA"/>
+        </w:rPr>
+        <w:t>’ :</w:t>
+      </w:r>
+      <w:proofErr w:type="gramEnd"/>
+      <w:r>
+        <w:rPr>
+          <w:strike/>
+          <w:color w:val="FF0000"/>
+          <w:lang w:val="fr-CA"/>
+        </w:rPr>
+        <w:t xml:space="preserve"> trouver une autre manière d’identifier les coordonnées (peuvent être appelées différemment d’une province à l’autre)</w:t>
       </w:r>
     </w:p>
     <w:p>
@@ -980,38 +2278,18 @@
           <w:numId w:val="1"/>
         </w:numPr>
         <w:rPr>
-          <w:lang w:val="fr-CA"/>
-        </w:rPr>
-      </w:pPr>
-      <w:r>
-        <w:rPr>
-          <w:lang w:val="fr-CA"/>
-        </w:rPr>
-        <w:t>Dans</w:t>
-      </w:r>
-      <w:r>
-        <w:rPr>
-          <w:lang w:val="fr-CA"/>
-        </w:rPr>
-        <w:t xml:space="preserve"> le script python (</w:t>
-      </w:r>
-      <w:r>
-        <w:rPr>
-          <w:lang w:val="fr-CA"/>
-        </w:rPr>
-        <w:t>METADATA_DELTA_FINDER_</w:t>
-      </w:r>
-      <w:r>
-        <w:rPr>
-          <w:lang w:val="fr-CA"/>
-        </w:rPr>
-        <w:t>GEN.py</w:t>
-      </w:r>
-      <w:r>
-        <w:rPr>
-          <w:lang w:val="fr-CA"/>
-        </w:rPr>
-        <w:t>) à la ligne 70 : identifie les coordonnées par ‘bound_l’ : trouver une autre manière d’identifier les coordonnées (peuvent être appelées différemment d’une province à l’autre)</w:t>
+          <w:strike/>
+          <w:color w:val="FF0000"/>
+          <w:lang w:val="fr-CA"/>
+        </w:rPr>
+      </w:pPr>
+      <w:r>
+        <w:rPr>
+          <w:strike/>
+          <w:color w:val="FF0000"/>
+          <w:lang w:val="fr-CA"/>
+        </w:rPr>
+        <w:t>Dans le script python (METADATA_DELTA_FINDER_GEN.py) à la ligne 73 : renommer attr_update2 et attr_update3 pour que ce soit plus compréhensible</w:t>
       </w:r>
     </w:p>
     <w:p>
@@ -1037,14 +2315,37 @@
         <w:rPr>
           <w:lang w:val="fr-CA"/>
         </w:rPr>
-        <w:t>Dans</w:t>
-      </w:r>
-      <w:r>
-        <w:rPr>
-          <w:lang w:val="fr-CA"/>
-        </w:rPr>
-        <w:t xml:space="preserve"> le script python (</w:t>
-      </w:r>
+        <w:t xml:space="preserve">Finalement, modifier les </w:t>
+      </w:r>
+      <w:proofErr w:type="spellStart"/>
+      <w:r>
+        <w:rPr>
+          <w:lang w:val="fr-CA"/>
+        </w:rPr>
+        <w:t>workspaces</w:t>
+      </w:r>
+      <w:proofErr w:type="spellEnd"/>
+      <w:r>
+        <w:rPr>
+          <w:lang w:val="fr-CA"/>
+        </w:rPr>
+        <w:t xml:space="preserve"> de chaque province pour remplacer le </w:t>
+      </w:r>
+      <w:proofErr w:type="spellStart"/>
+      <w:r>
+        <w:rPr>
+          <w:lang w:val="fr-CA"/>
+        </w:rPr>
+        <w:t>METADATA_DELTA_FINDER_NG.fwx</w:t>
+      </w:r>
+      <w:proofErr w:type="spellEnd"/>
+      <w:r>
+        <w:rPr>
+          <w:lang w:val="fr-CA"/>
+        </w:rPr>
+        <w:t xml:space="preserve"> par le nouveau </w:t>
+      </w:r>
+      <w:proofErr w:type="spellStart"/>
       <w:r>
         <w:rPr>
           <w:lang w:val="fr-CA"/>
@@ -1055,76 +2356,9 @@
         <w:rPr>
           <w:lang w:val="fr-CA"/>
         </w:rPr>
-        <w:t>GEN.py</w:t>
-      </w:r>
-      <w:r>
-        <w:rPr>
-          <w:lang w:val="fr-CA"/>
-        </w:rPr>
-        <w:t xml:space="preserve">) à la ligne 73 : renommer </w:t>
-      </w:r>
-      <w:r>
-        <w:rPr>
-          <w:lang w:val="fr-CA"/>
-        </w:rPr>
-        <w:t>attr_update2 et attr_update3</w:t>
-      </w:r>
-      <w:r>
-        <w:rPr>
-          <w:lang w:val="fr-CA"/>
-        </w:rPr>
-        <w:t xml:space="preserve"> pour que ce soit plus compréhensible</w:t>
-      </w:r>
-    </w:p>
-    <w:p>
-      <w:pPr>
-        <w:pStyle w:val="Paragraphedeliste"/>
-        <w:rPr>
-          <w:lang w:val="fr-CA"/>
-        </w:rPr>
-      </w:pPr>
-    </w:p>
-    <w:p>
-      <w:pPr>
-        <w:pStyle w:val="Paragraphedeliste"/>
-        <w:numPr>
-          <w:ilvl w:val="0"/>
-          <w:numId w:val="1"/>
-        </w:numPr>
-        <w:rPr>
-          <w:lang w:val="fr-CA"/>
-        </w:rPr>
-      </w:pPr>
-      <w:r>
-        <w:rPr>
-          <w:lang w:val="fr-CA"/>
-        </w:rPr>
-        <w:t xml:space="preserve">Finalement, modifier les workspaces de chaque province pour remplacer le </w:t>
-      </w:r>
-      <w:r>
-        <w:rPr>
-          <w:lang w:val="fr-CA"/>
-        </w:rPr>
-        <w:t>METADATA_DELTA_FINDER_NG.fwx</w:t>
-      </w:r>
-      <w:r>
-        <w:rPr>
-          <w:lang w:val="fr-CA"/>
-        </w:rPr>
-        <w:t xml:space="preserve"> par le nouveau </w:t>
-      </w:r>
-      <w:r>
-        <w:rPr>
-          <w:lang w:val="fr-CA"/>
-        </w:rPr>
-        <w:t>METADATA_DELTA_FINDER_</w:t>
-      </w:r>
-      <w:r>
-        <w:rPr>
-          <w:lang w:val="fr-CA"/>
-        </w:rPr>
         <w:t>GEN.fwx</w:t>
       </w:r>
+      <w:proofErr w:type="spellEnd"/>
       <w:r>
         <w:rPr>
           <w:lang w:val="fr-CA"/>
@@ -1135,7 +2369,63 @@
         <w:rPr>
           <w:lang w:val="fr-CA"/>
         </w:rPr>
-        <w:t xml:space="preserve"> ajouter un paramètre (published parameters) pour validate_pourcent_insert et mettre à yes par défaut.</w:t>
+        <w:t xml:space="preserve"> </w:t>
+      </w:r>
+      <w:proofErr w:type="gramStart"/>
+      <w:r>
+        <w:rPr>
+          <w:lang w:val="fr-CA"/>
+        </w:rPr>
+        <w:t>ajouter</w:t>
+      </w:r>
+      <w:proofErr w:type="gramEnd"/>
+      <w:r>
+        <w:rPr>
+          <w:lang w:val="fr-CA"/>
+        </w:rPr>
+        <w:t xml:space="preserve"> un paramètre (</w:t>
+      </w:r>
+      <w:proofErr w:type="spellStart"/>
+      <w:r>
+        <w:rPr>
+          <w:lang w:val="fr-CA"/>
+        </w:rPr>
+        <w:t>published</w:t>
+      </w:r>
+      <w:proofErr w:type="spellEnd"/>
+      <w:r>
+        <w:rPr>
+          <w:lang w:val="fr-CA"/>
+        </w:rPr>
+        <w:t xml:space="preserve"> </w:t>
+      </w:r>
+      <w:proofErr w:type="spellStart"/>
+      <w:r>
+        <w:rPr>
+          <w:lang w:val="fr-CA"/>
+        </w:rPr>
+        <w:t>parameters</w:t>
+      </w:r>
+      <w:proofErr w:type="spellEnd"/>
+      <w:r>
+        <w:rPr>
+          <w:lang w:val="fr-CA"/>
+        </w:rPr>
+        <w:t xml:space="preserve">) pour </w:t>
+      </w:r>
+      <w:proofErr w:type="spellStart"/>
+      <w:r>
+        <w:rPr>
+          <w:lang w:val="fr-CA"/>
+        </w:rPr>
+        <w:t>validate_pourcent_insert</w:t>
+      </w:r>
+      <w:proofErr w:type="spellEnd"/>
+      <w:r>
+        <w:rPr>
+          <w:lang w:val="fr-CA"/>
+        </w:rPr>
+        <w:t xml:space="preserve"> et mettre à yes par défaut.</w:t>
       </w:r>
     </w:p>
     <w:p>
@@ -1156,122 +2446,1006 @@
           <w:lang w:val="fr-CA"/>
         </w:rPr>
       </w:pPr>
-    </w:p>
-    <w:p>
-      <w:pPr>
+      <w:r>
         <w:rPr>
           <w:b/>
           <w:bCs/>
           <w:lang w:val="fr-CA"/>
         </w:rPr>
-      </w:pPr>
-    </w:p>
-    <w:p>
-      <w:pPr>
-        <w:rPr>
-          <w:lang w:val="fr-CA"/>
-        </w:rPr>
-      </w:pPr>
-      <w:r>
-        <w:rPr>
-          <w:lang w:val="fr-CA"/>
-        </w:rPr>
-        <w:br w:type="page"/>
-      </w:r>
-    </w:p>
-    <w:p>
-      <w:pPr>
-        <w:pStyle w:val="Paragraphedeliste"/>
+        <w:t>Particularité du HNAP et de la structure XML.</w:t>
+      </w:r>
+    </w:p>
+    <w:p>
+      <w:pPr>
+        <w:rPr>
+          <w:lang w:val="fr-CA"/>
+        </w:rPr>
+      </w:pPr>
+      <w:r>
+        <w:rPr>
+          <w:lang w:val="fr-CA"/>
+        </w:rPr>
+        <w:tab/>
+      </w:r>
+      <w:r>
+        <w:rPr>
+          <w:lang w:val="fr-CA"/>
+        </w:rPr>
+        <w:t>Gestion des dates (création/publication)</w:t>
+      </w:r>
+    </w:p>
+    <w:p>
+      <w:pPr>
+        <w:spacing w:after="0" w:line="240" w:lineRule="auto"/>
+        <w:rPr>
+          <w:rFonts w:ascii="Times New Roman" w:eastAsia="Times New Roman" w:hAnsi="Times New Roman" w:cs="Times New Roman"/>
+          <w:kern w:val="0"/>
+          <w:sz w:val="24"/>
+          <w:szCs w:val="24"/>
+          <w:lang w:val="fr-CA" w:eastAsia="en-CA"/>
+          <w14:ligatures w14:val="none"/>
+        </w:rPr>
+      </w:pPr>
+      <w:r>
+        <w:rPr>
+          <w:rFonts w:ascii="MS Shell Dlg 2" w:eastAsia="Times New Roman" w:hAnsi="MS Shell Dlg 2" w:cs="Times New Roman"/>
+          <w:kern w:val="0"/>
+          <w:sz w:val="18"/>
+          <w:szCs w:val="18"/>
+          <w:lang w:val="fr-CA" w:eastAsia="en-CA"/>
+          <w14:ligatures w14:val="none"/>
+        </w:rPr>
+        <w:t>MD_Metadata.identificationInfo.MD_DataIdentification.citation.CI_Citation.date{} contient à la fois la date de publication et la date de création.</w:t>
+      </w:r>
+    </w:p>
+    <w:p>
+      <w:pPr>
+        <w:spacing w:after="0" w:line="240" w:lineRule="auto"/>
+        <w:rPr>
+          <w:rFonts w:ascii="MS Shell Dlg 2" w:eastAsia="Times New Roman" w:hAnsi="MS Shell Dlg 2" w:cs="Times New Roman"/>
+          <w:kern w:val="0"/>
+          <w:sz w:val="18"/>
+          <w:szCs w:val="18"/>
+          <w:lang w:val="fr-CA" w:eastAsia="en-CA"/>
+          <w14:ligatures w14:val="none"/>
+        </w:rPr>
+      </w:pPr>
+    </w:p>
+    <w:p>
+      <w:pPr>
+        <w:spacing w:after="0" w:line="240" w:lineRule="auto"/>
+        <w:rPr>
+          <w:rFonts w:ascii="Times New Roman" w:eastAsia="Times New Roman" w:hAnsi="Times New Roman" w:cs="Times New Roman"/>
+          <w:kern w:val="0"/>
+          <w:sz w:val="24"/>
+          <w:szCs w:val="24"/>
+          <w:lang w:val="fr-CA" w:eastAsia="en-CA"/>
+          <w14:ligatures w14:val="none"/>
+        </w:rPr>
+      </w:pPr>
+      <w:r>
+        <w:rPr>
+          <w:rFonts w:ascii="MS Shell Dlg 2" w:eastAsia="Times New Roman" w:hAnsi="MS Shell Dlg 2" w:cs="Times New Roman"/>
+          <w:kern w:val="0"/>
+          <w:sz w:val="18"/>
+          <w:szCs w:val="18"/>
+          <w:lang w:val="fr-CA" w:eastAsia="en-CA"/>
+          <w14:ligatures w14:val="none"/>
+        </w:rPr>
+        <w:t xml:space="preserve">Le CT trie les éléments de la liste en </w:t>
+      </w:r>
+      <w:proofErr w:type="gramStart"/>
+      <w:r>
+        <w:rPr>
+          <w:rFonts w:ascii="MS Shell Dlg 2" w:eastAsia="Times New Roman" w:hAnsi="MS Shell Dlg 2" w:cs="Times New Roman"/>
+          <w:kern w:val="0"/>
+          <w:sz w:val="18"/>
+          <w:szCs w:val="18"/>
+          <w:lang w:val="fr-CA" w:eastAsia="en-CA"/>
+          <w14:ligatures w14:val="none"/>
+        </w:rPr>
+        <w:t xml:space="preserve">fonction </w:t>
+      </w:r>
+      <w:r>
+        <w:rPr>
+          <w:rFonts w:ascii="MS Shell Dlg 2" w:eastAsia="Times New Roman" w:hAnsi="MS Shell Dlg 2" w:cs="Times New Roman"/>
+          <w:kern w:val="0"/>
+          <w:sz w:val="18"/>
+          <w:szCs w:val="18"/>
+          <w:lang w:val="fr-CA" w:eastAsia="en-CA"/>
+          <w14:ligatures w14:val="none"/>
+        </w:rPr>
+        <w:t xml:space="preserve"> </w:t>
+      </w:r>
+      <w:proofErr w:type="spellStart"/>
+      <w:r>
+        <w:rPr>
+          <w:rFonts w:ascii="MS Shell Dlg 2" w:eastAsia="Times New Roman" w:hAnsi="MS Shell Dlg 2" w:cs="Times New Roman"/>
+          <w:kern w:val="0"/>
+          <w:sz w:val="18"/>
+          <w:szCs w:val="18"/>
+          <w:lang w:val="fr-CA" w:eastAsia="en-CA"/>
+          <w14:ligatures w14:val="none"/>
+        </w:rPr>
+        <w:t>CI_Date.dateType.CI</w:t>
+      </w:r>
+      <w:proofErr w:type="gramEnd"/>
+      <w:r>
+        <w:rPr>
+          <w:rFonts w:ascii="MS Shell Dlg 2" w:eastAsia="Times New Roman" w:hAnsi="MS Shell Dlg 2" w:cs="Times New Roman"/>
+          <w:kern w:val="0"/>
+          <w:sz w:val="18"/>
+          <w:szCs w:val="18"/>
+          <w:lang w:val="fr-CA" w:eastAsia="en-CA"/>
+          <w14:ligatures w14:val="none"/>
+        </w:rPr>
+        <w:t>_DateTypeCode</w:t>
+      </w:r>
+      <w:proofErr w:type="spellEnd"/>
+      <w:r>
+        <w:rPr>
+          <w:rFonts w:ascii="MS Shell Dlg 2" w:eastAsia="Times New Roman" w:hAnsi="MS Shell Dlg 2" w:cs="Times New Roman"/>
+          <w:kern w:val="0"/>
+          <w:sz w:val="18"/>
+          <w:szCs w:val="18"/>
+          <w:lang w:val="fr-CA" w:eastAsia="en-CA"/>
+          <w14:ligatures w14:val="none"/>
+        </w:rPr>
+        <w:t xml:space="preserve"> pour toujours avoir le même </w:t>
+      </w:r>
+      <w:proofErr w:type="spellStart"/>
+      <w:r>
+        <w:rPr>
+          <w:rFonts w:ascii="MS Shell Dlg 2" w:eastAsia="Times New Roman" w:hAnsi="MS Shell Dlg 2" w:cs="Times New Roman"/>
+          <w:kern w:val="0"/>
+          <w:sz w:val="18"/>
+          <w:szCs w:val="18"/>
+          <w:lang w:val="fr-CA" w:eastAsia="en-CA"/>
+          <w14:ligatures w14:val="none"/>
+        </w:rPr>
+        <w:t>order</w:t>
+      </w:r>
+      <w:proofErr w:type="spellEnd"/>
+    </w:p>
+    <w:p>
+      <w:pPr>
+        <w:spacing w:after="0" w:line="240" w:lineRule="auto"/>
+        <w:rPr>
+          <w:rFonts w:ascii="Times New Roman" w:eastAsia="Times New Roman" w:hAnsi="Times New Roman" w:cs="Times New Roman"/>
+          <w:kern w:val="0"/>
+          <w:sz w:val="24"/>
+          <w:szCs w:val="24"/>
+          <w:lang w:eastAsia="en-CA"/>
+          <w14:ligatures w14:val="none"/>
+        </w:rPr>
+      </w:pPr>
+      <w:r>
+        <w:rPr>
+          <w:rFonts w:ascii="MS Shell Dlg 2" w:eastAsia="Times New Roman" w:hAnsi="MS Shell Dlg 2" w:cs="Times New Roman"/>
+          <w:kern w:val="0"/>
+          <w:sz w:val="18"/>
+          <w:szCs w:val="18"/>
+          <w:lang w:eastAsia="en-CA"/>
+          <w14:ligatures w14:val="none"/>
+        </w:rPr>
+        <w:t xml:space="preserve">index 0 --&gt; </w:t>
+      </w:r>
+      <w:proofErr w:type="spellStart"/>
+      <w:r>
+        <w:rPr>
+          <w:rFonts w:ascii="MS Shell Dlg 2" w:eastAsia="Times New Roman" w:hAnsi="MS Shell Dlg 2" w:cs="Times New Roman"/>
+          <w:kern w:val="0"/>
+          <w:sz w:val="18"/>
+          <w:szCs w:val="18"/>
+          <w:lang w:eastAsia="en-CA"/>
+          <w14:ligatures w14:val="none"/>
+        </w:rPr>
+        <w:t>création</w:t>
+      </w:r>
+      <w:proofErr w:type="spellEnd"/>
+    </w:p>
+    <w:p>
+      <w:pPr>
+        <w:rPr>
+          <w:rFonts w:ascii="MS Shell Dlg 2" w:eastAsia="Times New Roman" w:hAnsi="MS Shell Dlg 2" w:cs="Times New Roman"/>
+          <w:kern w:val="0"/>
+          <w:sz w:val="18"/>
+          <w:szCs w:val="18"/>
+          <w:lang w:eastAsia="en-CA"/>
+          <w14:ligatures w14:val="none"/>
+        </w:rPr>
+      </w:pPr>
+      <w:r>
+        <w:rPr>
+          <w:rFonts w:ascii="MS Shell Dlg 2" w:eastAsia="Times New Roman" w:hAnsi="MS Shell Dlg 2" w:cs="Times New Roman"/>
+          <w:kern w:val="0"/>
+          <w:sz w:val="18"/>
+          <w:szCs w:val="18"/>
+          <w:lang w:eastAsia="en-CA"/>
+          <w14:ligatures w14:val="none"/>
+        </w:rPr>
+        <w:t>index 1 --&gt; publication</w:t>
+      </w:r>
+    </w:p>
+    <w:p>
+      <w:pPr>
+        <w:rPr>
+          <w:rFonts w:ascii="MS Shell Dlg 2" w:eastAsia="Times New Roman" w:hAnsi="MS Shell Dlg 2" w:cs="Times New Roman"/>
+          <w:kern w:val="0"/>
+          <w:sz w:val="18"/>
+          <w:szCs w:val="18"/>
+          <w:lang w:eastAsia="en-CA"/>
+          <w14:ligatures w14:val="none"/>
+        </w:rPr>
+      </w:pPr>
+    </w:p>
+    <w:p>
+      <w:pPr>
+        <w:rPr>
+          <w:rFonts w:ascii="MS Shell Dlg 2" w:eastAsia="Times New Roman" w:hAnsi="MS Shell Dlg 2" w:cs="Times New Roman"/>
+          <w:kern w:val="0"/>
+          <w:sz w:val="18"/>
+          <w:szCs w:val="18"/>
+          <w:lang w:val="fr-CA" w:eastAsia="en-CA"/>
+          <w14:ligatures w14:val="none"/>
+        </w:rPr>
+      </w:pPr>
+      <w:r>
+        <w:rPr>
+          <w:rFonts w:ascii="MS Shell Dlg 2" w:eastAsia="Times New Roman" w:hAnsi="MS Shell Dlg 2" w:cs="Times New Roman"/>
+          <w:kern w:val="0"/>
+          <w:sz w:val="18"/>
+          <w:szCs w:val="18"/>
+          <w:lang w:eastAsia="en-CA"/>
+          <w14:ligatures w14:val="none"/>
+        </w:rPr>
+        <w:tab/>
+      </w:r>
+      <w:r>
+        <w:rPr>
+          <w:rFonts w:ascii="MS Shell Dlg 2" w:eastAsia="Times New Roman" w:hAnsi="MS Shell Dlg 2" w:cs="Times New Roman"/>
+          <w:kern w:val="0"/>
+          <w:sz w:val="18"/>
+          <w:szCs w:val="18"/>
+          <w:lang w:val="fr-CA" w:eastAsia="en-CA"/>
+          <w14:ligatures w14:val="none"/>
+        </w:rPr>
+        <w:t>Gestion des étendus tempo</w:t>
+      </w:r>
+      <w:r>
+        <w:rPr>
+          <w:rFonts w:ascii="MS Shell Dlg 2" w:eastAsia="Times New Roman" w:hAnsi="MS Shell Dlg 2" w:cs="Times New Roman"/>
+          <w:kern w:val="0"/>
+          <w:sz w:val="18"/>
+          <w:szCs w:val="18"/>
+          <w:lang w:val="fr-CA" w:eastAsia="en-CA"/>
+          <w14:ligatures w14:val="none"/>
+        </w:rPr>
+        <w:t>rels et spatiaux</w:t>
+      </w:r>
+    </w:p>
+    <w:p>
+      <w:pPr>
+        <w:spacing w:after="0" w:line="240" w:lineRule="auto"/>
+        <w:rPr>
+          <w:rFonts w:ascii="Times New Roman" w:eastAsia="Times New Roman" w:hAnsi="Times New Roman" w:cs="Times New Roman"/>
+          <w:kern w:val="0"/>
+          <w:sz w:val="24"/>
+          <w:szCs w:val="24"/>
+          <w:lang w:val="fr-CA" w:eastAsia="en-CA"/>
+          <w14:ligatures w14:val="none"/>
+        </w:rPr>
+      </w:pPr>
+      <w:proofErr w:type="spellStart"/>
+      <w:r>
+        <w:rPr>
+          <w:rFonts w:ascii="MS Shell Dlg 2" w:eastAsia="Times New Roman" w:hAnsi="MS Shell Dlg 2" w:cs="Times New Roman"/>
+          <w:kern w:val="0"/>
+          <w:sz w:val="18"/>
+          <w:szCs w:val="18"/>
+          <w:lang w:val="fr-CA" w:eastAsia="en-CA"/>
+          <w14:ligatures w14:val="none"/>
+        </w:rPr>
+        <w:t>MD_Metadata.identificationInfo.MD_DataIdentification.extent</w:t>
+      </w:r>
+      <w:proofErr w:type="spellEnd"/>
+      <w:r>
+        <w:rPr>
+          <w:rFonts w:ascii="MS Shell Dlg 2" w:eastAsia="Times New Roman" w:hAnsi="MS Shell Dlg 2" w:cs="Times New Roman"/>
+          <w:kern w:val="0"/>
+          <w:sz w:val="18"/>
+          <w:szCs w:val="18"/>
+          <w:lang w:val="fr-CA" w:eastAsia="en-CA"/>
+          <w14:ligatures w14:val="none"/>
+        </w:rPr>
+        <w:t xml:space="preserve">{} contient à la fois l'étendu temporelle de collection de données ainsi que l'étendu </w:t>
+      </w:r>
+      <w:proofErr w:type="spellStart"/>
+      <w:r>
+        <w:rPr>
+          <w:rFonts w:ascii="MS Shell Dlg 2" w:eastAsia="Times New Roman" w:hAnsi="MS Shell Dlg 2" w:cs="Times New Roman"/>
+          <w:kern w:val="0"/>
+          <w:sz w:val="18"/>
+          <w:szCs w:val="18"/>
+          <w:lang w:val="fr-CA" w:eastAsia="en-CA"/>
+          <w14:ligatures w14:val="none"/>
+        </w:rPr>
+        <w:t>geospatiale</w:t>
+      </w:r>
+      <w:proofErr w:type="spellEnd"/>
+      <w:r>
+        <w:rPr>
+          <w:rFonts w:ascii="MS Shell Dlg 2" w:eastAsia="Times New Roman" w:hAnsi="MS Shell Dlg 2" w:cs="Times New Roman"/>
+          <w:kern w:val="0"/>
+          <w:sz w:val="18"/>
+          <w:szCs w:val="18"/>
+          <w:lang w:val="fr-CA" w:eastAsia="en-CA"/>
+          <w14:ligatures w14:val="none"/>
+        </w:rPr>
+        <w:t xml:space="preserve">. </w:t>
+      </w:r>
+    </w:p>
+    <w:p>
+      <w:pPr>
+        <w:spacing w:after="0" w:line="240" w:lineRule="auto"/>
+        <w:rPr>
+          <w:rFonts w:ascii="MS Shell Dlg 2" w:eastAsia="Times New Roman" w:hAnsi="MS Shell Dlg 2" w:cs="Times New Roman"/>
+          <w:kern w:val="0"/>
+          <w:sz w:val="18"/>
+          <w:szCs w:val="18"/>
+          <w:lang w:val="fr-CA" w:eastAsia="en-CA"/>
+          <w14:ligatures w14:val="none"/>
+        </w:rPr>
+      </w:pPr>
+    </w:p>
+    <w:p>
+      <w:pPr>
+        <w:rPr>
+          <w:rFonts w:ascii="MS Shell Dlg 2" w:eastAsia="Times New Roman" w:hAnsi="MS Shell Dlg 2" w:cs="Times New Roman"/>
+          <w:kern w:val="0"/>
+          <w:sz w:val="18"/>
+          <w:szCs w:val="18"/>
+          <w:lang w:val="fr-CA" w:eastAsia="en-CA"/>
+          <w14:ligatures w14:val="none"/>
+        </w:rPr>
+      </w:pPr>
+      <w:r>
+        <w:rPr>
+          <w:rFonts w:ascii="MS Shell Dlg 2" w:eastAsia="Times New Roman" w:hAnsi="MS Shell Dlg 2" w:cs="Times New Roman"/>
+          <w:kern w:val="0"/>
+          <w:sz w:val="18"/>
+          <w:szCs w:val="18"/>
+          <w:lang w:val="fr-CA" w:eastAsia="en-CA"/>
+          <w14:ligatures w14:val="none"/>
+        </w:rPr>
+        <w:t xml:space="preserve">Le CT trie les éléments de la liste </w:t>
+      </w:r>
+      <w:r>
+        <w:rPr>
+          <w:rFonts w:ascii="MS Shell Dlg 2" w:eastAsia="Times New Roman" w:hAnsi="MS Shell Dlg 2" w:cs="Times New Roman"/>
+          <w:kern w:val="0"/>
+          <w:sz w:val="18"/>
+          <w:szCs w:val="18"/>
+          <w:lang w:val="fr-CA" w:eastAsia="en-CA"/>
+          <w14:ligatures w14:val="none"/>
+        </w:rPr>
+        <w:t>pour faire passer l'étendu temporel en premie</w:t>
+      </w:r>
+      <w:r>
+        <w:rPr>
+          <w:rFonts w:ascii="MS Shell Dlg 2" w:eastAsia="Times New Roman" w:hAnsi="MS Shell Dlg 2" w:cs="Times New Roman"/>
+          <w:kern w:val="0"/>
+          <w:sz w:val="18"/>
+          <w:szCs w:val="18"/>
+          <w:lang w:val="fr-CA" w:eastAsia="en-CA"/>
+          <w14:ligatures w14:val="none"/>
+        </w:rPr>
+        <w:t>r</w:t>
+      </w:r>
+    </w:p>
+    <w:p>
+      <w:pPr>
+        <w:spacing w:after="0" w:line="240" w:lineRule="auto"/>
+        <w:rPr>
+          <w:rFonts w:ascii="Times New Roman" w:eastAsia="Times New Roman" w:hAnsi="Times New Roman" w:cs="Times New Roman"/>
+          <w:kern w:val="0"/>
+          <w:sz w:val="24"/>
+          <w:szCs w:val="24"/>
+          <w:lang w:val="fr-CA" w:eastAsia="en-CA"/>
+          <w14:ligatures w14:val="none"/>
+        </w:rPr>
+      </w:pPr>
+      <w:r>
+        <w:rPr>
+          <w:rFonts w:ascii="MS Shell Dlg 2" w:eastAsia="Times New Roman" w:hAnsi="MS Shell Dlg 2" w:cs="Times New Roman"/>
+          <w:kern w:val="0"/>
+          <w:sz w:val="18"/>
+          <w:szCs w:val="18"/>
+          <w:lang w:val="fr-CA" w:eastAsia="en-CA"/>
+          <w14:ligatures w14:val="none"/>
+        </w:rPr>
+        <w:t>Index 0 --&gt; Étendu temporel</w:t>
+      </w:r>
+    </w:p>
+    <w:p>
+      <w:pPr>
+        <w:rPr>
+          <w:rFonts w:ascii="MS Shell Dlg 2" w:eastAsia="Times New Roman" w:hAnsi="MS Shell Dlg 2" w:cs="Times New Roman"/>
+          <w:kern w:val="0"/>
+          <w:sz w:val="18"/>
+          <w:szCs w:val="18"/>
+          <w:lang w:val="fr-CA" w:eastAsia="en-CA"/>
+          <w14:ligatures w14:val="none"/>
+        </w:rPr>
+      </w:pPr>
+      <w:r>
+        <w:rPr>
+          <w:rFonts w:ascii="MS Shell Dlg 2" w:eastAsia="Times New Roman" w:hAnsi="MS Shell Dlg 2" w:cs="Times New Roman"/>
+          <w:kern w:val="0"/>
+          <w:sz w:val="18"/>
+          <w:szCs w:val="18"/>
+          <w:lang w:val="fr-CA" w:eastAsia="en-CA"/>
+          <w14:ligatures w14:val="none"/>
+        </w:rPr>
+        <w:t>Index 1 --&gt; Étendu spatial</w:t>
+      </w:r>
+    </w:p>
+    <w:p>
+      <w:pPr>
+        <w:rPr>
+          <w:lang w:val="fr-CA"/>
+        </w:rPr>
+      </w:pPr>
+      <w:r>
+        <w:rPr>
+          <w:lang w:val="fr-CA"/>
+        </w:rPr>
+        <w:lastRenderedPageBreak/>
+        <w:t>Mots clés libres et ceux du Thésaurus</w:t>
+      </w:r>
+    </w:p>
+    <w:p>
+      <w:pPr>
+        <w:spacing w:after="0" w:line="240" w:lineRule="auto"/>
+        <w:rPr>
+          <w:rFonts w:ascii="Times New Roman" w:eastAsia="Times New Roman" w:hAnsi="Times New Roman" w:cs="Times New Roman"/>
+          <w:kern w:val="0"/>
+          <w:sz w:val="24"/>
+          <w:szCs w:val="24"/>
+          <w:lang w:val="fr-CA" w:eastAsia="en-CA"/>
+          <w14:ligatures w14:val="none"/>
+        </w:rPr>
+      </w:pPr>
+      <w:r>
+        <w:rPr>
+          <w:rFonts w:ascii="MS Shell Dlg 2" w:eastAsia="Times New Roman" w:hAnsi="MS Shell Dlg 2" w:cs="Times New Roman"/>
+          <w:kern w:val="0"/>
+          <w:sz w:val="18"/>
+          <w:szCs w:val="18"/>
+          <w:lang w:val="fr-CA" w:eastAsia="en-CA"/>
+          <w14:ligatures w14:val="none"/>
+        </w:rPr>
+        <w:t>MD_Metadata.identificationInfo.MD_DataIdentification.descriptiveKeywords{} contient les mots clés liés &lt;&lt;</w:t>
+      </w:r>
+      <w:proofErr w:type="spellStart"/>
+      <w:r>
+        <w:rPr>
+          <w:rFonts w:ascii="MS Shell Dlg 2" w:eastAsia="Times New Roman" w:hAnsi="MS Shell Dlg 2" w:cs="Times New Roman"/>
+          <w:kern w:val="0"/>
+          <w:sz w:val="18"/>
+          <w:szCs w:val="18"/>
+          <w:lang w:val="fr-CA" w:eastAsia="en-CA"/>
+          <w14:ligatures w14:val="none"/>
+        </w:rPr>
+        <w:t>freetext</w:t>
+      </w:r>
+      <w:proofErr w:type="spellEnd"/>
+      <w:r>
+        <w:rPr>
+          <w:rFonts w:ascii="MS Shell Dlg 2" w:eastAsia="Times New Roman" w:hAnsi="MS Shell Dlg 2" w:cs="Times New Roman"/>
+          <w:kern w:val="0"/>
+          <w:sz w:val="18"/>
+          <w:szCs w:val="18"/>
+          <w:lang w:val="fr-CA" w:eastAsia="en-CA"/>
+          <w14:ligatures w14:val="none"/>
+        </w:rPr>
+        <w:t>&gt;&gt; et les mots clés liés au thésaurus.</w:t>
+      </w:r>
+    </w:p>
+    <w:p>
+      <w:pPr>
+        <w:spacing w:after="0" w:line="240" w:lineRule="auto"/>
+        <w:rPr>
+          <w:rFonts w:ascii="MS Shell Dlg 2" w:eastAsia="Times New Roman" w:hAnsi="MS Shell Dlg 2" w:cs="Times New Roman"/>
+          <w:kern w:val="0"/>
+          <w:sz w:val="18"/>
+          <w:szCs w:val="18"/>
+          <w:lang w:val="fr-CA" w:eastAsia="en-CA"/>
+          <w14:ligatures w14:val="none"/>
+        </w:rPr>
+      </w:pPr>
+    </w:p>
+    <w:p>
+      <w:pPr>
+        <w:spacing w:after="0" w:line="240" w:lineRule="auto"/>
+        <w:rPr>
+          <w:rFonts w:ascii="Times New Roman" w:eastAsia="Times New Roman" w:hAnsi="Times New Roman" w:cs="Times New Roman"/>
+          <w:kern w:val="0"/>
+          <w:sz w:val="24"/>
+          <w:szCs w:val="24"/>
+          <w:lang w:val="fr-CA" w:eastAsia="en-CA"/>
+          <w14:ligatures w14:val="none"/>
+        </w:rPr>
+      </w:pPr>
+      <w:r>
+        <w:rPr>
+          <w:rFonts w:ascii="MS Shell Dlg 2" w:eastAsia="Times New Roman" w:hAnsi="MS Shell Dlg 2" w:cs="Times New Roman"/>
+          <w:kern w:val="0"/>
+          <w:sz w:val="18"/>
+          <w:szCs w:val="18"/>
+          <w:lang w:val="fr-CA" w:eastAsia="en-CA"/>
+          <w14:ligatures w14:val="none"/>
+        </w:rPr>
+        <w:t>Le CT trie</w:t>
+      </w:r>
+      <w:r>
+        <w:rPr>
+          <w:rFonts w:ascii="MS Shell Dlg 2" w:eastAsia="Times New Roman" w:hAnsi="MS Shell Dlg 2" w:cs="Times New Roman"/>
+          <w:kern w:val="0"/>
+          <w:sz w:val="18"/>
+          <w:szCs w:val="18"/>
+          <w:lang w:val="fr-CA" w:eastAsia="en-CA"/>
+          <w14:ligatures w14:val="none"/>
+        </w:rPr>
+        <w:t xml:space="preserve"> la liste pour faire passer les mots clés libres avant ceux du </w:t>
+      </w:r>
+      <w:proofErr w:type="spellStart"/>
+      <w:r>
+        <w:rPr>
+          <w:rFonts w:ascii="MS Shell Dlg 2" w:eastAsia="Times New Roman" w:hAnsi="MS Shell Dlg 2" w:cs="Times New Roman"/>
+          <w:kern w:val="0"/>
+          <w:sz w:val="18"/>
+          <w:szCs w:val="18"/>
+          <w:lang w:val="fr-CA" w:eastAsia="en-CA"/>
+          <w14:ligatures w14:val="none"/>
+        </w:rPr>
+        <w:t>theraurus</w:t>
+      </w:r>
+      <w:proofErr w:type="spellEnd"/>
+      <w:r>
+        <w:rPr>
+          <w:rFonts w:ascii="MS Shell Dlg 2" w:eastAsia="Times New Roman" w:hAnsi="MS Shell Dlg 2" w:cs="Times New Roman"/>
+          <w:kern w:val="0"/>
+          <w:sz w:val="18"/>
+          <w:szCs w:val="18"/>
+          <w:lang w:val="fr-CA" w:eastAsia="en-CA"/>
+          <w14:ligatures w14:val="none"/>
+        </w:rPr>
+        <w:t>.</w:t>
+      </w:r>
+    </w:p>
+    <w:p>
+      <w:pPr>
+        <w:spacing w:after="0" w:line="240" w:lineRule="auto"/>
+        <w:rPr>
+          <w:rFonts w:ascii="MS Shell Dlg 2" w:eastAsia="Times New Roman" w:hAnsi="MS Shell Dlg 2" w:cs="Times New Roman"/>
+          <w:kern w:val="0"/>
+          <w:sz w:val="18"/>
+          <w:szCs w:val="18"/>
+          <w:lang w:val="fr-CA" w:eastAsia="en-CA"/>
+          <w14:ligatures w14:val="none"/>
+        </w:rPr>
+      </w:pPr>
+    </w:p>
+    <w:p>
+      <w:pPr>
+        <w:spacing w:after="0" w:line="240" w:lineRule="auto"/>
+        <w:rPr>
+          <w:rFonts w:ascii="Times New Roman" w:eastAsia="Times New Roman" w:hAnsi="Times New Roman" w:cs="Times New Roman"/>
+          <w:kern w:val="0"/>
+          <w:sz w:val="24"/>
+          <w:szCs w:val="24"/>
+          <w:lang w:eastAsia="en-CA"/>
+          <w14:ligatures w14:val="none"/>
+        </w:rPr>
+      </w:pPr>
+      <w:r>
+        <w:rPr>
+          <w:rFonts w:ascii="MS Shell Dlg 2" w:eastAsia="Times New Roman" w:hAnsi="MS Shell Dlg 2" w:cs="Times New Roman"/>
+          <w:kern w:val="0"/>
+          <w:sz w:val="18"/>
+          <w:szCs w:val="18"/>
+          <w:lang w:eastAsia="en-CA"/>
+          <w14:ligatures w14:val="none"/>
+        </w:rPr>
+        <w:t>Index 0 --&gt; Free Text</w:t>
+      </w:r>
+    </w:p>
+    <w:p>
+      <w:pPr>
+        <w:rPr>
+          <w:lang w:val="fr-CA"/>
+        </w:rPr>
+      </w:pPr>
+      <w:r>
+        <w:rPr>
+          <w:rFonts w:ascii="MS Shell Dlg 2" w:eastAsia="Times New Roman" w:hAnsi="MS Shell Dlg 2" w:cs="Times New Roman"/>
+          <w:kern w:val="0"/>
+          <w:sz w:val="18"/>
+          <w:szCs w:val="18"/>
+          <w:lang w:eastAsia="en-CA"/>
+          <w14:ligatures w14:val="none"/>
+        </w:rPr>
+        <w:t>Index 1 --&gt; Thesaurus</w:t>
+      </w:r>
+    </w:p>
+    <w:p>
+      <w:pPr>
+        <w:rPr>
+          <w:lang w:val="fr-CA"/>
+        </w:rPr>
+      </w:pPr>
+    </w:p>
+    <w:p>
+      <w:pPr>
+        <w:rPr>
+          <w:lang w:val="fr-CA"/>
+        </w:rPr>
+      </w:pPr>
+    </w:p>
+    <w:p>
+      <w:pPr>
+        <w:ind w:firstLine="720"/>
+        <w:rPr>
+          <w:lang w:val="fr-CA"/>
+        </w:rPr>
+      </w:pPr>
+      <w:r>
+        <w:rPr>
+          <w:lang w:val="fr-CA"/>
+        </w:rPr>
+        <w:t>Éléments répétables</w:t>
+      </w:r>
+    </w:p>
+    <w:p>
+      <w:pPr>
+        <w:rPr>
+          <w:lang w:val="fr-CA"/>
+        </w:rPr>
+      </w:pPr>
+      <w:r>
+        <w:rPr>
+          <w:lang w:val="fr-CA"/>
+        </w:rPr>
+        <w:t xml:space="preserve">Dans le HNAP, plusieurs sections sont répétables. En fonction du contenu des métadonnées on peut retrouver de 1 à N fois certaines. Malheureusement, lorsque le XML est lu par FME, si la section répétable n’est là qu’une seule fois, cette dernière n’est pas considérée comme une liste </w:t>
+      </w:r>
+      <w:proofErr w:type="gramStart"/>
+      <w:r>
+        <w:rPr>
+          <w:lang w:val="fr-CA"/>
+        </w:rPr>
+        <w:t>( attributs</w:t>
+      </w:r>
+      <w:proofErr w:type="gramEnd"/>
+      <w:r>
+        <w:rPr>
+          <w:lang w:val="fr-CA"/>
+        </w:rPr>
+        <w:t xml:space="preserve"> avec {}). Le CT effectue un renommage dynamique des attributs pour qu’ils soient considérés comme des liste </w:t>
+      </w:r>
+      <w:proofErr w:type="gramStart"/>
+      <w:r>
+        <w:rPr>
+          <w:lang w:val="fr-CA"/>
+        </w:rPr>
+        <w:t>de un</w:t>
+      </w:r>
+      <w:proofErr w:type="gramEnd"/>
+      <w:r>
+        <w:rPr>
+          <w:lang w:val="fr-CA"/>
+        </w:rPr>
+        <w:t xml:space="preserve"> item pour ces sections du HNAP.</w:t>
+      </w:r>
+    </w:p>
+    <w:p>
+      <w:pPr>
+        <w:rPr>
+          <w:lang w:val="fr-CA"/>
+        </w:rPr>
+      </w:pPr>
+    </w:p>
+    <w:p>
+      <w:pPr>
+        <w:pStyle w:val="NormalWeb"/>
+        <w:spacing w:before="0" w:beforeAutospacing="0" w:after="0" w:afterAutospacing="0"/>
+      </w:pPr>
+      <w:proofErr w:type="spellStart"/>
+      <w:r>
+        <w:rPr>
+          <w:rFonts w:ascii="MS Shell Dlg 2" w:hAnsi="MS Shell Dlg 2"/>
+          <w:sz w:val="18"/>
+          <w:szCs w:val="18"/>
+        </w:rPr>
+        <w:t>MD_Metadata.contact</w:t>
+      </w:r>
+      <w:proofErr w:type="spellEnd"/>
+      <w:r>
+        <w:rPr>
+          <w:rFonts w:ascii="MS Shell Dlg 2" w:hAnsi="MS Shell Dlg 2"/>
+          <w:sz w:val="18"/>
+          <w:szCs w:val="18"/>
+        </w:rPr>
+        <w:t>.</w:t>
+      </w:r>
+    </w:p>
+    <w:p>
+      <w:pPr>
+        <w:spacing w:after="0" w:line="240" w:lineRule="auto"/>
+        <w:rPr>
+          <w:rFonts w:ascii="Times New Roman" w:eastAsia="Times New Roman" w:hAnsi="Times New Roman" w:cs="Times New Roman"/>
+          <w:kern w:val="0"/>
+          <w:sz w:val="24"/>
+          <w:szCs w:val="24"/>
+          <w:lang w:eastAsia="en-CA"/>
+          <w14:ligatures w14:val="none"/>
+        </w:rPr>
+      </w:pPr>
+      <w:proofErr w:type="spellStart"/>
+      <w:r>
+        <w:rPr>
+          <w:rFonts w:ascii="MS Shell Dlg 2" w:eastAsia="Times New Roman" w:hAnsi="MS Shell Dlg 2" w:cs="Times New Roman"/>
+          <w:kern w:val="0"/>
+          <w:sz w:val="18"/>
+          <w:szCs w:val="18"/>
+          <w:lang w:eastAsia="en-CA"/>
+          <w14:ligatures w14:val="none"/>
+        </w:rPr>
+        <w:t>MD_Metadata.referenceSystemInfo</w:t>
+      </w:r>
+      <w:proofErr w:type="spellEnd"/>
+      <w:r>
+        <w:rPr>
+          <w:rFonts w:ascii="MS Shell Dlg 2" w:eastAsia="Times New Roman" w:hAnsi="MS Shell Dlg 2" w:cs="Times New Roman"/>
+          <w:kern w:val="0"/>
+          <w:sz w:val="18"/>
+          <w:szCs w:val="18"/>
+          <w:lang w:eastAsia="en-CA"/>
+          <w14:ligatures w14:val="none"/>
+        </w:rPr>
+        <w:t>.</w:t>
+      </w:r>
+    </w:p>
+    <w:p>
+      <w:pPr>
+        <w:spacing w:after="0" w:line="240" w:lineRule="auto"/>
+        <w:rPr>
+          <w:rFonts w:ascii="Times New Roman" w:eastAsia="Times New Roman" w:hAnsi="Times New Roman" w:cs="Times New Roman"/>
+          <w:kern w:val="0"/>
+          <w:sz w:val="24"/>
+          <w:szCs w:val="24"/>
+          <w:lang w:eastAsia="en-CA"/>
+          <w14:ligatures w14:val="none"/>
+        </w:rPr>
+      </w:pPr>
+      <w:r>
+        <w:rPr>
+          <w:rFonts w:ascii="MS Shell Dlg 2" w:eastAsia="Times New Roman" w:hAnsi="MS Shell Dlg 2" w:cs="Times New Roman"/>
+          <w:kern w:val="0"/>
+          <w:sz w:val="18"/>
+          <w:szCs w:val="18"/>
+          <w:lang w:eastAsia="en-CA"/>
+          <w14:ligatures w14:val="none"/>
+        </w:rPr>
+        <w:t>MD_Metadata.identificationInfo.MD_DataIdentification.citation.CI_Citation.citedResponsibleParty.</w:t>
+      </w:r>
+    </w:p>
+    <w:p>
+      <w:pPr>
+        <w:spacing w:after="0" w:line="240" w:lineRule="auto"/>
+        <w:rPr>
+          <w:rFonts w:ascii="Times New Roman" w:eastAsia="Times New Roman" w:hAnsi="Times New Roman" w:cs="Times New Roman"/>
+          <w:kern w:val="0"/>
+          <w:sz w:val="24"/>
+          <w:szCs w:val="24"/>
+          <w:lang w:eastAsia="en-CA"/>
+          <w14:ligatures w14:val="none"/>
+        </w:rPr>
+      </w:pPr>
+      <w:r>
+        <w:rPr>
+          <w:rFonts w:ascii="MS Shell Dlg 2" w:eastAsia="Times New Roman" w:hAnsi="MS Shell Dlg 2" w:cs="Times New Roman"/>
+          <w:kern w:val="0"/>
+          <w:sz w:val="18"/>
+          <w:szCs w:val="18"/>
+          <w:lang w:eastAsia="en-CA"/>
+          <w14:ligatures w14:val="none"/>
+        </w:rPr>
+        <w:t>MD_Metadata.identificationInfo.MD_DataIdentification.resourceMaintenance.</w:t>
+      </w:r>
+    </w:p>
+    <w:p>
+      <w:pPr>
+        <w:spacing w:after="0" w:line="240" w:lineRule="auto"/>
+        <w:rPr>
+          <w:rFonts w:ascii="Times New Roman" w:eastAsia="Times New Roman" w:hAnsi="Times New Roman" w:cs="Times New Roman"/>
+          <w:kern w:val="0"/>
+          <w:sz w:val="24"/>
+          <w:szCs w:val="24"/>
+          <w:lang w:eastAsia="en-CA"/>
+          <w14:ligatures w14:val="none"/>
+        </w:rPr>
+      </w:pPr>
+      <w:r>
+        <w:rPr>
+          <w:rFonts w:ascii="MS Shell Dlg 2" w:eastAsia="Times New Roman" w:hAnsi="MS Shell Dlg 2" w:cs="Times New Roman"/>
+          <w:kern w:val="0"/>
+          <w:sz w:val="18"/>
+          <w:szCs w:val="18"/>
+          <w:lang w:eastAsia="en-CA"/>
+          <w14:ligatures w14:val="none"/>
+        </w:rPr>
+        <w:t>MD_Metadata.identificationInfo.MD_DataIdentification.descriptiveKeywords{0}.MD_Keywords.keyword.</w:t>
+      </w:r>
+      <w:r>
+        <w:rPr>
+          <w:rFonts w:ascii="MS Shell Dlg 2" w:eastAsia="Times New Roman" w:hAnsi="MS Shell Dlg 2" w:cs="Times New Roman"/>
+          <w:kern w:val="0"/>
+          <w:sz w:val="18"/>
+          <w:szCs w:val="18"/>
+          <w:lang w:eastAsia="en-CA"/>
+          <w14:ligatures w14:val="none"/>
+        </w:rPr>
+        <w:t xml:space="preserve"> (</w:t>
+      </w:r>
+      <w:proofErr w:type="spellStart"/>
+      <w:r>
+        <w:rPr>
+          <w:rFonts w:ascii="MS Shell Dlg 2" w:eastAsia="Times New Roman" w:hAnsi="MS Shell Dlg 2" w:cs="Times New Roman"/>
+          <w:kern w:val="0"/>
+          <w:sz w:val="18"/>
+          <w:szCs w:val="18"/>
+          <w:lang w:eastAsia="en-CA"/>
+          <w14:ligatures w14:val="none"/>
+        </w:rPr>
+        <w:t>FreeText</w:t>
+      </w:r>
+      <w:proofErr w:type="spellEnd"/>
+      <w:r>
+        <w:rPr>
+          <w:rFonts w:ascii="MS Shell Dlg 2" w:eastAsia="Times New Roman" w:hAnsi="MS Shell Dlg 2" w:cs="Times New Roman"/>
+          <w:kern w:val="0"/>
+          <w:sz w:val="18"/>
+          <w:szCs w:val="18"/>
+          <w:lang w:eastAsia="en-CA"/>
+          <w14:ligatures w14:val="none"/>
+        </w:rPr>
+        <w:t>)</w:t>
+      </w:r>
+    </w:p>
+    <w:p>
+      <w:pPr>
+        <w:spacing w:after="0" w:line="240" w:lineRule="auto"/>
+        <w:rPr>
+          <w:rFonts w:ascii="Times New Roman" w:eastAsia="Times New Roman" w:hAnsi="Times New Roman" w:cs="Times New Roman"/>
+          <w:kern w:val="0"/>
+          <w:sz w:val="24"/>
+          <w:szCs w:val="24"/>
+          <w:lang w:eastAsia="en-CA"/>
+          <w14:ligatures w14:val="none"/>
+        </w:rPr>
+      </w:pPr>
+      <w:r>
+        <w:rPr>
+          <w:rFonts w:ascii="MS Shell Dlg 2" w:eastAsia="Times New Roman" w:hAnsi="MS Shell Dlg 2" w:cs="Times New Roman"/>
+          <w:kern w:val="0"/>
+          <w:sz w:val="18"/>
+          <w:szCs w:val="18"/>
+          <w:lang w:eastAsia="en-CA"/>
+          <w14:ligatures w14:val="none"/>
+        </w:rPr>
+        <w:t>MD_Metadata.identificationInfo.MD_DataIdentification.topicCategory.</w:t>
+      </w:r>
+    </w:p>
+    <w:p>
+      <w:pPr>
+        <w:spacing w:after="0" w:line="240" w:lineRule="auto"/>
+        <w:rPr>
+          <w:rFonts w:ascii="Times New Roman" w:eastAsia="Times New Roman" w:hAnsi="Times New Roman" w:cs="Times New Roman"/>
+          <w:kern w:val="0"/>
+          <w:sz w:val="24"/>
+          <w:szCs w:val="24"/>
+          <w:lang w:eastAsia="en-CA"/>
+          <w14:ligatures w14:val="none"/>
+        </w:rPr>
+      </w:pPr>
+      <w:proofErr w:type="spellStart"/>
+      <w:r>
+        <w:rPr>
+          <w:rFonts w:ascii="MS Shell Dlg 2" w:eastAsia="Times New Roman" w:hAnsi="MS Shell Dlg 2" w:cs="Times New Roman"/>
+          <w:kern w:val="0"/>
+          <w:sz w:val="18"/>
+          <w:szCs w:val="18"/>
+          <w:lang w:eastAsia="en-CA"/>
+          <w14:ligatures w14:val="none"/>
+        </w:rPr>
+        <w:t>MD_Metadata.distributionInfo.MD_Distribution.transferOptions</w:t>
+      </w:r>
+      <w:proofErr w:type="spellEnd"/>
+      <w:r>
+        <w:rPr>
+          <w:rFonts w:ascii="MS Shell Dlg 2" w:eastAsia="Times New Roman" w:hAnsi="MS Shell Dlg 2" w:cs="Times New Roman"/>
+          <w:kern w:val="0"/>
+          <w:sz w:val="18"/>
+          <w:szCs w:val="18"/>
+          <w:lang w:eastAsia="en-CA"/>
+          <w14:ligatures w14:val="none"/>
+        </w:rPr>
+        <w:t>.</w:t>
+      </w:r>
+    </w:p>
+    <w:p>
+      <w:pPr>
+        <w:spacing w:after="0" w:line="240" w:lineRule="auto"/>
+        <w:rPr>
+          <w:rFonts w:ascii="Times New Roman" w:eastAsia="Times New Roman" w:hAnsi="Times New Roman" w:cs="Times New Roman"/>
+          <w:kern w:val="0"/>
+          <w:sz w:val="24"/>
+          <w:szCs w:val="24"/>
+          <w:lang w:eastAsia="en-CA"/>
+          <w14:ligatures w14:val="none"/>
+        </w:rPr>
+      </w:pPr>
+      <w:r>
+        <w:rPr>
+          <w:rFonts w:ascii="MS Shell Dlg 2" w:eastAsia="Times New Roman" w:hAnsi="MS Shell Dlg 2" w:cs="Times New Roman"/>
+          <w:kern w:val="0"/>
+          <w:sz w:val="18"/>
+          <w:szCs w:val="18"/>
+          <w:lang w:eastAsia="en-CA"/>
+          <w14:ligatures w14:val="none"/>
+        </w:rPr>
+        <w:t>MD_Metadata.distributionInfo.MD_Distribution.distributor.MD_Distributor.distributorContact.CI_ResponsibleParty.</w:t>
+      </w:r>
+    </w:p>
+    <w:p>
+      <w:pPr>
+        <w:rPr>
+          <w:lang w:val="fr-CA"/>
+        </w:rPr>
+      </w:pPr>
+      <w:r>
+        <w:rPr>
+          <w:rFonts w:ascii="MS Shell Dlg 2" w:eastAsia="Times New Roman" w:hAnsi="MS Shell Dlg 2" w:cs="Times New Roman"/>
+          <w:kern w:val="0"/>
+          <w:sz w:val="18"/>
+          <w:szCs w:val="18"/>
+          <w:lang w:eastAsia="en-CA"/>
+          <w14:ligatures w14:val="none"/>
+        </w:rPr>
+        <w:t>MD_Metadata.distributionInfo.MD_Distribution.distributionFormat.</w:t>
+      </w:r>
+    </w:p>
+    <w:p>
+      <w:pPr>
+        <w:rPr>
+          <w:lang w:val="fr-CA"/>
+        </w:rPr>
+      </w:pPr>
+      <w:r>
+        <w:rPr>
+          <w:lang w:val="fr-CA"/>
+        </w:rPr>
+        <w:tab/>
+      </w:r>
+    </w:p>
+    <w:p>
+      <w:pPr>
         <w:rPr>
           <w:b/>
           <w:bCs/>
-        </w:rPr>
-      </w:pPr>
-      <w:r>
-        <w:rPr>
-          <w:b/>
-          <w:bCs/>
-        </w:rPr>
-        <w:lastRenderedPageBreak/>
-        <w:t>Paramètres metadata_delta_finder_gen géo:</w:t>
-      </w:r>
-    </w:p>
-    <w:p>
-      <w:pPr>
-        <w:pStyle w:val="Paragraphedeliste"/>
-        <w:rPr>
-          <w:b/>
-          <w:bCs/>
-        </w:rPr>
-      </w:pPr>
-    </w:p>
-    <w:p>
-      <w:pPr>
-        <w:pStyle w:val="Paragraphedeliste"/>
-        <w:rPr>
-          <w:b/>
-          <w:bCs/>
-        </w:rPr>
-      </w:pPr>
-      <w:r>
-        <w:rPr>
-          <w:b/>
-          <w:bCs/>
-          <w:noProof/>
-        </w:rPr>
-        <w:drawing>
-          <wp:inline distT="0" distB="0" distL="0" distR="0" wp14:anchorId="30BE2D22" wp14:editId="2CD69091">
-            <wp:extent cx="4905375" cy="5643352"/>
-            <wp:effectExtent l="0" t="0" r="0" b="0"/>
-            <wp:docPr id="6" name="Image 5">
-              <a:extLst xmlns:a="http://schemas.openxmlformats.org/drawingml/2006/main">
-                <a:ext uri="{FF2B5EF4-FFF2-40B4-BE49-F238E27FC236}">
-                  <a16:creationId xmlns:a16="http://schemas.microsoft.com/office/drawing/2014/main" id="{9BE13D73-7CCF-5640-73D3-05048EE4F074}"/>
-                </a:ext>
-              </a:extLst>
-            </wp:docPr>
-            <wp:cNvGraphicFramePr>
-              <a:graphicFrameLocks xmlns:a="http://schemas.openxmlformats.org/drawingml/2006/main" noChangeAspect="1"/>
-            </wp:cNvGraphicFramePr>
-            <a:graphic xmlns:a="http://schemas.openxmlformats.org/drawingml/2006/main">
-              <a:graphicData uri="http://schemas.openxmlformats.org/drawingml/2006/picture">
-                <pic:pic xmlns:pic="http://schemas.openxmlformats.org/drawingml/2006/picture">
-                  <pic:nvPicPr>
-                    <pic:cNvPr id="6" name="Image 5">
-                      <a:extLst>
-                        <a:ext uri="{FF2B5EF4-FFF2-40B4-BE49-F238E27FC236}">
-                          <a16:creationId xmlns:a16="http://schemas.microsoft.com/office/drawing/2014/main" id="{9BE13D73-7CCF-5640-73D3-05048EE4F074}"/>
-                        </a:ext>
-                      </a:extLst>
-                    </pic:cNvPr>
-                    <pic:cNvPicPr>
-                      <a:picLocks noChangeAspect="1"/>
-                    </pic:cNvPicPr>
-                  </pic:nvPicPr>
-                  <pic:blipFill rotWithShape="1">
-                    <a:blip r:embed="rId7"/>
-                    <a:srcRect l="67969" t="17219" r="18828" b="38694"/>
-                    <a:stretch/>
-                  </pic:blipFill>
-                  <pic:spPr>
-                    <a:xfrm>
-                      <a:off x="0" y="0"/>
-                      <a:ext cx="4911777" cy="5650717"/>
-                    </a:xfrm>
-                    <a:prstGeom prst="rect">
-                      <a:avLst/>
-                    </a:prstGeom>
-                  </pic:spPr>
-                </pic:pic>
-              </a:graphicData>
-            </a:graphic>
-          </wp:inline>
-        </w:drawing>
-      </w:r>
-    </w:p>
-    <w:p>
-      <w:pPr>
-        <w:pStyle w:val="NormalWeb"/>
+          <w:lang w:val="fr-CA"/>
+        </w:rPr>
       </w:pPr>
     </w:p>
     <w:p>
@@ -1289,97 +3463,15 @@
     </w:p>
     <w:p>
       <w:pPr>
-        <w:pStyle w:val="Paragraphedeliste"/>
-        <w:rPr>
-          <w:b/>
-          <w:bCs/>
-          <w:lang w:val="fr-CA"/>
-        </w:rPr>
-      </w:pPr>
-      <w:r>
-        <w:rPr>
-          <w:b/>
-          <w:bCs/>
-          <w:lang w:val="fr-CA"/>
-        </w:rPr>
-        <w:lastRenderedPageBreak/>
-        <w:t>Paramètres metadata_delta_finder_gen non-géo:</w:t>
-      </w:r>
-    </w:p>
-    <w:p>
-      <w:pPr>
-        <w:pStyle w:val="Paragraphedeliste"/>
-        <w:rPr>
-          <w:b/>
-          <w:bCs/>
-          <w:lang w:val="fr-CA"/>
-        </w:rPr>
-      </w:pPr>
-    </w:p>
-    <w:p>
-      <w:pPr>
-        <w:rPr>
-          <w:lang w:val="fr-CA"/>
-        </w:rPr>
-      </w:pPr>
-      <w:r>
-        <w:rPr>
-          <w:noProof/>
-        </w:rPr>
-        <w:drawing>
-          <wp:inline distT="0" distB="0" distL="0" distR="0" wp14:anchorId="7BC806BF" wp14:editId="43B7D3CF">
-            <wp:extent cx="5280660" cy="5684520"/>
-            <wp:effectExtent l="0" t="0" r="0" b="0"/>
-            <wp:docPr id="425574574" name="Image 1"/>
-            <wp:cNvGraphicFramePr>
-              <a:graphicFrameLocks xmlns:a="http://schemas.openxmlformats.org/drawingml/2006/main" noChangeAspect="1"/>
-            </wp:cNvGraphicFramePr>
-            <a:graphic xmlns:a="http://schemas.openxmlformats.org/drawingml/2006/main">
-              <a:graphicData uri="http://schemas.openxmlformats.org/drawingml/2006/picture">
-                <pic:pic xmlns:pic="http://schemas.openxmlformats.org/drawingml/2006/picture">
-                  <pic:nvPicPr>
-                    <pic:cNvPr id="0" name="Picture 1"/>
-                    <pic:cNvPicPr>
-                      <a:picLocks noChangeAspect="1" noChangeArrowheads="1"/>
-                    </pic:cNvPicPr>
-                  </pic:nvPicPr>
-                  <pic:blipFill>
-                    <a:blip r:embed="rId8">
-                      <a:extLst>
-                        <a:ext uri="{28A0092B-C50C-407E-A947-70E740481C1C}">
-                          <a14:useLocalDpi xmlns:a14="http://schemas.microsoft.com/office/drawing/2010/main" val="0"/>
-                        </a:ext>
-                      </a:extLst>
-                    </a:blip>
-                    <a:srcRect/>
-                    <a:stretch>
-                      <a:fillRect/>
-                    </a:stretch>
-                  </pic:blipFill>
-                  <pic:spPr bwMode="auto">
-                    <a:xfrm>
-                      <a:off x="0" y="0"/>
-                      <a:ext cx="5280660" cy="5684520"/>
-                    </a:xfrm>
-                    <a:prstGeom prst="rect">
-                      <a:avLst/>
-                    </a:prstGeom>
-                    <a:noFill/>
-                    <a:ln>
-                      <a:noFill/>
-                    </a:ln>
-                  </pic:spPr>
-                </pic:pic>
-              </a:graphicData>
-            </a:graphic>
-          </wp:inline>
-        </w:drawing>
-      </w:r>
+        <w:rPr>
+          <w:lang w:val="fr-CA"/>
+        </w:rPr>
+      </w:pPr>
     </w:p>
     <w:sectPr>
-      <w:headerReference w:type="even" r:id="rId9"/>
-      <w:headerReference w:type="default" r:id="rId10"/>
-      <w:headerReference w:type="first" r:id="rId11"/>
+      <w:headerReference w:type="even" r:id="rId7"/>
+      <w:headerReference w:type="default" r:id="rId8"/>
+      <w:headerReference w:type="first" r:id="rId9"/>
       <w:pgSz w:w="12240" w:h="15840"/>
       <w:pgMar w:top="1440" w:right="1440" w:bottom="1440" w:left="1440" w:header="708" w:footer="708" w:gutter="0"/>
       <w:cols w:space="708"/>

</xml_diff>